<commit_message>
TS 6.1 to 6.3 Tamil Kramam - 14/03/2022
</commit_message>
<xml_diff>
--- a/TS-Kramam/TS-6.1/TS 6.1 Tamil Krama Paatam Corrections.docx
+++ b/TS-Kramam/TS-6.1/TS 6.1 Tamil Krama Paatam Corrections.docx
@@ -1,6 +1,6 @@
 
 <file path=word/document.xml><?xml version="1.0" encoding="utf-8"?>
-<w:document xmlns:wpc="http://schemas.microsoft.com/office/word/2010/wordprocessingCanvas" xmlns:cx="http://schemas.microsoft.com/office/drawing/2014/chartex" xmlns:cx1="http://schemas.microsoft.com/office/drawing/2015/9/8/chartex" xmlns:mc="http://schemas.openxmlformats.org/markup-compatibility/2006" xmlns:o="urn:schemas-microsoft-com:office:office" xmlns:r="http://schemas.openxmlformats.org/officeDocument/2006/relationships" xmlns:m="http://schemas.openxmlformats.org/officeDocument/2006/math" xmlns:v="urn:schemas-microsoft-com:vml" xmlns:wp14="http://schemas.microsoft.com/office/word/2010/wordprocessingDrawing" xmlns:wp="http://schemas.openxmlformats.org/drawingml/2006/wordprocessingDrawing" xmlns:w10="urn:schemas-microsoft-com:office:word" xmlns:w="http://schemas.openxmlformats.org/wordprocessingml/2006/main" xmlns:w14="http://schemas.microsoft.com/office/word/2010/wordml" xmlns:w15="http://schemas.microsoft.com/office/word/2012/wordml" xmlns:w16se="http://schemas.microsoft.com/office/word/2015/wordml/symex" xmlns:wpg="http://schemas.microsoft.com/office/word/2010/wordprocessingGroup" xmlns:wpi="http://schemas.microsoft.com/office/word/2010/wordprocessingInk" xmlns:wne="http://schemas.microsoft.com/office/word/2006/wordml" xmlns:wps="http://schemas.microsoft.com/office/word/2010/wordprocessingShape" mc:Ignorable="w14 w15 w16se wp14">
+<w:document xmlns:wpc="http://schemas.microsoft.com/office/word/2010/wordprocessingCanvas" xmlns:cx="http://schemas.microsoft.com/office/drawing/2014/chartex" xmlns:cx1="http://schemas.microsoft.com/office/drawing/2015/9/8/chartex" xmlns:cx2="http://schemas.microsoft.com/office/drawing/2015/10/21/chartex" xmlns:cx3="http://schemas.microsoft.com/office/drawing/2016/5/9/chartex" xmlns:cx4="http://schemas.microsoft.com/office/drawing/2016/5/10/chartex" xmlns:cx5="http://schemas.microsoft.com/office/drawing/2016/5/11/chartex" xmlns:cx6="http://schemas.microsoft.com/office/drawing/2016/5/12/chartex" xmlns:cx7="http://schemas.microsoft.com/office/drawing/2016/5/13/chartex" xmlns:cx8="http://schemas.microsoft.com/office/drawing/2016/5/14/chartex" xmlns:mc="http://schemas.openxmlformats.org/markup-compatibility/2006" xmlns:aink="http://schemas.microsoft.com/office/drawing/2016/ink" xmlns:am3d="http://schemas.microsoft.com/office/drawing/2017/model3d" xmlns:o="urn:schemas-microsoft-com:office:office" xmlns:r="http://schemas.openxmlformats.org/officeDocument/2006/relationships" xmlns:m="http://schemas.openxmlformats.org/officeDocument/2006/math" xmlns:v="urn:schemas-microsoft-com:vml" xmlns:wp14="http://schemas.microsoft.com/office/word/2010/wordprocessingDrawing" xmlns:wp="http://schemas.openxmlformats.org/drawingml/2006/wordprocessingDrawing" xmlns:w10="urn:schemas-microsoft-com:office:word" xmlns:w="http://schemas.openxmlformats.org/wordprocessingml/2006/main" xmlns:w14="http://schemas.microsoft.com/office/word/2010/wordml" xmlns:w15="http://schemas.microsoft.com/office/word/2012/wordml" xmlns:w16cex="http://schemas.microsoft.com/office/word/2018/wordml/cex" xmlns:w16cid="http://schemas.microsoft.com/office/word/2016/wordml/cid" xmlns:w16="http://schemas.microsoft.com/office/word/2018/wordml" xmlns:w16sdtdh="http://schemas.microsoft.com/office/word/2020/wordml/sdtdatahash" xmlns:w16se="http://schemas.microsoft.com/office/word/2015/wordml/symex" xmlns:wpg="http://schemas.microsoft.com/office/word/2010/wordprocessingGroup" xmlns:wpi="http://schemas.microsoft.com/office/word/2010/wordprocessingInk" xmlns:wne="http://schemas.microsoft.com/office/word/2006/wordml" xmlns:wps="http://schemas.microsoft.com/office/word/2010/wordprocessingShape" mc:Ignorable="w14 w15 w16se w16cid w16 w16cex w16sdtdh wp14">
   <w:body>
     <w:p>
       <w:pPr>
@@ -23,7 +23,6 @@
         </w:rPr>
         <w:t xml:space="preserve">TS </w:t>
       </w:r>
-      <w:proofErr w:type="spellStart"/>
       <w:r>
         <w:rPr>
           <w:b/>
@@ -34,7 +33,6 @@
         </w:rPr>
         <w:t>Krama</w:t>
       </w:r>
-      <w:proofErr w:type="spellEnd"/>
       <w:r>
         <w:rPr>
           <w:b/>
@@ -43,29 +41,7 @@
           <w:szCs w:val="32"/>
           <w:u w:val="single"/>
         </w:rPr>
-        <w:t xml:space="preserve"> </w:t>
-      </w:r>
-      <w:proofErr w:type="spellStart"/>
-      <w:r>
-        <w:rPr>
-          <w:b/>
-          <w:bCs/>
-          <w:sz w:val="32"/>
-          <w:szCs w:val="32"/>
-          <w:u w:val="single"/>
-        </w:rPr>
-        <w:t>Paatam</w:t>
-      </w:r>
-      <w:proofErr w:type="spellEnd"/>
-      <w:r>
-        <w:rPr>
-          <w:b/>
-          <w:bCs/>
-          <w:sz w:val="32"/>
-          <w:szCs w:val="32"/>
-          <w:u w:val="single"/>
-        </w:rPr>
-        <w:t xml:space="preserve"> – TS </w:t>
+        <w:t xml:space="preserve"> Paatam – TS </w:t>
       </w:r>
       <w:r>
         <w:rPr>
@@ -352,20 +328,8 @@
                 <w:sz w:val="28"/>
                 <w:szCs w:val="32"/>
               </w:rPr>
-              <w:t xml:space="preserve"> – </w:t>
-            </w:r>
-            <w:proofErr w:type="spellStart"/>
-            <w:r>
-              <w:rPr>
-                <w:rFonts w:cs="Arial"/>
-                <w:b/>
-                <w:color w:val="000000"/>
-                <w:sz w:val="28"/>
-                <w:szCs w:val="32"/>
-              </w:rPr>
-              <w:t>Kramam</w:t>
-            </w:r>
-            <w:proofErr w:type="spellEnd"/>
+              <w:t xml:space="preserve"> – Kramam</w:t>
+            </w:r>
           </w:p>
           <w:p>
             <w:pPr>
@@ -386,7 +350,6 @@
                 <w:szCs w:val="32"/>
               </w:rPr>
             </w:pPr>
-            <w:proofErr w:type="spellStart"/>
             <w:r>
               <w:rPr>
                 <w:rFonts w:cs="Arial"/>
@@ -395,40 +358,7 @@
                 <w:sz w:val="28"/>
                 <w:szCs w:val="32"/>
               </w:rPr>
-              <w:t>Krama</w:t>
-            </w:r>
-            <w:proofErr w:type="spellEnd"/>
-            <w:r>
-              <w:rPr>
-                <w:rFonts w:cs="Arial"/>
-                <w:b/>
-                <w:color w:val="000000"/>
-                <w:sz w:val="28"/>
-                <w:szCs w:val="32"/>
-              </w:rPr>
-              <w:t xml:space="preserve"> </w:t>
-            </w:r>
-            <w:proofErr w:type="spellStart"/>
-            <w:r>
-              <w:rPr>
-                <w:rFonts w:cs="Arial"/>
-                <w:b/>
-                <w:color w:val="000000"/>
-                <w:sz w:val="28"/>
-                <w:szCs w:val="32"/>
-              </w:rPr>
-              <w:t>Vaakyam</w:t>
-            </w:r>
-            <w:proofErr w:type="spellEnd"/>
-            <w:r>
-              <w:rPr>
-                <w:rFonts w:cs="Arial"/>
-                <w:b/>
-                <w:color w:val="000000"/>
-                <w:sz w:val="28"/>
-                <w:szCs w:val="32"/>
-              </w:rPr>
-              <w:t xml:space="preserve"> No.– </w:t>
+              <w:t xml:space="preserve">Krama Vaakyam No.– </w:t>
             </w:r>
             <w:r>
               <w:rPr>
@@ -456,7 +386,6 @@
                 <w:szCs w:val="36"/>
               </w:rPr>
             </w:pPr>
-            <w:proofErr w:type="spellStart"/>
             <w:r>
               <w:rPr>
                 <w:rFonts w:cs="Arial"/>
@@ -465,18 +394,7 @@
                 <w:sz w:val="28"/>
                 <w:szCs w:val="32"/>
               </w:rPr>
-              <w:t>Panchaati</w:t>
-            </w:r>
-            <w:proofErr w:type="spellEnd"/>
-            <w:r>
-              <w:rPr>
-                <w:rFonts w:cs="Arial"/>
-                <w:b/>
-                <w:color w:val="000000"/>
-                <w:sz w:val="28"/>
-                <w:szCs w:val="32"/>
-              </w:rPr>
-              <w:t xml:space="preserve"> No</w:t>
+              <w:t>Panchaati No</w:t>
             </w:r>
             <w:r>
               <w:rPr>
@@ -886,7 +804,6 @@
               <w:rPr>
                 <w:rFonts w:cs="Arial"/>
                 <w:b/>
-                <w:color w:val="FF0000"/>
                 <w:sz w:val="28"/>
                 <w:szCs w:val="32"/>
               </w:rPr>
@@ -895,44 +812,11 @@
               <w:rPr>
                 <w:rFonts w:cs="Arial"/>
                 <w:b/>
-                <w:color w:val="FF0000"/>
-                <w:sz w:val="28"/>
-                <w:szCs w:val="32"/>
-              </w:rPr>
-              <w:t>T.S.6.1.1.</w:t>
-            </w:r>
-            <w:r>
-              <w:rPr>
-                <w:rFonts w:cs="Arial"/>
-                <w:b/>
-                <w:color w:val="FF0000"/>
-                <w:sz w:val="28"/>
-                <w:szCs w:val="32"/>
-              </w:rPr>
-              <w:t>9</w:t>
-            </w:r>
-            <w:r>
-              <w:rPr>
-                <w:rFonts w:cs="Arial"/>
-                <w:b/>
-                <w:color w:val="FF0000"/>
-                <w:sz w:val="28"/>
-                <w:szCs w:val="32"/>
-              </w:rPr>
-              <w:t xml:space="preserve"> – </w:t>
-            </w:r>
-            <w:proofErr w:type="spellStart"/>
-            <w:r>
-              <w:rPr>
-                <w:rFonts w:cs="Arial"/>
-                <w:b/>
-                <w:color w:val="FF0000"/>
-                <w:sz w:val="28"/>
-                <w:szCs w:val="32"/>
-              </w:rPr>
-              <w:t>Kramam</w:t>
-            </w:r>
-            <w:proofErr w:type="spellEnd"/>
+                <w:sz w:val="28"/>
+                <w:szCs w:val="32"/>
+              </w:rPr>
+              <w:t>T.S.6.1.1.9 – Kramam</w:t>
+            </w:r>
           </w:p>
           <w:p>
             <w:pPr>
@@ -948,54 +832,18 @@
               <w:rPr>
                 <w:rFonts w:cs="Arial"/>
                 <w:b/>
-                <w:color w:val="FF0000"/>
                 <w:sz w:val="28"/>
                 <w:szCs w:val="32"/>
               </w:rPr>
             </w:pPr>
-            <w:proofErr w:type="spellStart"/>
-            <w:r>
-              <w:rPr>
-                <w:rFonts w:cs="Arial"/>
-                <w:b/>
-                <w:color w:val="FF0000"/>
-                <w:sz w:val="28"/>
-                <w:szCs w:val="32"/>
-              </w:rPr>
-              <w:t>Krama</w:t>
-            </w:r>
-            <w:proofErr w:type="spellEnd"/>
-            <w:r>
-              <w:rPr>
-                <w:rFonts w:cs="Arial"/>
-                <w:b/>
-                <w:color w:val="FF0000"/>
-                <w:sz w:val="28"/>
-                <w:szCs w:val="32"/>
-              </w:rPr>
-              <w:t xml:space="preserve"> </w:t>
-            </w:r>
-            <w:proofErr w:type="spellStart"/>
-            <w:r>
-              <w:rPr>
-                <w:rFonts w:cs="Arial"/>
-                <w:b/>
-                <w:color w:val="FF0000"/>
-                <w:sz w:val="28"/>
-                <w:szCs w:val="32"/>
-              </w:rPr>
-              <w:t>Vaakyam</w:t>
-            </w:r>
-            <w:proofErr w:type="spellEnd"/>
-            <w:r>
-              <w:rPr>
-                <w:rFonts w:cs="Arial"/>
-                <w:b/>
-                <w:color w:val="FF0000"/>
-                <w:sz w:val="28"/>
-                <w:szCs w:val="32"/>
-              </w:rPr>
-              <w:t xml:space="preserve"> No.– 1</w:t>
+            <w:r>
+              <w:rPr>
+                <w:rFonts w:cs="Arial"/>
+                <w:b/>
+                <w:sz w:val="28"/>
+                <w:szCs w:val="32"/>
+              </w:rPr>
+              <w:t>Krama Vaakyam No.– 1</w:t>
             </w:r>
           </w:p>
           <w:p>
@@ -1016,33 +864,19 @@
                 <w:szCs w:val="32"/>
               </w:rPr>
             </w:pPr>
-            <w:proofErr w:type="spellStart"/>
-            <w:r>
-              <w:rPr>
-                <w:rFonts w:cs="Arial"/>
-                <w:b/>
-                <w:color w:val="FF0000"/>
-                <w:sz w:val="28"/>
-                <w:szCs w:val="32"/>
-              </w:rPr>
-              <w:t>Panchaati</w:t>
-            </w:r>
-            <w:proofErr w:type="spellEnd"/>
-            <w:r>
-              <w:rPr>
-                <w:rFonts w:cs="Arial"/>
-                <w:b/>
-                <w:color w:val="FF0000"/>
-                <w:sz w:val="28"/>
-                <w:szCs w:val="32"/>
-              </w:rPr>
-              <w:t xml:space="preserve"> No</w:t>
-            </w:r>
-            <w:r>
-              <w:rPr>
-                <w:rFonts w:cs="Arial"/>
-                <w:b/>
-                <w:color w:val="FF0000"/>
+            <w:r>
+              <w:rPr>
+                <w:rFonts w:cs="Arial"/>
+                <w:b/>
+                <w:sz w:val="28"/>
+                <w:szCs w:val="32"/>
+              </w:rPr>
+              <w:t>Panchaati No</w:t>
+            </w:r>
+            <w:r>
+              <w:rPr>
+                <w:rFonts w:cs="Arial"/>
+                <w:b/>
                 <w:szCs w:val="32"/>
               </w:rPr>
               <w:t xml:space="preserve">. - </w:t>
@@ -1051,7 +885,6 @@
               <w:rPr>
                 <w:rFonts w:cs="Arial"/>
                 <w:b/>
-                <w:color w:val="FF0000"/>
                 <w:sz w:val="28"/>
                 <w:szCs w:val="32"/>
               </w:rPr>
@@ -1074,122 +907,144 @@
                 <w:lang w:bidi="ta-IN"/>
               </w:rPr>
             </w:pPr>
-            <w:proofErr w:type="spellStart"/>
-            <w:r>
-              <w:rPr>
-                <w:rFonts w:ascii="BRH Devanagari Extra" w:hAnsi="BRH Devanagari Extra" w:cs="BRH Devanagari Extra"/>
-                <w:color w:val="000000"/>
-                <w:sz w:val="40"/>
-                <w:szCs w:val="40"/>
+            <w:r>
+              <w:rPr>
+                <w:rFonts w:ascii="Latha" w:hAnsi="Latha" w:cs="Latha"/>
+                <w:sz w:val="28"/>
+                <w:szCs w:val="28"/>
                 <w:highlight w:val="yellow"/>
-              </w:rPr>
-              <w:t>mÉ</w:t>
-            </w:r>
-            <w:r>
-              <w:rPr>
-                <w:rFonts w:ascii="BRH Devanagari Extra" w:hAnsi="BRH Devanagari Extra" w:cs="BRH Devanagari Extra"/>
-                <w:color w:val="000000"/>
-                <w:sz w:val="40"/>
-                <w:szCs w:val="40"/>
-              </w:rPr>
-              <w:t>uÉ</w:t>
-            </w:r>
-            <w:proofErr w:type="spellEnd"/>
-            <w:r>
-              <w:rPr>
-                <w:rFonts w:ascii="BRH Malayalam Extra" w:hAnsi="BRH Malayalam Extra" w:cs="BRH Devanagari Extra"/>
-                <w:color w:val="000000"/>
-                <w:sz w:val="32"/>
-                <w:szCs w:val="40"/>
-              </w:rPr>
-              <w:t>–</w:t>
-            </w:r>
-            <w:proofErr w:type="spellStart"/>
-            <w:r>
-              <w:rPr>
-                <w:rFonts w:ascii="BRH Devanagari Extra" w:hAnsi="BRH Devanagari Extra" w:cs="BRH Devanagari Extra"/>
-                <w:color w:val="000000"/>
-                <w:sz w:val="40"/>
-                <w:szCs w:val="40"/>
-              </w:rPr>
-              <w:t>rÉ</w:t>
-            </w:r>
-            <w:proofErr w:type="spellEnd"/>
-            <w:r>
-              <w:rPr>
-                <w:rFonts w:ascii="BRH Malayalam Extra" w:hAnsi="BRH Malayalam Extra" w:cs="BRH Devanagari Extra"/>
-                <w:color w:val="000000"/>
-                <w:sz w:val="32"/>
-                <w:szCs w:val="40"/>
-              </w:rPr>
-              <w:t>–</w:t>
-            </w:r>
-            <w:proofErr w:type="spellStart"/>
-            <w:r>
-              <w:rPr>
-                <w:rFonts w:ascii="BRH Devanagari Extra" w:hAnsi="BRH Devanagari Extra" w:cs="BRH Devanagari Extra"/>
-                <w:color w:val="000000"/>
-                <w:sz w:val="40"/>
-                <w:szCs w:val="40"/>
-              </w:rPr>
-              <w:t>ÌiÉ</w:t>
-            </w:r>
-            <w:proofErr w:type="spellEnd"/>
-            <w:r>
-              <w:rPr>
-                <w:rFonts w:ascii="BRH Malayalam Extra" w:hAnsi="BRH Malayalam Extra" w:cs="BRH Devanagari Extra"/>
-                <w:color w:val="000000"/>
-                <w:sz w:val="32"/>
-                <w:szCs w:val="40"/>
-              </w:rPr>
-              <w:t>–</w:t>
-            </w:r>
-            <w:r>
-              <w:rPr>
-                <w:rFonts w:ascii="BRH Devanagari Extra" w:hAnsi="BRH Devanagari Extra" w:cs="BRH Devanagari Extra"/>
-                <w:color w:val="000000"/>
-                <w:sz w:val="40"/>
-                <w:szCs w:val="40"/>
+                <w:cs/>
+                <w:lang w:bidi="ta-IN"/>
+              </w:rPr>
+              <w:t>ப</w:t>
+            </w:r>
+            <w:r>
+              <w:rPr>
+                <w:rFonts w:ascii="Latha" w:hAnsi="Latha" w:cs="Latha"/>
+                <w:sz w:val="28"/>
+                <w:szCs w:val="28"/>
+                <w:cs/>
+                <w:lang w:bidi="ta-IN"/>
+              </w:rPr>
+              <w:t>வ</w:t>
+            </w:r>
+            <w:r>
+              <w:rPr>
+                <w:rFonts w:ascii="BRH Tamil Tab Extra" w:hAnsi="BRH Tamil Tab Extra" w:cs="Latha"/>
+                <w:b/>
+                <w:sz w:val="32"/>
+                <w:szCs w:val="28"/>
+                <w:lang w:bidi="ta-IN"/>
+              </w:rPr>
+              <w:t>…</w:t>
+            </w:r>
+            <w:r>
+              <w:rPr>
+                <w:rFonts w:ascii="Latha" w:hAnsi="Latha" w:cs="Latha"/>
+                <w:sz w:val="28"/>
+                <w:szCs w:val="28"/>
+                <w:cs/>
+                <w:lang w:bidi="ta-IN"/>
+              </w:rPr>
+              <w:t>ய</w:t>
+            </w:r>
+            <w:r>
+              <w:rPr>
+                <w:rFonts w:ascii="BRH Tamil Tab Extra" w:hAnsi="BRH Tamil Tab Extra" w:cs="Latha"/>
+                <w:b/>
+                <w:sz w:val="32"/>
+                <w:szCs w:val="28"/>
+                <w:lang w:bidi="ta-IN"/>
+              </w:rPr>
+              <w:t>…</w:t>
+            </w:r>
+            <w:r>
+              <w:rPr>
+                <w:rFonts w:ascii="Latha" w:hAnsi="Latha" w:cs="Latha"/>
+                <w:sz w:val="28"/>
+                <w:szCs w:val="28"/>
+                <w:cs/>
+                <w:lang w:bidi="ta-IN"/>
+              </w:rPr>
+              <w:t>தி</w:t>
+            </w:r>
+            <w:r>
+              <w:rPr>
+                <w:rFonts w:ascii="BRH Tamil Tab Extra" w:hAnsi="BRH Tamil Tab Extra" w:cs="Latha"/>
+                <w:b/>
+                <w:sz w:val="32"/>
+                <w:szCs w:val="28"/>
+                <w:lang w:bidi="ta-IN"/>
+              </w:rPr>
+              <w:t>…</w:t>
+            </w:r>
+            <w:r>
+              <w:rPr>
+                <w:rFonts w:ascii="Latha" w:hAnsi="Latha" w:cs="Latha"/>
+                <w:sz w:val="28"/>
+                <w:szCs w:val="28"/>
+                <w:lang w:bidi="ta-IN"/>
               </w:rPr>
               <w:t xml:space="preserve"> </w:t>
             </w:r>
-            <w:proofErr w:type="spellStart"/>
-            <w:r>
-              <w:rPr>
-                <w:rFonts w:ascii="BRH Devanagari Extra" w:hAnsi="BRH Devanagari Extra" w:cs="BRH Devanagari Extra"/>
-                <w:color w:val="000000"/>
-                <w:sz w:val="40"/>
-                <w:szCs w:val="40"/>
-              </w:rPr>
-              <w:t>ÍcÉ</w:t>
-            </w:r>
-            <w:proofErr w:type="spellEnd"/>
-            <w:r>
-              <w:rPr>
-                <w:rFonts w:ascii="BRH Malayalam Extra" w:hAnsi="BRH Malayalam Extra" w:cs="BRH Devanagari Extra"/>
-                <w:color w:val="000000"/>
-                <w:sz w:val="32"/>
-                <w:szCs w:val="40"/>
-              </w:rPr>
-              <w:t>–</w:t>
-            </w:r>
-            <w:proofErr w:type="spellStart"/>
-            <w:r>
-              <w:rPr>
-                <w:rFonts w:ascii="BRH Devanagari Extra" w:hAnsi="BRH Devanagari Extra" w:cs="BRH Devanagari Extra"/>
-                <w:color w:val="000000"/>
-                <w:sz w:val="40"/>
-                <w:szCs w:val="40"/>
-              </w:rPr>
-              <w:t>imÉÌiÉþÈ</w:t>
-            </w:r>
-            <w:proofErr w:type="spellEnd"/>
-            <w:r>
-              <w:rPr>
-                <w:rFonts w:ascii="BRH Devanagari Extra" w:hAnsi="BRH Devanagari Extra" w:cs="BRH Devanagari Extra"/>
-                <w:color w:val="000000"/>
-                <w:sz w:val="40"/>
-                <w:szCs w:val="40"/>
+            <w:r>
+              <w:rPr>
+                <w:rFonts w:ascii="Latha" w:hAnsi="Latha" w:cs="Latha"/>
+                <w:sz w:val="28"/>
+                <w:szCs w:val="28"/>
+                <w:cs/>
+                <w:lang w:bidi="ta-IN"/>
+              </w:rPr>
+              <w:t>சி</w:t>
+            </w:r>
+            <w:r>
+              <w:rPr>
+                <w:rFonts w:ascii="BRH Tamil Tab Extra" w:hAnsi="BRH Tamil Tab Extra" w:cs="Latha"/>
+                <w:b/>
+                <w:sz w:val="32"/>
+                <w:szCs w:val="28"/>
+                <w:lang w:bidi="ta-IN"/>
+              </w:rPr>
+              <w:t>…</w:t>
+            </w:r>
+            <w:r>
+              <w:rPr>
+                <w:rFonts w:ascii="Latha" w:hAnsi="Latha" w:cs="Latha"/>
+                <w:sz w:val="28"/>
+                <w:szCs w:val="28"/>
+                <w:cs/>
+                <w:lang w:bidi="ta-IN"/>
+              </w:rPr>
+              <w:t>த்பதி</w:t>
+            </w:r>
+            <w:r>
+              <w:rPr>
+                <w:rFonts w:ascii="BRH Tamil Tab Extra" w:hAnsi="BRH Tamil Tab Extra" w:cs="Latha"/>
+                <w:b/>
+                <w:sz w:val="36"/>
+                <w:szCs w:val="28"/>
+                <w:lang w:bidi="ta-IN"/>
+              </w:rPr>
+              <w:t>†</w:t>
+            </w:r>
+            <w:r>
+              <w:rPr>
+                <w:rFonts w:ascii="Latha" w:hAnsi="Latha" w:cs="Latha"/>
+                <w:b/>
+                <w:bCs/>
+                <w:sz w:val="32"/>
+                <w:szCs w:val="32"/>
+                <w:cs/>
+                <w:lang w:bidi="ta-IN"/>
+              </w:rPr>
+              <w:t>:</w:t>
+            </w:r>
+            <w:r>
+              <w:rPr>
+                <w:rFonts w:ascii="Latha" w:hAnsi="Latha" w:cs="Latha"/>
+                <w:sz w:val="28"/>
+                <w:szCs w:val="28"/>
+                <w:lang w:bidi="ta-IN"/>
               </w:rPr>
               <w:t xml:space="preserve"> |</w:t>
             </w:r>
@@ -1211,134 +1066,155 @@
                 <w:lang w:bidi="ta-IN"/>
               </w:rPr>
             </w:pPr>
-            <w:proofErr w:type="spellStart"/>
-            <w:r>
-              <w:rPr>
-                <w:rFonts w:ascii="BRH Devanagari Extra" w:hAnsi="BRH Devanagari Extra" w:cs="BRH Devanagari Extra"/>
-                <w:color w:val="000000"/>
-                <w:sz w:val="40"/>
-                <w:szCs w:val="40"/>
+            <w:r>
+              <w:rPr>
+                <w:rFonts w:ascii="Latha" w:hAnsi="Latha" w:cs="Latha"/>
+                <w:sz w:val="28"/>
+                <w:szCs w:val="28"/>
                 <w:highlight w:val="green"/>
-              </w:rPr>
-              <w:t>mÉ</w:t>
-            </w:r>
-            <w:proofErr w:type="spellEnd"/>
-            <w:r>
-              <w:rPr>
-                <w:rFonts w:ascii="BRH Malayalam Extra" w:hAnsi="BRH Malayalam Extra" w:cs="BRH Devanagari Extra"/>
-                <w:color w:val="000000"/>
-                <w:sz w:val="32"/>
-                <w:szCs w:val="40"/>
+                <w:cs/>
+                <w:lang w:bidi="ta-IN"/>
+              </w:rPr>
+              <w:t>ப</w:t>
+            </w:r>
+            <w:r>
+              <w:rPr>
+                <w:rFonts w:ascii="BRH Tamil Tab Extra" w:hAnsi="BRH Tamil Tab Extra" w:cs="Latha"/>
+                <w:b/>
+                <w:sz w:val="32"/>
+                <w:szCs w:val="28"/>
                 <w:highlight w:val="green"/>
-              </w:rPr>
-              <w:t>–</w:t>
-            </w:r>
-            <w:proofErr w:type="spellStart"/>
-            <w:r>
-              <w:rPr>
-                <w:rFonts w:ascii="BRH Devanagari Extra" w:hAnsi="BRH Devanagari Extra" w:cs="BRH Devanagari Extra"/>
-                <w:color w:val="000000"/>
-                <w:sz w:val="40"/>
-                <w:szCs w:val="40"/>
-              </w:rPr>
-              <w:t>uÉ</w:t>
-            </w:r>
-            <w:proofErr w:type="spellEnd"/>
-            <w:r>
-              <w:rPr>
-                <w:rFonts w:ascii="BRH Malayalam Extra" w:hAnsi="BRH Malayalam Extra" w:cs="BRH Devanagari Extra"/>
-                <w:color w:val="000000"/>
-                <w:sz w:val="32"/>
-                <w:szCs w:val="40"/>
-              </w:rPr>
-              <w:t>–</w:t>
-            </w:r>
-            <w:proofErr w:type="spellStart"/>
-            <w:r>
-              <w:rPr>
-                <w:rFonts w:ascii="BRH Devanagari Extra" w:hAnsi="BRH Devanagari Extra" w:cs="BRH Devanagari Extra"/>
-                <w:color w:val="000000"/>
-                <w:sz w:val="40"/>
-                <w:szCs w:val="40"/>
-              </w:rPr>
-              <w:t>rÉ</w:t>
-            </w:r>
-            <w:proofErr w:type="spellEnd"/>
-            <w:r>
-              <w:rPr>
-                <w:rFonts w:ascii="BRH Malayalam Extra" w:hAnsi="BRH Malayalam Extra" w:cs="BRH Devanagari Extra"/>
-                <w:color w:val="000000"/>
-                <w:sz w:val="32"/>
-                <w:szCs w:val="40"/>
-              </w:rPr>
-              <w:t>–</w:t>
-            </w:r>
-            <w:proofErr w:type="spellStart"/>
-            <w:r>
-              <w:rPr>
-                <w:rFonts w:ascii="BRH Devanagari Extra" w:hAnsi="BRH Devanagari Extra" w:cs="BRH Devanagari Extra"/>
-                <w:color w:val="000000"/>
-                <w:sz w:val="40"/>
-                <w:szCs w:val="40"/>
-              </w:rPr>
-              <w:t>ÌiÉ</w:t>
-            </w:r>
-            <w:proofErr w:type="spellEnd"/>
-            <w:r>
-              <w:rPr>
-                <w:rFonts w:ascii="BRH Malayalam Extra" w:hAnsi="BRH Malayalam Extra" w:cs="BRH Devanagari Extra"/>
-                <w:color w:val="000000"/>
-                <w:sz w:val="32"/>
-                <w:szCs w:val="40"/>
-              </w:rPr>
-              <w:t>–</w:t>
-            </w:r>
-            <w:r>
-              <w:rPr>
-                <w:rFonts w:ascii="BRH Devanagari Extra" w:hAnsi="BRH Devanagari Extra" w:cs="BRH Devanagari Extra"/>
-                <w:color w:val="000000"/>
-                <w:sz w:val="40"/>
-                <w:szCs w:val="40"/>
+                <w:lang w:bidi="ta-IN"/>
+              </w:rPr>
+              <w:t>…</w:t>
+            </w:r>
+            <w:r>
+              <w:rPr>
+                <w:rFonts w:ascii="Latha" w:hAnsi="Latha" w:cs="Latha"/>
+                <w:sz w:val="28"/>
+                <w:szCs w:val="28"/>
+                <w:cs/>
+                <w:lang w:bidi="ta-IN"/>
+              </w:rPr>
+              <w:t>வ</w:t>
+            </w:r>
+            <w:r>
+              <w:rPr>
+                <w:rFonts w:ascii="BRH Tamil Tab Extra" w:hAnsi="BRH Tamil Tab Extra" w:cs="Latha"/>
+                <w:b/>
+                <w:sz w:val="32"/>
+                <w:szCs w:val="28"/>
+                <w:lang w:bidi="ta-IN"/>
+              </w:rPr>
+              <w:t>…</w:t>
+            </w:r>
+            <w:r>
+              <w:rPr>
+                <w:rFonts w:ascii="Latha" w:hAnsi="Latha" w:cs="Latha"/>
+                <w:sz w:val="28"/>
+                <w:szCs w:val="28"/>
+                <w:cs/>
+                <w:lang w:bidi="ta-IN"/>
+              </w:rPr>
+              <w:t>ய</w:t>
+            </w:r>
+            <w:r>
+              <w:rPr>
+                <w:rFonts w:ascii="BRH Tamil Tab Extra" w:hAnsi="BRH Tamil Tab Extra" w:cs="Latha"/>
+                <w:b/>
+                <w:sz w:val="32"/>
+                <w:szCs w:val="28"/>
+                <w:lang w:bidi="ta-IN"/>
+              </w:rPr>
+              <w:t>…</w:t>
+            </w:r>
+            <w:r>
+              <w:rPr>
+                <w:rFonts w:ascii="Latha" w:hAnsi="Latha" w:cs="Latha"/>
+                <w:sz w:val="28"/>
+                <w:szCs w:val="28"/>
+                <w:cs/>
+                <w:lang w:bidi="ta-IN"/>
+              </w:rPr>
+              <w:t>தி</w:t>
+            </w:r>
+            <w:r>
+              <w:rPr>
+                <w:rFonts w:ascii="BRH Tamil Tab Extra" w:hAnsi="BRH Tamil Tab Extra" w:cs="Latha"/>
+                <w:b/>
+                <w:sz w:val="32"/>
+                <w:szCs w:val="28"/>
+                <w:lang w:bidi="ta-IN"/>
+              </w:rPr>
+              <w:t>…</w:t>
+            </w:r>
+            <w:r>
+              <w:rPr>
+                <w:rFonts w:ascii="Latha" w:hAnsi="Latha" w:cs="Latha"/>
+                <w:sz w:val="28"/>
+                <w:szCs w:val="28"/>
+                <w:lang w:bidi="ta-IN"/>
               </w:rPr>
               <w:t xml:space="preserve"> </w:t>
             </w:r>
-            <w:proofErr w:type="spellStart"/>
-            <w:r>
-              <w:rPr>
-                <w:rFonts w:ascii="BRH Devanagari Extra" w:hAnsi="BRH Devanagari Extra" w:cs="BRH Devanagari Extra"/>
-                <w:color w:val="000000"/>
-                <w:sz w:val="40"/>
-                <w:szCs w:val="40"/>
-              </w:rPr>
-              <w:t>ÍcÉ</w:t>
-            </w:r>
-            <w:proofErr w:type="spellEnd"/>
-            <w:r>
-              <w:rPr>
-                <w:rFonts w:ascii="BRH Malayalam Extra" w:hAnsi="BRH Malayalam Extra" w:cs="BRH Devanagari Extra"/>
-                <w:color w:val="000000"/>
-                <w:sz w:val="32"/>
-                <w:szCs w:val="40"/>
-              </w:rPr>
-              <w:t>–</w:t>
-            </w:r>
-            <w:proofErr w:type="spellStart"/>
-            <w:r>
-              <w:rPr>
-                <w:rFonts w:ascii="BRH Devanagari Extra" w:hAnsi="BRH Devanagari Extra" w:cs="BRH Devanagari Extra"/>
-                <w:color w:val="000000"/>
-                <w:sz w:val="40"/>
-                <w:szCs w:val="40"/>
-              </w:rPr>
-              <w:t>imÉÌiÉþÈ</w:t>
-            </w:r>
-            <w:proofErr w:type="spellEnd"/>
-            <w:r>
-              <w:rPr>
-                <w:rFonts w:ascii="BRH Devanagari Extra" w:hAnsi="BRH Devanagari Extra" w:cs="BRH Devanagari Extra"/>
-                <w:color w:val="000000"/>
-                <w:sz w:val="40"/>
-                <w:szCs w:val="40"/>
+            <w:r>
+              <w:rPr>
+                <w:rFonts w:ascii="Latha" w:hAnsi="Latha" w:cs="Latha"/>
+                <w:sz w:val="28"/>
+                <w:szCs w:val="28"/>
+                <w:cs/>
+                <w:lang w:bidi="ta-IN"/>
+              </w:rPr>
+              <w:t>சி</w:t>
+            </w:r>
+            <w:r>
+              <w:rPr>
+                <w:rFonts w:ascii="BRH Tamil Tab Extra" w:hAnsi="BRH Tamil Tab Extra" w:cs="Latha"/>
+                <w:b/>
+                <w:sz w:val="32"/>
+                <w:szCs w:val="28"/>
+                <w:lang w:bidi="ta-IN"/>
+              </w:rPr>
+              <w:t>…</w:t>
+            </w:r>
+            <w:r>
+              <w:rPr>
+                <w:rFonts w:ascii="Latha" w:hAnsi="Latha" w:cs="Latha"/>
+                <w:sz w:val="28"/>
+                <w:szCs w:val="28"/>
+                <w:cs/>
+                <w:lang w:bidi="ta-IN"/>
+              </w:rPr>
+              <w:t>த்பதி</w:t>
+            </w:r>
+            <w:r>
+              <w:rPr>
+                <w:rFonts w:ascii="BRH Tamil Tab Extra" w:hAnsi="BRH Tamil Tab Extra" w:cs="Latha"/>
+                <w:b/>
+                <w:sz w:val="36"/>
+                <w:szCs w:val="28"/>
+                <w:lang w:bidi="ta-IN"/>
+              </w:rPr>
+              <w:t>†</w:t>
+            </w:r>
+            <w:r>
+              <w:rPr>
+                <w:rFonts w:ascii="Latha" w:hAnsi="Latha" w:cs="Latha"/>
+                <w:b/>
+                <w:bCs/>
+                <w:sz w:val="32"/>
+                <w:szCs w:val="32"/>
+                <w:cs/>
+                <w:lang w:bidi="ta-IN"/>
+              </w:rPr>
+              <w:t>:</w:t>
+            </w:r>
+            <w:r>
+              <w:rPr>
+                <w:rFonts w:ascii="Latha" w:hAnsi="Latha" w:cs="Latha"/>
+                <w:sz w:val="28"/>
+                <w:szCs w:val="28"/>
+                <w:lang w:bidi="ta-IN"/>
               </w:rPr>
               <w:t xml:space="preserve"> |</w:t>
             </w:r>
@@ -1369,7 +1245,6 @@
               <w:rPr>
                 <w:rFonts w:cs="Arial"/>
                 <w:b/>
-                <w:color w:val="FF0000"/>
                 <w:sz w:val="28"/>
                 <w:szCs w:val="32"/>
               </w:rPr>
@@ -1378,44 +1253,11 @@
               <w:rPr>
                 <w:rFonts w:cs="Arial"/>
                 <w:b/>
-                <w:color w:val="FF0000"/>
-                <w:sz w:val="28"/>
-                <w:szCs w:val="32"/>
-              </w:rPr>
-              <w:t>T.S.6.1.</w:t>
-            </w:r>
-            <w:r>
-              <w:rPr>
-                <w:rFonts w:cs="Arial"/>
-                <w:b/>
-                <w:color w:val="FF0000"/>
-                <w:sz w:val="28"/>
-                <w:szCs w:val="32"/>
-              </w:rPr>
-              <w:t>2.2</w:t>
-            </w:r>
-            <w:r>
-              <w:rPr>
-                <w:rFonts w:cs="Arial"/>
-                <w:b/>
-                <w:color w:val="FF0000"/>
-                <w:sz w:val="28"/>
-                <w:szCs w:val="32"/>
-              </w:rPr>
-              <w:t xml:space="preserve"> – </w:t>
-            </w:r>
-            <w:proofErr w:type="spellStart"/>
-            <w:r>
-              <w:rPr>
-                <w:rFonts w:cs="Arial"/>
-                <w:b/>
-                <w:color w:val="FF0000"/>
-                <w:sz w:val="28"/>
-                <w:szCs w:val="32"/>
-              </w:rPr>
-              <w:t>Kramam</w:t>
-            </w:r>
-            <w:proofErr w:type="spellEnd"/>
+                <w:sz w:val="28"/>
+                <w:szCs w:val="32"/>
+              </w:rPr>
+              <w:t>T.S.6.1.2.2 – Kramam</w:t>
+            </w:r>
           </w:p>
           <w:p>
             <w:pPr>
@@ -1431,85 +1273,16 @@
               <w:rPr>
                 <w:rFonts w:cs="Arial"/>
                 <w:b/>
-                <w:color w:val="FF0000"/>
                 <w:szCs w:val="32"/>
               </w:rPr>
             </w:pPr>
-            <w:proofErr w:type="spellStart"/>
-            <w:r>
-              <w:rPr>
-                <w:rFonts w:cs="Arial"/>
-                <w:b/>
-                <w:color w:val="FF0000"/>
-                <w:szCs w:val="32"/>
-              </w:rPr>
-              <w:t>Krama</w:t>
-            </w:r>
-            <w:proofErr w:type="spellEnd"/>
-            <w:r>
-              <w:rPr>
-                <w:rFonts w:cs="Arial"/>
-                <w:b/>
-                <w:color w:val="FF0000"/>
-                <w:szCs w:val="32"/>
-              </w:rPr>
-              <w:t xml:space="preserve"> </w:t>
-            </w:r>
-            <w:proofErr w:type="spellStart"/>
-            <w:r>
-              <w:rPr>
-                <w:rFonts w:cs="Arial"/>
-                <w:b/>
-                <w:color w:val="FF0000"/>
-                <w:szCs w:val="32"/>
-              </w:rPr>
-              <w:t>Vaakyam</w:t>
-            </w:r>
-            <w:proofErr w:type="spellEnd"/>
-            <w:r>
-              <w:rPr>
-                <w:rFonts w:cs="Arial"/>
-                <w:b/>
-                <w:color w:val="FF0000"/>
-                <w:szCs w:val="32"/>
-              </w:rPr>
-              <w:t xml:space="preserve"> No.– 13</w:t>
-            </w:r>
-            <w:r>
-              <w:rPr>
-                <w:rFonts w:cs="Arial"/>
-                <w:b/>
-                <w:color w:val="FF0000"/>
-                <w:szCs w:val="32"/>
-              </w:rPr>
-              <w:t xml:space="preserve"> </w:t>
-            </w:r>
-            <w:r>
-              <w:rPr>
-                <w:rFonts w:cs="Arial"/>
-                <w:b/>
-                <w:color w:val="FF0000"/>
-                <w:szCs w:val="32"/>
-              </w:rPr>
-              <w:t>&amp;</w:t>
-            </w:r>
-            <w:r>
-              <w:rPr>
-                <w:rFonts w:cs="Arial"/>
-                <w:b/>
-                <w:color w:val="FF0000"/>
-                <w:szCs w:val="32"/>
-              </w:rPr>
-              <w:t xml:space="preserve"> </w:t>
-            </w:r>
-            <w:r>
-              <w:rPr>
-                <w:rFonts w:cs="Arial"/>
-                <w:b/>
-                <w:color w:val="FF0000"/>
-                <w:szCs w:val="32"/>
-              </w:rPr>
-              <w:t>14</w:t>
+            <w:r>
+              <w:rPr>
+                <w:rFonts w:cs="Arial"/>
+                <w:b/>
+                <w:szCs w:val="32"/>
+              </w:rPr>
+              <w:t>Krama Vaakyam No.– 13 &amp; 14</w:t>
             </w:r>
           </w:p>
           <w:p>
@@ -1530,33 +1303,19 @@
                 <w:szCs w:val="32"/>
               </w:rPr>
             </w:pPr>
-            <w:proofErr w:type="spellStart"/>
-            <w:r>
-              <w:rPr>
-                <w:rFonts w:cs="Arial"/>
-                <w:b/>
-                <w:color w:val="FF0000"/>
-                <w:sz w:val="28"/>
-                <w:szCs w:val="32"/>
-              </w:rPr>
-              <w:t>Panchaati</w:t>
-            </w:r>
-            <w:proofErr w:type="spellEnd"/>
-            <w:r>
-              <w:rPr>
-                <w:rFonts w:cs="Arial"/>
-                <w:b/>
-                <w:color w:val="FF0000"/>
-                <w:sz w:val="28"/>
-                <w:szCs w:val="32"/>
-              </w:rPr>
-              <w:t xml:space="preserve"> No</w:t>
-            </w:r>
-            <w:r>
-              <w:rPr>
-                <w:rFonts w:cs="Arial"/>
-                <w:b/>
-                <w:color w:val="FF0000"/>
+            <w:r>
+              <w:rPr>
+                <w:rFonts w:cs="Arial"/>
+                <w:b/>
+                <w:sz w:val="28"/>
+                <w:szCs w:val="32"/>
+              </w:rPr>
+              <w:t>Panchaati No</w:t>
+            </w:r>
+            <w:r>
+              <w:rPr>
+                <w:rFonts w:cs="Arial"/>
+                <w:b/>
                 <w:szCs w:val="32"/>
               </w:rPr>
               <w:t xml:space="preserve">. - </w:t>
@@ -1565,7 +1324,6 @@
               <w:rPr>
                 <w:rFonts w:cs="Arial"/>
                 <w:b/>
-                <w:color w:val="FF0000"/>
                 <w:sz w:val="28"/>
                 <w:szCs w:val="32"/>
               </w:rPr>
@@ -1587,174 +1345,271 @@
                 <w:szCs w:val="40"/>
               </w:rPr>
             </w:pPr>
-            <w:proofErr w:type="spellStart"/>
-            <w:r>
-              <w:rPr>
-                <w:rFonts w:ascii="BRH Devanagari Extra" w:hAnsi="BRH Devanagari Extra" w:cs="BRH Devanagari Extra"/>
-                <w:color w:val="000000"/>
-                <w:sz w:val="40"/>
-                <w:szCs w:val="40"/>
-              </w:rPr>
-              <w:t>CÌiÉþ</w:t>
-            </w:r>
-            <w:proofErr w:type="spellEnd"/>
-            <w:r>
-              <w:rPr>
-                <w:rFonts w:ascii="BRH Devanagari Extra" w:hAnsi="BRH Devanagari Extra" w:cs="BRH Devanagari Extra"/>
-                <w:color w:val="000000"/>
-                <w:sz w:val="40"/>
-                <w:szCs w:val="40"/>
+            <w:r>
+              <w:rPr>
+                <w:rFonts w:ascii="Latha" w:hAnsi="Latha" w:cs="Latha"/>
+                <w:sz w:val="28"/>
+                <w:szCs w:val="28"/>
+                <w:cs/>
+                <w:lang w:bidi="ta-IN"/>
+              </w:rPr>
+              <w:t>இதி</w:t>
+            </w:r>
+            <w:r>
+              <w:rPr>
+                <w:rFonts w:ascii="BRH Tamil Tab Extra" w:hAnsi="BRH Tamil Tab Extra" w:cs="Latha"/>
+                <w:b/>
+                <w:sz w:val="36"/>
+                <w:szCs w:val="28"/>
+                <w:lang w:bidi="ta-IN"/>
+              </w:rPr>
+              <w:t>†</w:t>
+            </w:r>
+            <w:r>
+              <w:rPr>
+                <w:rFonts w:ascii="Latha" w:hAnsi="Latha" w:cs="Latha"/>
+                <w:sz w:val="28"/>
+                <w:szCs w:val="28"/>
+                <w:lang w:bidi="ta-IN"/>
               </w:rPr>
               <w:t xml:space="preserve"> </w:t>
             </w:r>
-            <w:proofErr w:type="spellStart"/>
-            <w:r>
-              <w:rPr>
-                <w:rFonts w:ascii="BRH Devanagari Extra" w:hAnsi="BRH Devanagari Extra" w:cs="BRH Devanagari Extra"/>
-                <w:color w:val="000000"/>
-                <w:sz w:val="40"/>
-                <w:szCs w:val="40"/>
-              </w:rPr>
-              <w:t>qÉå</w:t>
-            </w:r>
-            <w:proofErr w:type="spellEnd"/>
-            <w:r>
-              <w:rPr>
-                <w:rFonts w:ascii="BRH Malayalam Extra" w:hAnsi="BRH Malayalam Extra" w:cs="BRH Devanagari Extra"/>
-                <w:color w:val="000000"/>
-                <w:sz w:val="32"/>
-                <w:szCs w:val="40"/>
+            <w:r>
+              <w:rPr>
+                <w:rFonts w:ascii="Latha" w:hAnsi="Latha" w:cs="Latha"/>
+                <w:sz w:val="28"/>
+                <w:szCs w:val="28"/>
+                <w:cs/>
+                <w:lang w:bidi="ta-IN"/>
+              </w:rPr>
+              <w:t>மே</w:t>
+            </w:r>
+            <w:r>
+              <w:rPr>
+                <w:rFonts w:ascii="BRH Tamil Tab Extra" w:hAnsi="BRH Tamil Tab Extra" w:cs="Latha"/>
+                <w:b/>
+                <w:sz w:val="32"/>
+                <w:szCs w:val="28"/>
                 <w:highlight w:val="yellow"/>
-              </w:rPr>
-              <w:t>–</w:t>
-            </w:r>
-            <w:r>
-              <w:rPr>
-                <w:rFonts w:ascii="BRH Devanagari Extra" w:hAnsi="BRH Devanagari Extra" w:cs="BRH Devanagari Extra"/>
-                <w:color w:val="000000"/>
-                <w:sz w:val="40"/>
-                <w:szCs w:val="40"/>
+                <w:lang w:bidi="ta-IN"/>
+              </w:rPr>
+              <w:t>…</w:t>
+            </w:r>
+            <w:r>
+              <w:rPr>
+                <w:rFonts w:ascii="Latha" w:hAnsi="Latha" w:cs="Latha"/>
+                <w:sz w:val="28"/>
+                <w:szCs w:val="28"/>
                 <w:highlight w:val="yellow"/>
-              </w:rPr>
-              <w:t>®</w:t>
-            </w:r>
-            <w:proofErr w:type="spellStart"/>
-            <w:r>
-              <w:rPr>
-                <w:rFonts w:ascii="BRH Devanagari Extra" w:hAnsi="BRH Devanagari Extra" w:cs="BRH Devanagari Extra"/>
-                <w:color w:val="000000"/>
-                <w:sz w:val="40"/>
-                <w:szCs w:val="40"/>
+                <w:cs/>
+                <w:lang w:bidi="ta-IN"/>
+              </w:rPr>
+              <w:t>த்</w:t>
+            </w:r>
+            <w:r>
+              <w:rPr>
+                <w:rFonts w:ascii="Latha" w:hAnsi="Latha" w:cs="Latha"/>
+                <w:b/>
+                <w:bCs/>
+                <w:position w:val="-12"/>
+                <w:sz w:val="28"/>
+                <w:szCs w:val="28"/>
                 <w:highlight w:val="yellow"/>
-              </w:rPr>
-              <w:t>É</w:t>
-            </w:r>
-            <w:r>
-              <w:rPr>
-                <w:rFonts w:ascii="BRH Devanagari Extra" w:hAnsi="BRH Devanagari Extra" w:cs="BRH Devanagari Extra"/>
-                <w:color w:val="000000"/>
-                <w:sz w:val="40"/>
-                <w:szCs w:val="40"/>
-              </w:rPr>
-              <w:t>rÉæÿ</w:t>
-            </w:r>
-            <w:proofErr w:type="spellEnd"/>
-            <w:r>
-              <w:rPr>
-                <w:rFonts w:ascii="BRH Devanagari Extra" w:hAnsi="BRH Devanagari Extra" w:cs="BRH Devanagari Extra"/>
-                <w:color w:val="000000"/>
-                <w:sz w:val="40"/>
-                <w:szCs w:val="40"/>
+                <w:cs/>
+                <w:lang w:bidi="ta-IN"/>
+              </w:rPr>
+              <w:t>3</w:t>
+            </w:r>
+            <w:r>
+              <w:rPr>
+                <w:rFonts w:ascii="Latha" w:hAnsi="Latha" w:cs="Latha"/>
+                <w:sz w:val="28"/>
+                <w:szCs w:val="28"/>
+                <w:highlight w:val="yellow"/>
+                <w:cs/>
+                <w:lang w:bidi="ta-IN"/>
+              </w:rPr>
+              <w:t>தா</w:t>
+            </w:r>
+            <w:r>
+              <w:rPr>
+                <w:rFonts w:ascii="Latha" w:hAnsi="Latha" w:cs="Latha"/>
+                <w:b/>
+                <w:bCs/>
+                <w:position w:val="-12"/>
+                <w:sz w:val="28"/>
+                <w:szCs w:val="28"/>
+                <w:highlight w:val="yellow"/>
+                <w:cs/>
+                <w:lang w:bidi="ta-IN"/>
+              </w:rPr>
+              <w:t>4</w:t>
+            </w:r>
+            <w:r>
+              <w:rPr>
+                <w:rFonts w:ascii="Latha" w:hAnsi="Latha" w:cs="Latha"/>
+                <w:sz w:val="28"/>
+                <w:szCs w:val="28"/>
+                <w:cs/>
+                <w:lang w:bidi="ta-IN"/>
+              </w:rPr>
+              <w:t>யை</w:t>
+            </w:r>
+            <w:r>
+              <w:rPr>
+                <w:rFonts w:ascii="BRH Tamil Tab Extra" w:hAnsi="BRH Tamil Tab Extra" w:cs="Latha"/>
+                <w:b/>
+                <w:sz w:val="36"/>
+                <w:szCs w:val="28"/>
+                <w:lang w:bidi="ta-IN"/>
+              </w:rPr>
+              <w:t>‡</w:t>
+            </w:r>
+            <w:r>
+              <w:rPr>
+                <w:rFonts w:ascii="Latha" w:hAnsi="Latha" w:cs="Latha"/>
+                <w:sz w:val="28"/>
+                <w:szCs w:val="28"/>
+                <w:lang w:bidi="ta-IN"/>
               </w:rPr>
               <w:t xml:space="preserve"> | </w:t>
             </w:r>
-            <w:proofErr w:type="spellStart"/>
-            <w:r>
-              <w:rPr>
-                <w:rFonts w:ascii="BRH Devanagari Extra" w:hAnsi="BRH Devanagari Extra" w:cs="BRH Devanagari Extra"/>
-                <w:color w:val="000000"/>
-                <w:sz w:val="40"/>
-                <w:szCs w:val="40"/>
-              </w:rPr>
-              <w:t>qÉå</w:t>
-            </w:r>
-            <w:proofErr w:type="spellEnd"/>
-            <w:r>
-              <w:rPr>
-                <w:rFonts w:ascii="BRH Malayalam Extra" w:hAnsi="BRH Malayalam Extra" w:cs="BRH Devanagari Extra"/>
-                <w:color w:val="000000"/>
-                <w:sz w:val="32"/>
-                <w:szCs w:val="40"/>
+            <w:r>
+              <w:rPr>
+                <w:rFonts w:ascii="Latha" w:hAnsi="Latha" w:cs="Latha"/>
+                <w:sz w:val="28"/>
+                <w:szCs w:val="28"/>
+                <w:cs/>
+                <w:lang w:bidi="ta-IN"/>
+              </w:rPr>
+              <w:t>மே</w:t>
+            </w:r>
+            <w:r>
+              <w:rPr>
+                <w:rFonts w:ascii="BRH Tamil Tab Extra" w:hAnsi="BRH Tamil Tab Extra" w:cs="Latha"/>
+                <w:b/>
+                <w:sz w:val="32"/>
+                <w:szCs w:val="28"/>
                 <w:highlight w:val="yellow"/>
-              </w:rPr>
-              <w:t>–</w:t>
-            </w:r>
-            <w:r>
-              <w:rPr>
-                <w:rFonts w:ascii="BRH Devanagari Extra" w:hAnsi="BRH Devanagari Extra" w:cs="BRH Devanagari Extra"/>
-                <w:color w:val="000000"/>
-                <w:sz w:val="40"/>
-                <w:szCs w:val="40"/>
+                <w:lang w:bidi="ta-IN"/>
+              </w:rPr>
+              <w:t>…</w:t>
+            </w:r>
+            <w:r>
+              <w:rPr>
+                <w:rFonts w:ascii="Latha" w:hAnsi="Latha" w:cs="Latha"/>
+                <w:sz w:val="28"/>
+                <w:szCs w:val="28"/>
                 <w:highlight w:val="yellow"/>
-              </w:rPr>
-              <w:t>®</w:t>
-            </w:r>
-            <w:proofErr w:type="spellStart"/>
-            <w:r>
-              <w:rPr>
-                <w:rFonts w:ascii="BRH Devanagari Extra" w:hAnsi="BRH Devanagari Extra" w:cs="BRH Devanagari Extra"/>
-                <w:color w:val="000000"/>
-                <w:sz w:val="40"/>
-                <w:szCs w:val="40"/>
+                <w:cs/>
+                <w:lang w:bidi="ta-IN"/>
+              </w:rPr>
+              <w:t>த்</w:t>
+            </w:r>
+            <w:r>
+              <w:rPr>
+                <w:rFonts w:ascii="Latha" w:hAnsi="Latha" w:cs="Latha"/>
+                <w:b/>
+                <w:bCs/>
+                <w:position w:val="-12"/>
+                <w:sz w:val="28"/>
+                <w:szCs w:val="28"/>
                 <w:highlight w:val="yellow"/>
-              </w:rPr>
-              <w:t>É</w:t>
-            </w:r>
-            <w:r>
-              <w:rPr>
-                <w:rFonts w:ascii="BRH Devanagari Extra" w:hAnsi="BRH Devanagari Extra" w:cs="BRH Devanagari Extra"/>
-                <w:color w:val="000000"/>
-                <w:sz w:val="40"/>
-                <w:szCs w:val="40"/>
-              </w:rPr>
-              <w:t>rÉæ</w:t>
-            </w:r>
-            <w:proofErr w:type="spellEnd"/>
-            <w:r>
-              <w:rPr>
-                <w:rFonts w:ascii="BRH Malayalam Extra" w:hAnsi="BRH Malayalam Extra" w:cs="BRH Devanagari Extra"/>
-                <w:color w:val="000000"/>
-                <w:sz w:val="32"/>
-                <w:szCs w:val="40"/>
-              </w:rPr>
-              <w:t>–</w:t>
-            </w:r>
-            <w:r>
-              <w:rPr>
-                <w:rFonts w:ascii="BRH Devanagari Extra" w:hAnsi="BRH Devanagari Extra" w:cs="BRH Devanagari Extra"/>
-                <w:color w:val="000000"/>
-                <w:sz w:val="40"/>
-                <w:szCs w:val="40"/>
+                <w:cs/>
+                <w:lang w:bidi="ta-IN"/>
+              </w:rPr>
+              <w:t>3</w:t>
+            </w:r>
+            <w:r>
+              <w:rPr>
+                <w:rFonts w:ascii="Latha" w:hAnsi="Latha" w:cs="Latha"/>
+                <w:sz w:val="28"/>
+                <w:szCs w:val="28"/>
+                <w:highlight w:val="yellow"/>
+                <w:cs/>
+                <w:lang w:bidi="ta-IN"/>
+              </w:rPr>
+              <w:t>தா</w:t>
+            </w:r>
+            <w:r>
+              <w:rPr>
+                <w:rFonts w:ascii="Latha" w:hAnsi="Latha" w:cs="Latha"/>
+                <w:b/>
+                <w:bCs/>
+                <w:position w:val="-12"/>
+                <w:sz w:val="28"/>
+                <w:szCs w:val="28"/>
+                <w:highlight w:val="yellow"/>
+                <w:cs/>
+                <w:lang w:bidi="ta-IN"/>
+              </w:rPr>
+              <w:t>4</w:t>
+            </w:r>
+            <w:r>
+              <w:rPr>
+                <w:rFonts w:ascii="Latha" w:hAnsi="Latha" w:cs="Latha"/>
+                <w:sz w:val="28"/>
+                <w:szCs w:val="28"/>
+                <w:cs/>
+                <w:lang w:bidi="ta-IN"/>
+              </w:rPr>
+              <w:t>யை</w:t>
+            </w:r>
+            <w:r>
+              <w:rPr>
+                <w:rFonts w:ascii="BRH Tamil Tab Extra" w:hAnsi="BRH Tamil Tab Extra" w:cs="Latha"/>
+                <w:b/>
+                <w:sz w:val="32"/>
+                <w:szCs w:val="28"/>
+                <w:lang w:bidi="ta-IN"/>
+              </w:rPr>
+              <w:t>…</w:t>
+            </w:r>
+            <w:r>
+              <w:rPr>
+                <w:rFonts w:ascii="Latha" w:hAnsi="Latha" w:cs="Latha"/>
+                <w:sz w:val="28"/>
+                <w:szCs w:val="28"/>
+                <w:lang w:bidi="ta-IN"/>
               </w:rPr>
               <w:t xml:space="preserve"> </w:t>
             </w:r>
-            <w:proofErr w:type="spellStart"/>
-            <w:r>
-              <w:rPr>
-                <w:rFonts w:ascii="BRH Devanagari Extra" w:hAnsi="BRH Devanagari Extra" w:cs="BRH Devanagari Extra"/>
-                <w:color w:val="000000"/>
-                <w:sz w:val="40"/>
-                <w:szCs w:val="40"/>
-              </w:rPr>
-              <w:t>qÉlÉþxÉå</w:t>
-            </w:r>
-            <w:proofErr w:type="spellEnd"/>
-            <w:r>
-              <w:rPr>
-                <w:rFonts w:ascii="BRH Devanagari Extra" w:hAnsi="BRH Devanagari Extra" w:cs="BRH Devanagari Extra"/>
-                <w:color w:val="000000"/>
-                <w:sz w:val="40"/>
-                <w:szCs w:val="40"/>
+            <w:r>
+              <w:rPr>
+                <w:rFonts w:ascii="Latha" w:hAnsi="Latha" w:cs="Latha"/>
+                <w:sz w:val="28"/>
+                <w:szCs w:val="28"/>
+                <w:cs/>
+                <w:lang w:bidi="ta-IN"/>
+              </w:rPr>
+              <w:t>மன</w:t>
+            </w:r>
+            <w:r>
+              <w:rPr>
+                <w:rFonts w:ascii="BRH Tamil Tab Extra" w:hAnsi="BRH Tamil Tab Extra" w:cs="Latha"/>
+                <w:b/>
+                <w:sz w:val="36"/>
+                <w:szCs w:val="28"/>
+                <w:lang w:bidi="ta-IN"/>
+              </w:rPr>
+              <w:t>†</w:t>
+            </w:r>
+            <w:r>
+              <w:rPr>
+                <w:rFonts w:ascii="Latha" w:hAnsi="Latha" w:cs="Latha"/>
+                <w:sz w:val="28"/>
+                <w:szCs w:val="28"/>
+                <w:cs/>
+                <w:lang w:bidi="ta-IN"/>
+              </w:rPr>
+              <w:t>ஸே</w:t>
+            </w:r>
+            <w:r>
+              <w:rPr>
+                <w:rFonts w:ascii="Latha" w:hAnsi="Latha" w:cs="Latha"/>
+                <w:sz w:val="28"/>
+                <w:szCs w:val="28"/>
+                <w:lang w:bidi="ta-IN"/>
               </w:rPr>
               <w:t xml:space="preserve"> |</w:t>
             </w:r>
@@ -1775,170 +1630,228 @@
                 <w:szCs w:val="40"/>
               </w:rPr>
             </w:pPr>
-            <w:proofErr w:type="spellStart"/>
-            <w:r>
-              <w:rPr>
-                <w:rFonts w:ascii="BRH Devanagari Extra" w:hAnsi="BRH Devanagari Extra" w:cs="BRH Devanagari Extra"/>
-                <w:color w:val="000000"/>
-                <w:sz w:val="40"/>
-                <w:szCs w:val="40"/>
-              </w:rPr>
-              <w:t>CÌiÉþ</w:t>
-            </w:r>
-            <w:proofErr w:type="spellEnd"/>
-            <w:r>
-              <w:rPr>
-                <w:rFonts w:ascii="BRH Devanagari Extra" w:hAnsi="BRH Devanagari Extra" w:cs="BRH Devanagari Extra"/>
-                <w:color w:val="000000"/>
-                <w:sz w:val="40"/>
-                <w:szCs w:val="40"/>
+            <w:r>
+              <w:rPr>
+                <w:rFonts w:ascii="Latha" w:hAnsi="Latha" w:cs="Latha"/>
+                <w:sz w:val="28"/>
+                <w:szCs w:val="28"/>
+                <w:cs/>
+                <w:lang w:bidi="ta-IN"/>
+              </w:rPr>
+              <w:t>இதி</w:t>
+            </w:r>
+            <w:r>
+              <w:rPr>
+                <w:rFonts w:ascii="BRH Tamil Tab Extra" w:hAnsi="BRH Tamil Tab Extra" w:cs="Latha"/>
+                <w:b/>
+                <w:sz w:val="36"/>
+                <w:szCs w:val="28"/>
+                <w:lang w:bidi="ta-IN"/>
+              </w:rPr>
+              <w:t>†</w:t>
+            </w:r>
+            <w:r>
+              <w:rPr>
+                <w:rFonts w:ascii="Latha" w:hAnsi="Latha" w:cs="Latha"/>
+                <w:sz w:val="28"/>
+                <w:szCs w:val="28"/>
+                <w:lang w:bidi="ta-IN"/>
               </w:rPr>
               <w:t xml:space="preserve"> </w:t>
             </w:r>
-            <w:proofErr w:type="spellStart"/>
-            <w:r>
-              <w:rPr>
-                <w:rFonts w:ascii="BRH Devanagari Extra" w:hAnsi="BRH Devanagari Extra" w:cs="BRH Devanagari Extra"/>
-                <w:color w:val="000000"/>
-                <w:sz w:val="40"/>
-                <w:szCs w:val="40"/>
-              </w:rPr>
-              <w:t>qÉå</w:t>
-            </w:r>
-            <w:proofErr w:type="spellEnd"/>
-            <w:r>
-              <w:rPr>
-                <w:rFonts w:ascii="BRH Malayalam Extra" w:hAnsi="BRH Malayalam Extra" w:cs="BRH Devanagari Extra"/>
-                <w:color w:val="000000"/>
-                <w:sz w:val="32"/>
-                <w:szCs w:val="40"/>
-              </w:rPr>
-              <w:t>–</w:t>
-            </w:r>
-            <w:proofErr w:type="spellStart"/>
-            <w:r>
-              <w:rPr>
-                <w:rFonts w:ascii="BRH Devanagari Extra" w:hAnsi="BRH Devanagari Extra" w:cs="BRH Devanagari Extra"/>
-                <w:sz w:val="40"/>
-                <w:szCs w:val="40"/>
+            <w:r>
+              <w:rPr>
+                <w:rFonts w:ascii="Latha" w:hAnsi="Latha" w:cs="Latha"/>
+                <w:sz w:val="28"/>
+                <w:szCs w:val="28"/>
+                <w:cs/>
+                <w:lang w:bidi="ta-IN"/>
+              </w:rPr>
+              <w:t>மே</w:t>
+            </w:r>
+            <w:r>
+              <w:rPr>
+                <w:rFonts w:ascii="BRH Tamil Tab Extra" w:hAnsi="BRH Tamil Tab Extra" w:cs="Latha"/>
+                <w:b/>
+                <w:sz w:val="32"/>
+                <w:szCs w:val="28"/>
+                <w:lang w:bidi="ta-IN"/>
+              </w:rPr>
+              <w:t>…</w:t>
+            </w:r>
+            <w:r>
+              <w:rPr>
+                <w:rFonts w:ascii="Latha" w:hAnsi="Latha" w:cs="Latha"/>
+                <w:sz w:val="28"/>
+                <w:szCs w:val="28"/>
                 <w:highlight w:val="green"/>
-              </w:rPr>
-              <w:t>kÉ</w:t>
-            </w:r>
-            <w:r>
-              <w:rPr>
-                <w:rFonts w:ascii="BRH Devanagari Extra" w:hAnsi="BRH Devanagari Extra" w:cs="BRH Devanagari Extra"/>
-                <w:color w:val="000000"/>
-                <w:sz w:val="40"/>
-                <w:szCs w:val="40"/>
+                <w:cs/>
+                <w:lang w:bidi="ta-IN"/>
+              </w:rPr>
+              <w:t>தா</w:t>
+            </w:r>
+            <w:r>
+              <w:rPr>
+                <w:rFonts w:ascii="Latha" w:hAnsi="Latha" w:cs="Latha"/>
+                <w:b/>
+                <w:bCs/>
+                <w:position w:val="-12"/>
+                <w:sz w:val="28"/>
+                <w:szCs w:val="28"/>
+                <w:cs/>
+                <w:lang w:bidi="ta-IN"/>
+              </w:rPr>
+              <w:t>4</w:t>
+            </w:r>
+            <w:r>
+              <w:rPr>
+                <w:rFonts w:ascii="Latha" w:hAnsi="Latha" w:cs="Latha"/>
+                <w:sz w:val="28"/>
+                <w:szCs w:val="28"/>
+                <w:cs/>
+                <w:lang w:bidi="ta-IN"/>
+              </w:rPr>
+              <w:t>யை</w:t>
+            </w:r>
+            <w:r>
+              <w:rPr>
+                <w:rFonts w:ascii="BRH Tamil Tab Extra" w:hAnsi="BRH Tamil Tab Extra" w:cs="Latha"/>
+                <w:b/>
+                <w:sz w:val="36"/>
+                <w:szCs w:val="28"/>
+                <w:lang w:bidi="ta-IN"/>
+              </w:rPr>
+              <w:t>‡</w:t>
+            </w:r>
+            <w:r>
+              <w:rPr>
+                <w:rFonts w:ascii="Latha" w:hAnsi="Latha" w:cs="Latha"/>
+                <w:sz w:val="28"/>
+                <w:szCs w:val="28"/>
+                <w:lang w:bidi="ta-IN"/>
+              </w:rPr>
+              <w:t xml:space="preserve"> | </w:t>
+            </w:r>
+            <w:r>
+              <w:rPr>
+                <w:rFonts w:ascii="Latha" w:hAnsi="Latha" w:cs="Latha"/>
+                <w:sz w:val="28"/>
+                <w:szCs w:val="28"/>
+                <w:lang w:bidi="ta-IN"/>
+              </w:rPr>
+              <w:br/>
+            </w:r>
+            <w:r>
+              <w:rPr>
+                <w:rFonts w:ascii="Latha" w:hAnsi="Latha" w:cs="Latha"/>
+                <w:sz w:val="28"/>
+                <w:szCs w:val="28"/>
+                <w:cs/>
+                <w:lang w:bidi="ta-IN"/>
+              </w:rPr>
+              <w:t>மே</w:t>
+            </w:r>
+            <w:r>
+              <w:rPr>
+                <w:rFonts w:ascii="BRH Tamil Tab Extra" w:hAnsi="BRH Tamil Tab Extra" w:cs="Latha"/>
+                <w:b/>
+                <w:sz w:val="32"/>
+                <w:szCs w:val="28"/>
                 <w:highlight w:val="green"/>
-              </w:rPr>
-              <w:t>É</w:t>
-            </w:r>
-            <w:r>
-              <w:rPr>
-                <w:rFonts w:ascii="BRH Devanagari Extra" w:hAnsi="BRH Devanagari Extra" w:cs="BRH Devanagari Extra"/>
-                <w:color w:val="000000"/>
-                <w:sz w:val="40"/>
-                <w:szCs w:val="40"/>
-              </w:rPr>
-              <w:t>rÉæÿ</w:t>
-            </w:r>
-            <w:proofErr w:type="spellEnd"/>
-            <w:r>
-              <w:rPr>
-                <w:rFonts w:ascii="BRH Devanagari Extra" w:hAnsi="BRH Devanagari Extra" w:cs="BRH Devanagari Extra"/>
-                <w:color w:val="000000"/>
-                <w:sz w:val="40"/>
-                <w:szCs w:val="40"/>
-              </w:rPr>
-              <w:t xml:space="preserve"> | </w:t>
-            </w:r>
-            <w:proofErr w:type="spellStart"/>
-            <w:r>
-              <w:rPr>
-                <w:rFonts w:ascii="BRH Devanagari Extra" w:hAnsi="BRH Devanagari Extra" w:cs="BRH Devanagari Extra"/>
-                <w:color w:val="000000"/>
-                <w:sz w:val="40"/>
-                <w:szCs w:val="40"/>
-              </w:rPr>
-              <w:t>qÉå</w:t>
-            </w:r>
-            <w:proofErr w:type="spellEnd"/>
-            <w:r>
-              <w:rPr>
-                <w:rFonts w:ascii="BRH Malayalam Extra" w:hAnsi="BRH Malayalam Extra" w:cs="BRH Devanagari Extra"/>
-                <w:color w:val="000000"/>
-                <w:sz w:val="32"/>
-                <w:szCs w:val="40"/>
-              </w:rPr>
-              <w:t>–</w:t>
-            </w:r>
-            <w:proofErr w:type="spellStart"/>
-            <w:r>
-              <w:rPr>
-                <w:rFonts w:ascii="BRH Devanagari Extra" w:hAnsi="BRH Devanagari Extra" w:cs="BRH Devanagari Extra"/>
-                <w:sz w:val="40"/>
-                <w:szCs w:val="40"/>
+                <w:lang w:bidi="ta-IN"/>
+              </w:rPr>
+              <w:t>…</w:t>
+            </w:r>
+            <w:r>
+              <w:rPr>
+                <w:rFonts w:ascii="Latha" w:hAnsi="Latha" w:cs="Latha"/>
+                <w:sz w:val="28"/>
+                <w:szCs w:val="28"/>
                 <w:highlight w:val="green"/>
-              </w:rPr>
-              <w:t>kÉ</w:t>
-            </w:r>
-            <w:r>
-              <w:rPr>
-                <w:rFonts w:ascii="BRH Devanagari Extra" w:hAnsi="BRH Devanagari Extra" w:cs="BRH Devanagari Extra"/>
-                <w:color w:val="000000"/>
-                <w:sz w:val="40"/>
-                <w:szCs w:val="40"/>
+                <w:cs/>
+                <w:lang w:bidi="ta-IN"/>
+              </w:rPr>
+              <w:t>தா</w:t>
+            </w:r>
+            <w:r>
+              <w:rPr>
+                <w:rFonts w:ascii="Latha" w:hAnsi="Latha" w:cs="Latha"/>
+                <w:b/>
+                <w:bCs/>
+                <w:position w:val="-12"/>
+                <w:sz w:val="28"/>
+                <w:szCs w:val="28"/>
                 <w:highlight w:val="green"/>
-              </w:rPr>
-              <w:t>É</w:t>
-            </w:r>
-            <w:r>
-              <w:rPr>
-                <w:rFonts w:ascii="BRH Devanagari Extra" w:hAnsi="BRH Devanagari Extra" w:cs="BRH Devanagari Extra"/>
-                <w:color w:val="000000"/>
-                <w:sz w:val="40"/>
-                <w:szCs w:val="40"/>
-              </w:rPr>
-              <w:t>rÉæ</w:t>
-            </w:r>
-            <w:proofErr w:type="spellEnd"/>
-            <w:r>
-              <w:rPr>
-                <w:rFonts w:ascii="BRH Malayalam Extra" w:hAnsi="BRH Malayalam Extra" w:cs="BRH Devanagari Extra"/>
-                <w:color w:val="000000"/>
-                <w:sz w:val="32"/>
-                <w:szCs w:val="40"/>
-              </w:rPr>
-              <w:t>–</w:t>
-            </w:r>
-            <w:r>
-              <w:rPr>
-                <w:rFonts w:ascii="BRH Devanagari Extra" w:hAnsi="BRH Devanagari Extra" w:cs="BRH Devanagari Extra"/>
-                <w:color w:val="000000"/>
-                <w:sz w:val="40"/>
-                <w:szCs w:val="40"/>
+                <w:cs/>
+                <w:lang w:bidi="ta-IN"/>
+              </w:rPr>
+              <w:t>4</w:t>
+            </w:r>
+            <w:r>
+              <w:rPr>
+                <w:rFonts w:ascii="Latha" w:hAnsi="Latha" w:cs="Latha"/>
+                <w:sz w:val="28"/>
+                <w:szCs w:val="28"/>
+                <w:cs/>
+                <w:lang w:bidi="ta-IN"/>
+              </w:rPr>
+              <w:t>யை</w:t>
+            </w:r>
+            <w:r>
+              <w:rPr>
+                <w:rFonts w:ascii="BRH Tamil Tab Extra" w:hAnsi="BRH Tamil Tab Extra" w:cs="Latha"/>
+                <w:b/>
+                <w:sz w:val="32"/>
+                <w:szCs w:val="28"/>
+                <w:lang w:bidi="ta-IN"/>
+              </w:rPr>
+              <w:t>…</w:t>
+            </w:r>
+            <w:r>
+              <w:rPr>
+                <w:rFonts w:ascii="Latha" w:hAnsi="Latha" w:cs="Latha"/>
+                <w:sz w:val="28"/>
+                <w:szCs w:val="28"/>
+                <w:lang w:bidi="ta-IN"/>
               </w:rPr>
               <w:t xml:space="preserve"> </w:t>
             </w:r>
-            <w:proofErr w:type="spellStart"/>
-            <w:r>
-              <w:rPr>
-                <w:rFonts w:ascii="BRH Devanagari Extra" w:hAnsi="BRH Devanagari Extra" w:cs="BRH Devanagari Extra"/>
-                <w:color w:val="000000"/>
-                <w:sz w:val="40"/>
-                <w:szCs w:val="40"/>
-              </w:rPr>
-              <w:t>qÉlÉþxÉå</w:t>
-            </w:r>
-            <w:proofErr w:type="spellEnd"/>
-            <w:r>
-              <w:rPr>
-                <w:rFonts w:ascii="BRH Devanagari Extra" w:hAnsi="BRH Devanagari Extra" w:cs="BRH Devanagari Extra"/>
-                <w:color w:val="000000"/>
-                <w:sz w:val="40"/>
-                <w:szCs w:val="40"/>
+            <w:r>
+              <w:rPr>
+                <w:rFonts w:ascii="Latha" w:hAnsi="Latha" w:cs="Latha"/>
+                <w:sz w:val="28"/>
+                <w:szCs w:val="28"/>
+                <w:cs/>
+                <w:lang w:bidi="ta-IN"/>
+              </w:rPr>
+              <w:t>மன</w:t>
+            </w:r>
+            <w:r>
+              <w:rPr>
+                <w:rFonts w:ascii="BRH Tamil Tab Extra" w:hAnsi="BRH Tamil Tab Extra" w:cs="Latha"/>
+                <w:b/>
+                <w:sz w:val="36"/>
+                <w:szCs w:val="28"/>
+                <w:lang w:bidi="ta-IN"/>
+              </w:rPr>
+              <w:t>†</w:t>
+            </w:r>
+            <w:r>
+              <w:rPr>
+                <w:rFonts w:ascii="Latha" w:hAnsi="Latha" w:cs="Latha"/>
+                <w:sz w:val="28"/>
+                <w:szCs w:val="28"/>
+                <w:cs/>
+                <w:lang w:bidi="ta-IN"/>
+              </w:rPr>
+              <w:t>ஸே</w:t>
+            </w:r>
+            <w:r>
+              <w:rPr>
+                <w:rFonts w:ascii="Latha" w:hAnsi="Latha" w:cs="Latha"/>
+                <w:sz w:val="28"/>
+                <w:szCs w:val="28"/>
+                <w:lang w:bidi="ta-IN"/>
               </w:rPr>
               <w:t xml:space="preserve"> |</w:t>
             </w:r>
@@ -1969,7 +1882,6 @@
               <w:rPr>
                 <w:rFonts w:cs="Arial"/>
                 <w:b/>
-                <w:color w:val="FF0000"/>
                 <w:sz w:val="28"/>
                 <w:szCs w:val="32"/>
               </w:rPr>
@@ -1978,44 +1890,11 @@
               <w:rPr>
                 <w:rFonts w:cs="Arial"/>
                 <w:b/>
-                <w:color w:val="FF0000"/>
-                <w:sz w:val="28"/>
-                <w:szCs w:val="32"/>
-              </w:rPr>
-              <w:t>T.S.6.1.</w:t>
-            </w:r>
-            <w:r>
-              <w:rPr>
-                <w:rFonts w:cs="Arial"/>
-                <w:b/>
-                <w:color w:val="FF0000"/>
-                <w:sz w:val="28"/>
-                <w:szCs w:val="32"/>
-              </w:rPr>
-              <w:t>2.2</w:t>
-            </w:r>
-            <w:r>
-              <w:rPr>
-                <w:rFonts w:cs="Arial"/>
-                <w:b/>
-                <w:color w:val="FF0000"/>
-                <w:sz w:val="28"/>
-                <w:szCs w:val="32"/>
-              </w:rPr>
-              <w:t xml:space="preserve"> – </w:t>
-            </w:r>
-            <w:proofErr w:type="spellStart"/>
-            <w:r>
-              <w:rPr>
-                <w:rFonts w:cs="Arial"/>
-                <w:b/>
-                <w:color w:val="FF0000"/>
-                <w:sz w:val="28"/>
-                <w:szCs w:val="32"/>
-              </w:rPr>
-              <w:t>Kramam</w:t>
-            </w:r>
-            <w:proofErr w:type="spellEnd"/>
+                <w:sz w:val="28"/>
+                <w:szCs w:val="32"/>
+              </w:rPr>
+              <w:t>T.S.6.1.2.2 – Kramam</w:t>
+            </w:r>
           </w:p>
           <w:p>
             <w:pPr>
@@ -2031,76 +1910,16 @@
               <w:rPr>
                 <w:rFonts w:cs="Arial"/>
                 <w:b/>
-                <w:color w:val="FF0000"/>
                 <w:szCs w:val="32"/>
               </w:rPr>
             </w:pPr>
-            <w:proofErr w:type="spellStart"/>
-            <w:r>
-              <w:rPr>
-                <w:rFonts w:cs="Arial"/>
-                <w:b/>
-                <w:color w:val="FF0000"/>
-                <w:szCs w:val="32"/>
-              </w:rPr>
-              <w:t>Krama</w:t>
-            </w:r>
-            <w:proofErr w:type="spellEnd"/>
-            <w:r>
-              <w:rPr>
-                <w:rFonts w:cs="Arial"/>
-                <w:b/>
-                <w:color w:val="FF0000"/>
-                <w:szCs w:val="32"/>
-              </w:rPr>
-              <w:t xml:space="preserve"> </w:t>
-            </w:r>
-            <w:proofErr w:type="spellStart"/>
-            <w:r>
-              <w:rPr>
-                <w:rFonts w:cs="Arial"/>
-                <w:b/>
-                <w:color w:val="FF0000"/>
-                <w:szCs w:val="32"/>
-              </w:rPr>
-              <w:t>Vaakyam</w:t>
-            </w:r>
-            <w:proofErr w:type="spellEnd"/>
-            <w:r>
-              <w:rPr>
-                <w:rFonts w:cs="Arial"/>
-                <w:b/>
-                <w:color w:val="FF0000"/>
-                <w:szCs w:val="32"/>
-              </w:rPr>
-              <w:t xml:space="preserve"> No.– 1</w:t>
-            </w:r>
-            <w:r>
-              <w:rPr>
-                <w:rFonts w:cs="Arial"/>
-                <w:b/>
-                <w:color w:val="FF0000"/>
-                <w:szCs w:val="32"/>
-              </w:rPr>
-              <w:t xml:space="preserve">9 </w:t>
-            </w:r>
-            <w:r>
-              <w:rPr>
-                <w:rFonts w:cs="Arial"/>
-                <w:b/>
-                <w:color w:val="FF0000"/>
-                <w:szCs w:val="32"/>
-              </w:rPr>
-              <w:t>&amp;</w:t>
-            </w:r>
-            <w:r>
-              <w:rPr>
-                <w:rFonts w:cs="Arial"/>
-                <w:b/>
-                <w:color w:val="FF0000"/>
-                <w:szCs w:val="32"/>
-              </w:rPr>
-              <w:t xml:space="preserve"> 20</w:t>
+            <w:r>
+              <w:rPr>
+                <w:rFonts w:cs="Arial"/>
+                <w:b/>
+                <w:szCs w:val="32"/>
+              </w:rPr>
+              <w:t>Krama Vaakyam No.– 19 &amp; 20</w:t>
             </w:r>
           </w:p>
           <w:p>
@@ -2118,33 +1937,19 @@
                 <w:szCs w:val="36"/>
               </w:rPr>
             </w:pPr>
-            <w:proofErr w:type="spellStart"/>
-            <w:r>
-              <w:rPr>
-                <w:rFonts w:cs="Arial"/>
-                <w:b/>
-                <w:color w:val="FF0000"/>
-                <w:sz w:val="28"/>
-                <w:szCs w:val="32"/>
-              </w:rPr>
-              <w:t>Panchaati</w:t>
-            </w:r>
-            <w:proofErr w:type="spellEnd"/>
-            <w:r>
-              <w:rPr>
-                <w:rFonts w:cs="Arial"/>
-                <w:b/>
-                <w:color w:val="FF0000"/>
-                <w:sz w:val="28"/>
-                <w:szCs w:val="32"/>
-              </w:rPr>
-              <w:t xml:space="preserve"> No</w:t>
-            </w:r>
-            <w:r>
-              <w:rPr>
-                <w:rFonts w:cs="Arial"/>
-                <w:b/>
-                <w:color w:val="FF0000"/>
+            <w:r>
+              <w:rPr>
+                <w:rFonts w:cs="Arial"/>
+                <w:b/>
+                <w:sz w:val="28"/>
+                <w:szCs w:val="32"/>
+              </w:rPr>
+              <w:t>Panchaati No</w:t>
+            </w:r>
+            <w:r>
+              <w:rPr>
+                <w:rFonts w:cs="Arial"/>
+                <w:b/>
                 <w:szCs w:val="32"/>
               </w:rPr>
               <w:t xml:space="preserve">. - </w:t>
@@ -2153,7 +1958,6 @@
               <w:rPr>
                 <w:rFonts w:cs="Arial"/>
                 <w:b/>
-                <w:color w:val="FF0000"/>
                 <w:sz w:val="28"/>
                 <w:szCs w:val="32"/>
               </w:rPr>
@@ -2181,177 +1985,267 @@
             </w:pPr>
             <w:r>
               <w:rPr>
-                <w:rFonts w:ascii="BRH Devanagari Extra" w:hAnsi="BRH Devanagari Extra" w:cs="BRH Devanagari Extra"/>
-                <w:color w:val="000000"/>
-                <w:sz w:val="40"/>
-                <w:szCs w:val="40"/>
-              </w:rPr>
-              <w:t>AÉ</w:t>
-            </w:r>
-            <w:r>
-              <w:rPr>
-                <w:rFonts w:ascii="BRH Malayalam Extra" w:hAnsi="BRH Malayalam Extra" w:cs="BRH Devanagari Extra"/>
-                <w:color w:val="000000"/>
-                <w:sz w:val="32"/>
-                <w:szCs w:val="40"/>
-              </w:rPr>
-              <w:t>–</w:t>
-            </w:r>
-            <w:proofErr w:type="spellStart"/>
-            <w:r>
-              <w:rPr>
-                <w:rFonts w:ascii="BRH Devanagari Extra" w:hAnsi="BRH Devanagari Extra" w:cs="BRH Devanagari Extra"/>
-                <w:color w:val="000000"/>
-                <w:sz w:val="40"/>
-                <w:szCs w:val="40"/>
-              </w:rPr>
-              <w:t>Wû</w:t>
-            </w:r>
-            <w:proofErr w:type="spellEnd"/>
-            <w:r>
-              <w:rPr>
-                <w:rFonts w:ascii="BRH Malayalam Extra" w:hAnsi="BRH Malayalam Extra" w:cs="BRH Devanagari Extra"/>
-                <w:color w:val="000000"/>
-                <w:sz w:val="32"/>
-                <w:szCs w:val="40"/>
-              </w:rPr>
-              <w:t>–</w:t>
-            </w:r>
-            <w:r>
-              <w:rPr>
-                <w:rFonts w:ascii="BRH Devanagari Extra" w:hAnsi="BRH Devanagari Extra" w:cs="BRH Devanagari Extra"/>
-                <w:color w:val="000000"/>
-                <w:sz w:val="40"/>
-                <w:szCs w:val="40"/>
+                <w:rFonts w:ascii="Latha" w:hAnsi="Latha" w:cs="Latha"/>
+                <w:sz w:val="28"/>
+                <w:szCs w:val="28"/>
+                <w:cs/>
+                <w:lang w:bidi="ta-IN"/>
+              </w:rPr>
+              <w:t>ஆ</w:t>
+            </w:r>
+            <w:r>
+              <w:rPr>
+                <w:rFonts w:ascii="BRH Tamil Tab Extra" w:hAnsi="BRH Tamil Tab Extra" w:cs="Latha"/>
+                <w:b/>
+                <w:sz w:val="32"/>
+                <w:szCs w:val="28"/>
+                <w:lang w:bidi="ta-IN"/>
+              </w:rPr>
+              <w:t>…</w:t>
+            </w:r>
+            <w:r>
+              <w:rPr>
+                <w:rFonts w:ascii="Latha" w:hAnsi="Latha" w:cs="Latha"/>
+                <w:sz w:val="28"/>
+                <w:szCs w:val="28"/>
+                <w:cs/>
+                <w:lang w:bidi="ta-IN"/>
+              </w:rPr>
+              <w:t>ஹ</w:t>
+            </w:r>
+            <w:r>
+              <w:rPr>
+                <w:rFonts w:ascii="BRH Tamil Tab Extra" w:hAnsi="BRH Tamil Tab Extra" w:cs="Latha"/>
+                <w:b/>
+                <w:sz w:val="32"/>
+                <w:szCs w:val="28"/>
+                <w:lang w:bidi="ta-IN"/>
+              </w:rPr>
+              <w:t>…</w:t>
+            </w:r>
+            <w:r>
+              <w:rPr>
+                <w:rFonts w:ascii="Latha" w:hAnsi="Latha" w:cs="Latha"/>
+                <w:sz w:val="28"/>
+                <w:szCs w:val="28"/>
+                <w:lang w:bidi="ta-IN"/>
               </w:rPr>
               <w:t xml:space="preserve"> </w:t>
             </w:r>
-            <w:proofErr w:type="spellStart"/>
-            <w:r>
-              <w:rPr>
-                <w:rFonts w:ascii="BRH Devanagari Extra" w:hAnsi="BRH Devanagari Extra" w:cs="BRH Devanagari Extra"/>
-                <w:color w:val="000000"/>
-                <w:sz w:val="40"/>
-                <w:szCs w:val="40"/>
-              </w:rPr>
-              <w:t>qÉå</w:t>
-            </w:r>
-            <w:proofErr w:type="spellEnd"/>
-            <w:r>
-              <w:rPr>
-                <w:rFonts w:ascii="BRH Malayalam Extra" w:hAnsi="BRH Malayalam Extra" w:cs="BRH Devanagari Extra"/>
-                <w:color w:val="000000"/>
-                <w:sz w:val="32"/>
-                <w:szCs w:val="40"/>
-              </w:rPr>
-              <w:t>–</w:t>
-            </w:r>
-            <w:r>
-              <w:rPr>
-                <w:rFonts w:ascii="BRH Devanagari Extra" w:hAnsi="BRH Devanagari Extra" w:cs="BRH Devanagari Extra"/>
-                <w:color w:val="000000"/>
-                <w:sz w:val="40"/>
-                <w:szCs w:val="40"/>
+            <w:r>
+              <w:rPr>
+                <w:rFonts w:ascii="Latha" w:hAnsi="Latha" w:cs="Latha"/>
+                <w:sz w:val="28"/>
+                <w:szCs w:val="28"/>
+                <w:cs/>
+                <w:lang w:bidi="ta-IN"/>
+              </w:rPr>
+              <w:t>மே</w:t>
+            </w:r>
+            <w:r>
+              <w:rPr>
+                <w:rFonts w:ascii="BRH Tamil Tab Extra" w:hAnsi="BRH Tamil Tab Extra" w:cs="Latha"/>
+                <w:b/>
+                <w:sz w:val="32"/>
+                <w:szCs w:val="28"/>
+                <w:lang w:bidi="ta-IN"/>
+              </w:rPr>
+              <w:t>…</w:t>
+            </w:r>
+            <w:r>
+              <w:rPr>
+                <w:rFonts w:ascii="Latha" w:hAnsi="Latha" w:cs="Latha"/>
+                <w:sz w:val="28"/>
+                <w:szCs w:val="28"/>
                 <w:highlight w:val="yellow"/>
-              </w:rPr>
-              <w:t>®</w:t>
-            </w:r>
-            <w:proofErr w:type="spellStart"/>
-            <w:r>
-              <w:rPr>
-                <w:rFonts w:ascii="BRH Devanagari Extra" w:hAnsi="BRH Devanagari Extra" w:cs="BRH Devanagari Extra"/>
-                <w:color w:val="000000"/>
-                <w:sz w:val="40"/>
-                <w:szCs w:val="40"/>
-              </w:rPr>
-              <w:t>rÉÉÿ</w:t>
-            </w:r>
-            <w:proofErr w:type="spellEnd"/>
-            <w:r>
-              <w:rPr>
-                <w:rFonts w:ascii="BRH Devanagari Extra" w:hAnsi="BRH Devanagari Extra" w:cs="BRH Devanagari Extra"/>
-                <w:color w:val="000000"/>
-                <w:sz w:val="40"/>
-                <w:szCs w:val="40"/>
+                <w:cs/>
+                <w:lang w:bidi="ta-IN"/>
+              </w:rPr>
+              <w:t>த்</w:t>
+            </w:r>
+            <w:r>
+              <w:rPr>
+                <w:rFonts w:ascii="Latha" w:hAnsi="Latha" w:cs="Latha"/>
+                <w:b/>
+                <w:bCs/>
+                <w:position w:val="-12"/>
+                <w:sz w:val="28"/>
+                <w:szCs w:val="28"/>
+                <w:highlight w:val="yellow"/>
+                <w:cs/>
+                <w:lang w:bidi="ta-IN"/>
+              </w:rPr>
+              <w:t>3</w:t>
+            </w:r>
+            <w:r>
+              <w:rPr>
+                <w:rFonts w:ascii="Latha" w:hAnsi="Latha" w:cs="Latha"/>
+                <w:sz w:val="28"/>
+                <w:szCs w:val="28"/>
+                <w:highlight w:val="yellow"/>
+                <w:cs/>
+                <w:lang w:bidi="ta-IN"/>
+              </w:rPr>
+              <w:t>த</w:t>
+            </w:r>
+            <w:r>
+              <w:rPr>
+                <w:rFonts w:ascii="Latha" w:hAnsi="Latha" w:cs="Latha"/>
+                <w:b/>
+                <w:bCs/>
+                <w:position w:val="-12"/>
+                <w:sz w:val="28"/>
+                <w:szCs w:val="28"/>
+                <w:highlight w:val="yellow"/>
+                <w:cs/>
+                <w:lang w:bidi="ta-IN"/>
+              </w:rPr>
+              <w:t>4</w:t>
+            </w:r>
+            <w:r>
+              <w:rPr>
+                <w:rFonts w:ascii="Latha" w:hAnsi="Latha" w:cs="Latha"/>
+                <w:sz w:val="28"/>
+                <w:szCs w:val="28"/>
+                <w:cs/>
+                <w:lang w:bidi="ta-IN"/>
+              </w:rPr>
+              <w:t>யா</w:t>
+            </w:r>
+            <w:r>
+              <w:rPr>
+                <w:rFonts w:ascii="BRH Tamil Tab Extra" w:hAnsi="BRH Tamil Tab Extra" w:cs="Latha"/>
+                <w:b/>
+                <w:sz w:val="36"/>
+                <w:szCs w:val="28"/>
+                <w:lang w:bidi="ta-IN"/>
+              </w:rPr>
+              <w:t>‡</w:t>
+            </w:r>
+            <w:r>
+              <w:rPr>
+                <w:rFonts w:ascii="Latha" w:hAnsi="Latha" w:cs="Latha"/>
+                <w:sz w:val="28"/>
+                <w:szCs w:val="28"/>
+                <w:lang w:bidi="ta-IN"/>
               </w:rPr>
               <w:t xml:space="preserve"> | </w:t>
             </w:r>
-            <w:proofErr w:type="spellStart"/>
-            <w:r>
-              <w:rPr>
-                <w:rFonts w:ascii="BRH Devanagari Extra" w:hAnsi="BRH Devanagari Extra" w:cs="BRH Devanagari Extra"/>
-                <w:color w:val="000000"/>
-                <w:sz w:val="40"/>
-                <w:szCs w:val="40"/>
-              </w:rPr>
-              <w:t>qÉå</w:t>
-            </w:r>
-            <w:proofErr w:type="spellEnd"/>
-            <w:r>
-              <w:rPr>
-                <w:rFonts w:ascii="BRH Malayalam Extra" w:hAnsi="BRH Malayalam Extra" w:cs="BRH Devanagari Extra"/>
-                <w:color w:val="000000"/>
-                <w:sz w:val="32"/>
-                <w:szCs w:val="40"/>
-              </w:rPr>
-              <w:t>–</w:t>
-            </w:r>
-            <w:r>
-              <w:rPr>
-                <w:rFonts w:ascii="BRH Devanagari Extra" w:hAnsi="BRH Devanagari Extra" w:cs="BRH Devanagari Extra"/>
-                <w:color w:val="000000"/>
-                <w:sz w:val="40"/>
-                <w:szCs w:val="40"/>
+            <w:r>
+              <w:rPr>
+                <w:rFonts w:ascii="Latha" w:hAnsi="Latha" w:cs="Latha"/>
+                <w:sz w:val="28"/>
+                <w:szCs w:val="28"/>
+                <w:cs/>
+                <w:lang w:bidi="ta-IN"/>
+              </w:rPr>
+              <w:t>மே</w:t>
+            </w:r>
+            <w:r>
+              <w:rPr>
+                <w:rFonts w:ascii="BRH Tamil Tab Extra" w:hAnsi="BRH Tamil Tab Extra" w:cs="Latha"/>
+                <w:b/>
+                <w:sz w:val="32"/>
+                <w:szCs w:val="28"/>
+                <w:lang w:bidi="ta-IN"/>
+              </w:rPr>
+              <w:t>…</w:t>
+            </w:r>
+            <w:r>
+              <w:rPr>
+                <w:rFonts w:ascii="Latha" w:hAnsi="Latha" w:cs="Latha"/>
+                <w:sz w:val="28"/>
+                <w:szCs w:val="28"/>
                 <w:highlight w:val="yellow"/>
-              </w:rPr>
-              <w:t>®</w:t>
-            </w:r>
-            <w:proofErr w:type="spellStart"/>
-            <w:r>
-              <w:rPr>
-                <w:rFonts w:ascii="BRH Devanagari Extra" w:hAnsi="BRH Devanagari Extra" w:cs="BRH Devanagari Extra"/>
-                <w:color w:val="000000"/>
-                <w:sz w:val="40"/>
-                <w:szCs w:val="40"/>
-              </w:rPr>
-              <w:t>rÉÉ</w:t>
-            </w:r>
-            <w:proofErr w:type="spellEnd"/>
-            <w:r>
-              <w:rPr>
-                <w:rFonts w:ascii="BRH Malayalam Extra" w:hAnsi="BRH Malayalam Extra" w:cs="BRH Devanagari Extra"/>
-                <w:color w:val="000000"/>
-                <w:sz w:val="32"/>
-                <w:szCs w:val="40"/>
-              </w:rPr>
-              <w:t>–</w:t>
-            </w:r>
-            <w:r>
-              <w:rPr>
-                <w:rFonts w:ascii="BRH Devanagari Extra" w:hAnsi="BRH Devanagari Extra" w:cs="BRH Devanagari Extra"/>
-                <w:color w:val="000000"/>
-                <w:sz w:val="40"/>
-                <w:szCs w:val="40"/>
+                <w:cs/>
+                <w:lang w:bidi="ta-IN"/>
+              </w:rPr>
+              <w:t>த்</w:t>
+            </w:r>
+            <w:r>
+              <w:rPr>
+                <w:rFonts w:ascii="Latha" w:hAnsi="Latha" w:cs="Latha"/>
+                <w:b/>
+                <w:bCs/>
+                <w:position w:val="-12"/>
+                <w:sz w:val="28"/>
+                <w:szCs w:val="28"/>
+                <w:highlight w:val="yellow"/>
+                <w:cs/>
+                <w:lang w:bidi="ta-IN"/>
+              </w:rPr>
+              <w:t>3</w:t>
+            </w:r>
+            <w:r>
+              <w:rPr>
+                <w:rFonts w:ascii="Latha" w:hAnsi="Latha" w:cs="Latha"/>
+                <w:sz w:val="28"/>
+                <w:szCs w:val="28"/>
+                <w:highlight w:val="yellow"/>
+                <w:cs/>
+                <w:lang w:bidi="ta-IN"/>
+              </w:rPr>
+              <w:t>த</w:t>
+            </w:r>
+            <w:r>
+              <w:rPr>
+                <w:rFonts w:ascii="Latha" w:hAnsi="Latha" w:cs="Latha"/>
+                <w:b/>
+                <w:bCs/>
+                <w:position w:val="-12"/>
+                <w:sz w:val="28"/>
+                <w:szCs w:val="28"/>
+                <w:highlight w:val="yellow"/>
+                <w:cs/>
+                <w:lang w:bidi="ta-IN"/>
+              </w:rPr>
+              <w:t>4</w:t>
+            </w:r>
+            <w:r>
+              <w:rPr>
+                <w:rFonts w:ascii="Latha" w:hAnsi="Latha" w:cs="Latha"/>
+                <w:sz w:val="28"/>
+                <w:szCs w:val="28"/>
+                <w:cs/>
+                <w:lang w:bidi="ta-IN"/>
+              </w:rPr>
+              <w:t>யா</w:t>
+            </w:r>
+            <w:r>
+              <w:rPr>
+                <w:rFonts w:ascii="BRH Tamil Tab Extra" w:hAnsi="BRH Tamil Tab Extra" w:cs="Latha"/>
+                <w:b/>
+                <w:sz w:val="32"/>
+                <w:szCs w:val="28"/>
+                <w:lang w:bidi="ta-IN"/>
+              </w:rPr>
+              <w:t>…</w:t>
+            </w:r>
+            <w:r>
+              <w:rPr>
+                <w:rFonts w:ascii="Latha" w:hAnsi="Latha" w:cs="Latha"/>
+                <w:sz w:val="28"/>
+                <w:szCs w:val="28"/>
+                <w:lang w:bidi="ta-IN"/>
               </w:rPr>
               <w:t xml:space="preserve"> </w:t>
             </w:r>
-            <w:proofErr w:type="spellStart"/>
-            <w:r>
-              <w:rPr>
-                <w:rFonts w:ascii="BRH Devanagari Extra" w:hAnsi="BRH Devanagari Extra" w:cs="BRH Devanagari Extra"/>
-                <w:color w:val="000000"/>
-                <w:sz w:val="40"/>
-                <w:szCs w:val="40"/>
-              </w:rPr>
-              <w:t>ÌWû</w:t>
-            </w:r>
-            <w:proofErr w:type="spellEnd"/>
-            <w:r>
-              <w:rPr>
-                <w:rFonts w:ascii="BRH Devanagari Extra" w:hAnsi="BRH Devanagari Extra" w:cs="BRH Devanagari Extra"/>
-                <w:color w:val="000000"/>
-                <w:sz w:val="40"/>
-                <w:szCs w:val="40"/>
+            <w:r>
+              <w:rPr>
+                <w:rFonts w:ascii="Latha" w:hAnsi="Latha" w:cs="Latha"/>
+                <w:sz w:val="28"/>
+                <w:szCs w:val="28"/>
+                <w:cs/>
+                <w:lang w:bidi="ta-IN"/>
+              </w:rPr>
+              <w:t>ஹி</w:t>
+            </w:r>
+            <w:r>
+              <w:rPr>
+                <w:rFonts w:ascii="Latha" w:hAnsi="Latha" w:cs="Latha"/>
+                <w:sz w:val="28"/>
+                <w:szCs w:val="28"/>
+                <w:lang w:bidi="ta-IN"/>
               </w:rPr>
               <w:t xml:space="preserve"> |</w:t>
             </w:r>
@@ -2378,175 +2272,228 @@
             </w:pPr>
             <w:r>
               <w:rPr>
-                <w:rFonts w:ascii="BRH Devanagari Extra" w:hAnsi="BRH Devanagari Extra" w:cs="BRH Devanagari Extra"/>
-                <w:color w:val="000000"/>
-                <w:sz w:val="40"/>
-                <w:szCs w:val="40"/>
-              </w:rPr>
-              <w:t>AÉ</w:t>
-            </w:r>
-            <w:r>
-              <w:rPr>
-                <w:rFonts w:ascii="BRH Malayalam Extra" w:hAnsi="BRH Malayalam Extra" w:cs="BRH Devanagari Extra"/>
-                <w:color w:val="000000"/>
-                <w:sz w:val="32"/>
-                <w:szCs w:val="40"/>
-              </w:rPr>
-              <w:t>–</w:t>
-            </w:r>
-            <w:proofErr w:type="spellStart"/>
-            <w:r>
-              <w:rPr>
-                <w:rFonts w:ascii="BRH Devanagari Extra" w:hAnsi="BRH Devanagari Extra" w:cs="BRH Devanagari Extra"/>
-                <w:color w:val="000000"/>
-                <w:sz w:val="40"/>
-                <w:szCs w:val="40"/>
-              </w:rPr>
-              <w:t>Wû</w:t>
-            </w:r>
-            <w:proofErr w:type="spellEnd"/>
-            <w:r>
-              <w:rPr>
-                <w:rFonts w:ascii="BRH Malayalam Extra" w:hAnsi="BRH Malayalam Extra" w:cs="BRH Devanagari Extra"/>
-                <w:color w:val="000000"/>
-                <w:sz w:val="32"/>
-                <w:szCs w:val="40"/>
-              </w:rPr>
-              <w:t>–</w:t>
-            </w:r>
-            <w:r>
-              <w:rPr>
-                <w:rFonts w:ascii="BRH Devanagari Extra" w:hAnsi="BRH Devanagari Extra" w:cs="BRH Devanagari Extra"/>
-                <w:color w:val="000000"/>
-                <w:sz w:val="40"/>
-                <w:szCs w:val="40"/>
+                <w:rFonts w:ascii="Latha" w:hAnsi="Latha" w:cs="Latha"/>
+                <w:sz w:val="28"/>
+                <w:szCs w:val="28"/>
+                <w:cs/>
+                <w:lang w:bidi="ta-IN"/>
+              </w:rPr>
+              <w:t>ஆ</w:t>
+            </w:r>
+            <w:r>
+              <w:rPr>
+                <w:rFonts w:ascii="BRH Tamil Tab Extra" w:hAnsi="BRH Tamil Tab Extra" w:cs="Latha"/>
+                <w:b/>
+                <w:sz w:val="32"/>
+                <w:szCs w:val="28"/>
+                <w:lang w:bidi="ta-IN"/>
+              </w:rPr>
+              <w:t>…</w:t>
+            </w:r>
+            <w:r>
+              <w:rPr>
+                <w:rFonts w:ascii="Latha" w:hAnsi="Latha" w:cs="Latha"/>
+                <w:sz w:val="28"/>
+                <w:szCs w:val="28"/>
+                <w:cs/>
+                <w:lang w:bidi="ta-IN"/>
+              </w:rPr>
+              <w:t>ஹ</w:t>
+            </w:r>
+            <w:r>
+              <w:rPr>
+                <w:rFonts w:ascii="BRH Tamil Tab Extra" w:hAnsi="BRH Tamil Tab Extra" w:cs="Latha"/>
+                <w:b/>
+                <w:sz w:val="32"/>
+                <w:szCs w:val="28"/>
+                <w:lang w:bidi="ta-IN"/>
+              </w:rPr>
+              <w:t>…</w:t>
+            </w:r>
+            <w:r>
+              <w:rPr>
+                <w:rFonts w:ascii="Latha" w:hAnsi="Latha" w:cs="Latha"/>
+                <w:sz w:val="28"/>
+                <w:szCs w:val="28"/>
+                <w:lang w:bidi="ta-IN"/>
               </w:rPr>
               <w:t xml:space="preserve"> </w:t>
             </w:r>
-            <w:proofErr w:type="spellStart"/>
-            <w:r>
-              <w:rPr>
-                <w:rFonts w:ascii="BRH Devanagari Extra" w:hAnsi="BRH Devanagari Extra" w:cs="BRH Devanagari Extra"/>
-                <w:color w:val="000000"/>
-                <w:sz w:val="40"/>
-                <w:szCs w:val="40"/>
-              </w:rPr>
-              <w:t>qÉå</w:t>
-            </w:r>
-            <w:proofErr w:type="spellEnd"/>
-            <w:r>
-              <w:rPr>
-                <w:rFonts w:ascii="BRH Malayalam Extra" w:hAnsi="BRH Malayalam Extra" w:cs="BRH Devanagari Extra"/>
-                <w:color w:val="000000"/>
-                <w:sz w:val="32"/>
-                <w:szCs w:val="40"/>
-              </w:rPr>
-              <w:t>–</w:t>
-            </w:r>
-            <w:proofErr w:type="spellStart"/>
-            <w:r>
-              <w:rPr>
-                <w:rFonts w:ascii="BRH Devanagari Extra" w:hAnsi="BRH Devanagari Extra" w:cs="BRH Devanagari Extra"/>
-                <w:sz w:val="40"/>
-                <w:szCs w:val="40"/>
+            <w:r>
+              <w:rPr>
+                <w:rFonts w:ascii="Latha" w:hAnsi="Latha" w:cs="Latha"/>
+                <w:sz w:val="28"/>
+                <w:szCs w:val="28"/>
+                <w:cs/>
+                <w:lang w:bidi="ta-IN"/>
+              </w:rPr>
+              <w:t>மே</w:t>
+            </w:r>
+            <w:r>
+              <w:rPr>
+                <w:rFonts w:ascii="BRH Tamil Tab Extra" w:hAnsi="BRH Tamil Tab Extra" w:cs="Latha"/>
+                <w:b/>
+                <w:sz w:val="32"/>
+                <w:szCs w:val="28"/>
+                <w:lang w:bidi="ta-IN"/>
+              </w:rPr>
+              <w:t>…</w:t>
+            </w:r>
+            <w:r>
+              <w:rPr>
+                <w:rFonts w:ascii="Latha" w:hAnsi="Latha" w:cs="Latha"/>
+                <w:sz w:val="28"/>
+                <w:szCs w:val="28"/>
                 <w:highlight w:val="green"/>
-              </w:rPr>
-              <w:t>kÉ</w:t>
-            </w:r>
-            <w:r>
-              <w:rPr>
-                <w:rFonts w:ascii="BRH Devanagari Extra" w:hAnsi="BRH Devanagari Extra" w:cs="BRH Devanagari Extra"/>
-                <w:color w:val="000000"/>
-                <w:sz w:val="40"/>
-                <w:szCs w:val="40"/>
-              </w:rPr>
-              <w:t>rÉÉÿ</w:t>
-            </w:r>
-            <w:proofErr w:type="spellEnd"/>
-            <w:r>
-              <w:rPr>
-                <w:rFonts w:ascii="BRH Devanagari Extra" w:hAnsi="BRH Devanagari Extra" w:cs="BRH Devanagari Extra"/>
-                <w:color w:val="000000"/>
-                <w:sz w:val="40"/>
-                <w:szCs w:val="40"/>
+                <w:cs/>
+                <w:lang w:bidi="ta-IN"/>
+              </w:rPr>
+              <w:t>த</w:t>
+            </w:r>
+            <w:r>
+              <w:rPr>
+                <w:rFonts w:ascii="Latha" w:hAnsi="Latha" w:cs="Latha"/>
+                <w:b/>
+                <w:bCs/>
+                <w:position w:val="-12"/>
+                <w:sz w:val="28"/>
+                <w:szCs w:val="28"/>
+                <w:highlight w:val="green"/>
+                <w:cs/>
+                <w:lang w:bidi="ta-IN"/>
+              </w:rPr>
+              <w:t>4</w:t>
+            </w:r>
+            <w:r>
+              <w:rPr>
+                <w:rFonts w:ascii="Latha" w:hAnsi="Latha" w:cs="Latha"/>
+                <w:sz w:val="28"/>
+                <w:szCs w:val="28"/>
+                <w:cs/>
+                <w:lang w:bidi="ta-IN"/>
+              </w:rPr>
+              <w:t>யா</w:t>
+            </w:r>
+            <w:r>
+              <w:rPr>
+                <w:rFonts w:ascii="BRH Tamil Tab Extra" w:hAnsi="BRH Tamil Tab Extra" w:cs="Latha"/>
+                <w:b/>
+                <w:sz w:val="36"/>
+                <w:szCs w:val="28"/>
+                <w:lang w:bidi="ta-IN"/>
+              </w:rPr>
+              <w:t>‡</w:t>
+            </w:r>
+            <w:r>
+              <w:rPr>
+                <w:rFonts w:ascii="Latha" w:hAnsi="Latha" w:cs="Latha"/>
+                <w:sz w:val="28"/>
+                <w:szCs w:val="28"/>
+                <w:lang w:bidi="ta-IN"/>
               </w:rPr>
               <w:t xml:space="preserve"> | </w:t>
             </w:r>
-            <w:proofErr w:type="spellStart"/>
-            <w:r>
-              <w:rPr>
-                <w:rFonts w:ascii="BRH Devanagari Extra" w:hAnsi="BRH Devanagari Extra" w:cs="BRH Devanagari Extra"/>
-                <w:color w:val="000000"/>
-                <w:sz w:val="40"/>
-                <w:szCs w:val="40"/>
-              </w:rPr>
-              <w:t>qÉå</w:t>
-            </w:r>
-            <w:proofErr w:type="spellEnd"/>
-            <w:r>
-              <w:rPr>
-                <w:rFonts w:ascii="BRH Malayalam Extra" w:hAnsi="BRH Malayalam Extra" w:cs="BRH Devanagari Extra"/>
-                <w:color w:val="000000"/>
-                <w:sz w:val="32"/>
-                <w:szCs w:val="40"/>
-              </w:rPr>
-              <w:t>–</w:t>
-            </w:r>
-            <w:proofErr w:type="spellStart"/>
-            <w:r>
-              <w:rPr>
-                <w:rFonts w:ascii="BRH Devanagari Extra" w:hAnsi="BRH Devanagari Extra" w:cs="BRH Devanagari Extra"/>
-                <w:sz w:val="40"/>
-                <w:szCs w:val="40"/>
+            <w:r>
+              <w:rPr>
+                <w:rFonts w:ascii="Latha" w:hAnsi="Latha" w:cs="Latha"/>
+                <w:sz w:val="28"/>
+                <w:szCs w:val="28"/>
+                <w:lang w:bidi="ta-IN"/>
+              </w:rPr>
+              <w:br/>
+            </w:r>
+            <w:r>
+              <w:rPr>
+                <w:rFonts w:ascii="Latha" w:hAnsi="Latha" w:cs="Latha"/>
+                <w:sz w:val="28"/>
+                <w:szCs w:val="28"/>
+                <w:cs/>
+                <w:lang w:bidi="ta-IN"/>
+              </w:rPr>
+              <w:t>மே</w:t>
+            </w:r>
+            <w:r>
+              <w:rPr>
+                <w:rFonts w:ascii="BRH Tamil Tab Extra" w:hAnsi="BRH Tamil Tab Extra" w:cs="Latha"/>
+                <w:b/>
+                <w:sz w:val="32"/>
+                <w:szCs w:val="28"/>
                 <w:highlight w:val="green"/>
-              </w:rPr>
-              <w:t>kÉ</w:t>
-            </w:r>
-            <w:r>
-              <w:rPr>
-                <w:rFonts w:ascii="BRH Devanagari Extra" w:hAnsi="BRH Devanagari Extra" w:cs="BRH Devanagari Extra"/>
-                <w:color w:val="000000"/>
-                <w:sz w:val="40"/>
-                <w:szCs w:val="40"/>
-              </w:rPr>
-              <w:t>rÉÉ</w:t>
-            </w:r>
-            <w:proofErr w:type="spellEnd"/>
-            <w:r>
-              <w:rPr>
-                <w:rFonts w:ascii="BRH Malayalam Extra" w:hAnsi="BRH Malayalam Extra" w:cs="BRH Devanagari Extra"/>
-                <w:color w:val="000000"/>
-                <w:sz w:val="32"/>
-                <w:szCs w:val="40"/>
-              </w:rPr>
-              <w:t>–</w:t>
-            </w:r>
-            <w:r>
-              <w:rPr>
-                <w:rFonts w:ascii="BRH Devanagari Extra" w:hAnsi="BRH Devanagari Extra" w:cs="BRH Devanagari Extra"/>
-                <w:color w:val="000000"/>
-                <w:sz w:val="40"/>
-                <w:szCs w:val="40"/>
+                <w:lang w:bidi="ta-IN"/>
+              </w:rPr>
+              <w:t>…</w:t>
+            </w:r>
+            <w:r>
+              <w:rPr>
+                <w:rFonts w:ascii="Latha" w:hAnsi="Latha" w:cs="Latha"/>
+                <w:sz w:val="28"/>
+                <w:szCs w:val="28"/>
+                <w:highlight w:val="green"/>
+                <w:cs/>
+                <w:lang w:bidi="ta-IN"/>
+              </w:rPr>
+              <w:t>த</w:t>
+            </w:r>
+            <w:r>
+              <w:rPr>
+                <w:rFonts w:ascii="Latha" w:hAnsi="Latha" w:cs="Latha"/>
+                <w:b/>
+                <w:bCs/>
+                <w:position w:val="-12"/>
+                <w:sz w:val="28"/>
+                <w:szCs w:val="28"/>
+                <w:highlight w:val="green"/>
+                <w:cs/>
+                <w:lang w:bidi="ta-IN"/>
+              </w:rPr>
+              <w:t>4</w:t>
+            </w:r>
+            <w:r>
+              <w:rPr>
+                <w:rFonts w:ascii="Latha" w:hAnsi="Latha" w:cs="Latha"/>
+                <w:sz w:val="28"/>
+                <w:szCs w:val="28"/>
+                <w:highlight w:val="green"/>
+                <w:cs/>
+                <w:lang w:bidi="ta-IN"/>
+              </w:rPr>
+              <w:t>யா</w:t>
+            </w:r>
+            <w:r>
+              <w:rPr>
+                <w:rFonts w:ascii="BRH Tamil Tab Extra" w:hAnsi="BRH Tamil Tab Extra" w:cs="Latha"/>
+                <w:b/>
+                <w:sz w:val="32"/>
+                <w:szCs w:val="28"/>
+                <w:lang w:bidi="ta-IN"/>
+              </w:rPr>
+              <w:t>…</w:t>
+            </w:r>
+            <w:r>
+              <w:rPr>
+                <w:rFonts w:ascii="Latha" w:hAnsi="Latha" w:cs="Latha"/>
+                <w:sz w:val="28"/>
+                <w:szCs w:val="28"/>
+                <w:lang w:bidi="ta-IN"/>
               </w:rPr>
               <w:t xml:space="preserve"> </w:t>
             </w:r>
-            <w:proofErr w:type="spellStart"/>
-            <w:r>
-              <w:rPr>
-                <w:rFonts w:ascii="BRH Devanagari Extra" w:hAnsi="BRH Devanagari Extra" w:cs="BRH Devanagari Extra"/>
-                <w:color w:val="000000"/>
-                <w:sz w:val="40"/>
-                <w:szCs w:val="40"/>
-              </w:rPr>
-              <w:t>ÌWû</w:t>
-            </w:r>
-            <w:proofErr w:type="spellEnd"/>
-            <w:r>
-              <w:rPr>
-                <w:rFonts w:ascii="BRH Devanagari Extra" w:hAnsi="BRH Devanagari Extra" w:cs="BRH Devanagari Extra"/>
-                <w:color w:val="000000"/>
-                <w:sz w:val="40"/>
-                <w:szCs w:val="40"/>
+            <w:r>
+              <w:rPr>
+                <w:rFonts w:ascii="Latha" w:hAnsi="Latha" w:cs="Latha"/>
+                <w:sz w:val="28"/>
+                <w:szCs w:val="28"/>
+                <w:cs/>
+                <w:lang w:bidi="ta-IN"/>
+              </w:rPr>
+              <w:t>ஹி</w:t>
+            </w:r>
+            <w:r>
+              <w:rPr>
+                <w:rFonts w:ascii="Latha" w:hAnsi="Latha" w:cs="Latha"/>
+                <w:sz w:val="28"/>
+                <w:szCs w:val="28"/>
+                <w:lang w:bidi="ta-IN"/>
               </w:rPr>
               <w:t xml:space="preserve"> |</w:t>
             </w:r>
@@ -2575,7 +2522,6 @@
               <w:rPr>
                 <w:rFonts w:cs="Arial"/>
                 <w:b/>
-                <w:color w:val="FF0000"/>
                 <w:sz w:val="28"/>
                 <w:szCs w:val="32"/>
               </w:rPr>
@@ -2584,44 +2530,11 @@
               <w:rPr>
                 <w:rFonts w:cs="Arial"/>
                 <w:b/>
-                <w:color w:val="FF0000"/>
-                <w:sz w:val="28"/>
-                <w:szCs w:val="32"/>
-              </w:rPr>
-              <w:t>T.S.6.1.</w:t>
-            </w:r>
-            <w:r>
-              <w:rPr>
-                <w:rFonts w:cs="Arial"/>
-                <w:b/>
-                <w:color w:val="FF0000"/>
-                <w:sz w:val="28"/>
-                <w:szCs w:val="32"/>
-              </w:rPr>
-              <w:t>3.1</w:t>
-            </w:r>
-            <w:r>
-              <w:rPr>
-                <w:rFonts w:cs="Arial"/>
-                <w:b/>
-                <w:color w:val="FF0000"/>
-                <w:sz w:val="28"/>
-                <w:szCs w:val="32"/>
-              </w:rPr>
-              <w:t xml:space="preserve"> – </w:t>
-            </w:r>
-            <w:proofErr w:type="spellStart"/>
-            <w:r>
-              <w:rPr>
-                <w:rFonts w:cs="Arial"/>
-                <w:b/>
-                <w:color w:val="FF0000"/>
-                <w:sz w:val="28"/>
-                <w:szCs w:val="32"/>
-              </w:rPr>
-              <w:t>Kramam</w:t>
-            </w:r>
-            <w:proofErr w:type="spellEnd"/>
+                <w:sz w:val="28"/>
+                <w:szCs w:val="32"/>
+              </w:rPr>
+              <w:t>T.S.6.1.3.1 – Kramam</w:t>
+            </w:r>
           </w:p>
           <w:p>
             <w:pPr>
@@ -2637,64 +2550,18 @@
               <w:rPr>
                 <w:rFonts w:cs="Arial"/>
                 <w:b/>
-                <w:color w:val="FF0000"/>
                 <w:sz w:val="28"/>
                 <w:szCs w:val="32"/>
               </w:rPr>
             </w:pPr>
-            <w:proofErr w:type="spellStart"/>
-            <w:r>
-              <w:rPr>
-                <w:rFonts w:cs="Arial"/>
-                <w:b/>
-                <w:color w:val="FF0000"/>
-                <w:sz w:val="28"/>
-                <w:szCs w:val="32"/>
-              </w:rPr>
-              <w:t>Krama</w:t>
-            </w:r>
-            <w:proofErr w:type="spellEnd"/>
-            <w:r>
-              <w:rPr>
-                <w:rFonts w:cs="Arial"/>
-                <w:b/>
-                <w:color w:val="FF0000"/>
-                <w:sz w:val="28"/>
-                <w:szCs w:val="32"/>
-              </w:rPr>
-              <w:t xml:space="preserve"> </w:t>
-            </w:r>
-            <w:proofErr w:type="spellStart"/>
-            <w:r>
-              <w:rPr>
-                <w:rFonts w:cs="Arial"/>
-                <w:b/>
-                <w:color w:val="FF0000"/>
-                <w:sz w:val="28"/>
-                <w:szCs w:val="32"/>
-              </w:rPr>
-              <w:t>Vaakyam</w:t>
-            </w:r>
-            <w:proofErr w:type="spellEnd"/>
-            <w:r>
-              <w:rPr>
-                <w:rFonts w:cs="Arial"/>
-                <w:b/>
-                <w:color w:val="FF0000"/>
-                <w:sz w:val="28"/>
-                <w:szCs w:val="32"/>
-              </w:rPr>
-              <w:t xml:space="preserve"> No.– 1</w:t>
-            </w:r>
-            <w:r>
-              <w:rPr>
-                <w:rFonts w:cs="Arial"/>
-                <w:b/>
-                <w:color w:val="FF0000"/>
-                <w:sz w:val="28"/>
-                <w:szCs w:val="32"/>
-              </w:rPr>
-              <w:t>9</w:t>
+            <w:r>
+              <w:rPr>
+                <w:rFonts w:cs="Arial"/>
+                <w:b/>
+                <w:sz w:val="28"/>
+                <w:szCs w:val="32"/>
+              </w:rPr>
+              <w:t>Krama Vaakyam No.– 19</w:t>
             </w:r>
           </w:p>
           <w:p>
@@ -2715,33 +2582,19 @@
                 <w:szCs w:val="32"/>
               </w:rPr>
             </w:pPr>
-            <w:proofErr w:type="spellStart"/>
-            <w:r>
-              <w:rPr>
-                <w:rFonts w:cs="Arial"/>
-                <w:b/>
-                <w:color w:val="FF0000"/>
-                <w:sz w:val="28"/>
-                <w:szCs w:val="32"/>
-              </w:rPr>
-              <w:t>Panchaati</w:t>
-            </w:r>
-            <w:proofErr w:type="spellEnd"/>
-            <w:r>
-              <w:rPr>
-                <w:rFonts w:cs="Arial"/>
-                <w:b/>
-                <w:color w:val="FF0000"/>
-                <w:sz w:val="28"/>
-                <w:szCs w:val="32"/>
-              </w:rPr>
-              <w:t xml:space="preserve"> No</w:t>
-            </w:r>
-            <w:r>
-              <w:rPr>
-                <w:rFonts w:cs="Arial"/>
-                <w:b/>
-                <w:color w:val="FF0000"/>
+            <w:r>
+              <w:rPr>
+                <w:rFonts w:cs="Arial"/>
+                <w:b/>
+                <w:sz w:val="28"/>
+                <w:szCs w:val="32"/>
+              </w:rPr>
+              <w:t>Panchaati No</w:t>
+            </w:r>
+            <w:r>
+              <w:rPr>
+                <w:rFonts w:cs="Arial"/>
+                <w:b/>
                 <w:szCs w:val="32"/>
               </w:rPr>
               <w:t xml:space="preserve">. - </w:t>
@@ -2750,7 +2603,6 @@
               <w:rPr>
                 <w:rFonts w:cs="Arial"/>
                 <w:b/>
-                <w:color w:val="FF0000"/>
                 <w:sz w:val="28"/>
                 <w:szCs w:val="32"/>
               </w:rPr>
@@ -2775,78 +2627,90 @@
             </w:pPr>
             <w:r>
               <w:rPr>
-                <w:rFonts w:ascii="BRH Devanagari Extra" w:hAnsi="BRH Devanagari Extra" w:cs="BRH Devanagari Extra"/>
-                <w:color w:val="000000"/>
-                <w:sz w:val="40"/>
-                <w:szCs w:val="40"/>
-              </w:rPr>
-              <w:t>C</w:t>
-            </w:r>
-            <w:r>
-              <w:rPr>
-                <w:rFonts w:ascii="BRH Malayalam Extra" w:hAnsi="BRH Malayalam Extra" w:cs="BRH Devanagari Extra"/>
-                <w:color w:val="000000"/>
-                <w:sz w:val="32"/>
-                <w:szCs w:val="40"/>
-              </w:rPr>
-              <w:t>–</w:t>
-            </w:r>
-            <w:proofErr w:type="spellStart"/>
-            <w:r>
-              <w:rPr>
-                <w:rFonts w:ascii="BRH Devanagari Extra" w:hAnsi="BRH Devanagari Extra" w:cs="BRH Devanagari Extra"/>
-                <w:color w:val="000000"/>
-                <w:sz w:val="40"/>
-                <w:szCs w:val="40"/>
-              </w:rPr>
-              <w:t>qÉå</w:t>
-            </w:r>
-            <w:proofErr w:type="spellEnd"/>
-            <w:r>
-              <w:rPr>
-                <w:rFonts w:ascii="BRH Devanagari Extra" w:hAnsi="BRH Devanagari Extra" w:cs="BRH Devanagari Extra"/>
-                <w:color w:val="000000"/>
-                <w:sz w:val="40"/>
-                <w:szCs w:val="40"/>
+                <w:rFonts w:ascii="Latha" w:hAnsi="Latha" w:cs="Latha"/>
+                <w:sz w:val="28"/>
+                <w:szCs w:val="28"/>
+                <w:cs/>
+                <w:lang w:bidi="ta-IN"/>
+              </w:rPr>
+              <w:t>இ</w:t>
+            </w:r>
+            <w:r>
+              <w:rPr>
+                <w:rFonts w:ascii="BRH Tamil Tab Extra" w:hAnsi="BRH Tamil Tab Extra" w:cs="Latha"/>
+                <w:b/>
+                <w:sz w:val="32"/>
+                <w:szCs w:val="28"/>
+                <w:lang w:bidi="ta-IN"/>
+              </w:rPr>
+              <w:t>…</w:t>
+            </w:r>
+            <w:r>
+              <w:rPr>
+                <w:rFonts w:ascii="Latha" w:hAnsi="Latha" w:cs="Latha"/>
+                <w:sz w:val="28"/>
+                <w:szCs w:val="28"/>
+                <w:cs/>
+                <w:lang w:bidi="ta-IN"/>
+              </w:rPr>
+              <w:t>மே</w:t>
+            </w:r>
+            <w:r>
+              <w:rPr>
+                <w:rFonts w:ascii="Latha" w:hAnsi="Latha" w:cs="Latha"/>
+                <w:sz w:val="28"/>
+                <w:szCs w:val="28"/>
+                <w:lang w:bidi="ta-IN"/>
               </w:rPr>
               <w:t xml:space="preserve"> </w:t>
             </w:r>
-            <w:proofErr w:type="spellStart"/>
-            <w:r>
-              <w:rPr>
-                <w:rFonts w:ascii="BRH Devanagari Extra" w:hAnsi="BRH Devanagari Extra" w:cs="BRH Devanagari Extra"/>
-                <w:color w:val="000000"/>
-                <w:sz w:val="40"/>
-                <w:szCs w:val="40"/>
-              </w:rPr>
-              <w:t>C</w:t>
-            </w:r>
-            <w:r>
-              <w:rPr>
-                <w:rFonts w:ascii="BRH Devanagari Extra" w:hAnsi="BRH Devanagari Extra" w:cs="BRH Devanagari Extra"/>
-                <w:color w:val="000000"/>
-                <w:sz w:val="40"/>
-                <w:szCs w:val="40"/>
+            <w:r>
+              <w:rPr>
+                <w:rFonts w:ascii="Latha" w:hAnsi="Latha" w:cs="Latha"/>
+                <w:sz w:val="28"/>
+                <w:szCs w:val="28"/>
+                <w:cs/>
+                <w:lang w:bidi="ta-IN"/>
+              </w:rPr>
+              <w:t>இ</w:t>
+            </w:r>
+            <w:r>
+              <w:rPr>
+                <w:rFonts w:ascii="Latha" w:hAnsi="Latha" w:cs="Latha"/>
+                <w:sz w:val="28"/>
+                <w:szCs w:val="28"/>
                 <w:highlight w:val="yellow"/>
-              </w:rPr>
-              <w:t>iÉÏ</w:t>
-            </w:r>
-            <w:r>
-              <w:rPr>
-                <w:rFonts w:ascii="BRH Devanagari Extra" w:hAnsi="BRH Devanagari Extra" w:cs="BRH Devanagari Extra"/>
-                <w:color w:val="000000"/>
-                <w:sz w:val="40"/>
-                <w:szCs w:val="40"/>
-              </w:rPr>
-              <w:t>þqÉå</w:t>
-            </w:r>
-            <w:proofErr w:type="spellEnd"/>
-            <w:r>
-              <w:rPr>
-                <w:rFonts w:ascii="BRH Devanagari Extra" w:hAnsi="BRH Devanagari Extra" w:cs="BRH Devanagari Extra"/>
-                <w:color w:val="000000"/>
-                <w:sz w:val="40"/>
-                <w:szCs w:val="40"/>
+                <w:cs/>
+                <w:lang w:bidi="ta-IN"/>
+              </w:rPr>
+              <w:t>தீ</w:t>
+            </w:r>
+            <w:r>
+              <w:rPr>
+                <w:rFonts w:ascii="BRH Tamil Tab Extra" w:hAnsi="BRH Tamil Tab Extra" w:cs="Latha"/>
+                <w:b/>
+                <w:sz w:val="36"/>
+                <w:szCs w:val="28"/>
+                <w:lang w:bidi="ta-IN"/>
+              </w:rPr>
+              <w:t>†</w:t>
+            </w:r>
+            <w:r>
+              <w:rPr>
+                <w:rFonts w:ascii="Latha" w:hAnsi="Latha" w:cs="Latha"/>
+                <w:sz w:val="28"/>
+                <w:szCs w:val="28"/>
+                <w:cs/>
+                <w:lang w:bidi="ta-IN"/>
+              </w:rPr>
+              <w:t>மே</w:t>
+            </w:r>
+            <w:r>
+              <w:rPr>
+                <w:rFonts w:ascii="Latha" w:hAnsi="Latha" w:cs="Latha"/>
+                <w:sz w:val="28"/>
+                <w:szCs w:val="28"/>
+                <w:lang w:bidi="ta-IN"/>
               </w:rPr>
               <w:t xml:space="preserve"> |</w:t>
             </w:r>
@@ -2869,90 +2733,90 @@
             </w:pPr>
             <w:r>
               <w:rPr>
-                <w:rFonts w:ascii="BRH Devanagari Extra" w:hAnsi="BRH Devanagari Extra" w:cs="BRH Devanagari Extra"/>
-                <w:color w:val="000000"/>
-                <w:sz w:val="40"/>
-                <w:szCs w:val="40"/>
-              </w:rPr>
-              <w:t>C</w:t>
-            </w:r>
-            <w:r>
-              <w:rPr>
-                <w:rFonts w:ascii="BRH Malayalam Extra" w:hAnsi="BRH Malayalam Extra" w:cs="BRH Devanagari Extra"/>
-                <w:color w:val="000000"/>
-                <w:sz w:val="32"/>
-                <w:szCs w:val="40"/>
-              </w:rPr>
-              <w:t>–</w:t>
-            </w:r>
-            <w:proofErr w:type="spellStart"/>
-            <w:r>
-              <w:rPr>
-                <w:rFonts w:ascii="BRH Devanagari Extra" w:hAnsi="BRH Devanagari Extra" w:cs="BRH Devanagari Extra"/>
-                <w:color w:val="000000"/>
-                <w:sz w:val="40"/>
-                <w:szCs w:val="40"/>
-              </w:rPr>
-              <w:t>qÉå</w:t>
-            </w:r>
-            <w:proofErr w:type="spellEnd"/>
-            <w:r>
-              <w:rPr>
-                <w:rFonts w:ascii="BRH Devanagari Extra" w:hAnsi="BRH Devanagari Extra" w:cs="BRH Devanagari Extra"/>
-                <w:color w:val="000000"/>
-                <w:sz w:val="40"/>
-                <w:szCs w:val="40"/>
+                <w:rFonts w:ascii="Latha" w:hAnsi="Latha" w:cs="Latha"/>
+                <w:sz w:val="28"/>
+                <w:szCs w:val="28"/>
+                <w:cs/>
+                <w:lang w:bidi="ta-IN"/>
+              </w:rPr>
+              <w:t>இ</w:t>
+            </w:r>
+            <w:r>
+              <w:rPr>
+                <w:rFonts w:ascii="BRH Tamil Tab Extra" w:hAnsi="BRH Tamil Tab Extra" w:cs="Latha"/>
+                <w:b/>
+                <w:sz w:val="32"/>
+                <w:szCs w:val="28"/>
+                <w:lang w:bidi="ta-IN"/>
+              </w:rPr>
+              <w:t>…</w:t>
+            </w:r>
+            <w:r>
+              <w:rPr>
+                <w:rFonts w:ascii="Latha" w:hAnsi="Latha" w:cs="Latha"/>
+                <w:sz w:val="28"/>
+                <w:szCs w:val="28"/>
+                <w:cs/>
+                <w:lang w:bidi="ta-IN"/>
+              </w:rPr>
+              <w:t>மே</w:t>
+            </w:r>
+            <w:r>
+              <w:rPr>
+                <w:rFonts w:ascii="Latha" w:hAnsi="Latha" w:cs="Latha"/>
+                <w:sz w:val="28"/>
+                <w:szCs w:val="28"/>
+                <w:lang w:bidi="ta-IN"/>
               </w:rPr>
               <w:t xml:space="preserve"> </w:t>
             </w:r>
-            <w:proofErr w:type="spellStart"/>
-            <w:r>
-              <w:rPr>
-                <w:rFonts w:ascii="BRH Devanagari Extra" w:hAnsi="BRH Devanagari Extra" w:cs="BRH Devanagari Extra"/>
-                <w:color w:val="000000"/>
-                <w:sz w:val="40"/>
-                <w:szCs w:val="40"/>
-              </w:rPr>
-              <w:t>C</w:t>
-            </w:r>
-            <w:r>
-              <w:rPr>
-                <w:rFonts w:ascii="BRH Devanagari Extra" w:hAnsi="BRH Devanagari Extra" w:cs="BRH Devanagari Extra"/>
-                <w:color w:val="000000"/>
-                <w:sz w:val="40"/>
-                <w:szCs w:val="40"/>
+            <w:r>
+              <w:rPr>
+                <w:rFonts w:ascii="Latha" w:hAnsi="Latha" w:cs="Latha"/>
+                <w:sz w:val="28"/>
+                <w:szCs w:val="28"/>
+                <w:cs/>
+                <w:lang w:bidi="ta-IN"/>
+              </w:rPr>
+              <w:t>இ</w:t>
+            </w:r>
+            <w:r>
+              <w:rPr>
+                <w:rFonts w:ascii="Latha" w:hAnsi="Latha" w:cs="Latha"/>
+                <w:sz w:val="28"/>
+                <w:szCs w:val="28"/>
                 <w:highlight w:val="green"/>
-              </w:rPr>
-              <w:t>iÉÏ</w:t>
-            </w:r>
-            <w:proofErr w:type="spellEnd"/>
-            <w:r>
-              <w:rPr>
-                <w:rFonts w:ascii="BRH Malayalam Extra" w:hAnsi="BRH Malayalam Extra" w:cs="BRH Devanagari Extra"/>
-                <w:color w:val="000000"/>
-                <w:sz w:val="32"/>
-                <w:szCs w:val="40"/>
-                <w:highlight w:val="green"/>
-              </w:rPr>
-              <w:t>–</w:t>
-            </w:r>
-            <w:proofErr w:type="spellStart"/>
-            <w:r>
-              <w:rPr>
-                <w:rFonts w:ascii="BRH Devanagari Extra" w:hAnsi="BRH Devanagari Extra" w:cs="BRH Devanagari Extra"/>
-                <w:color w:val="000000"/>
-                <w:sz w:val="40"/>
-                <w:szCs w:val="40"/>
-              </w:rPr>
-              <w:t>qÉå</w:t>
-            </w:r>
-            <w:proofErr w:type="spellEnd"/>
-            <w:r>
-              <w:rPr>
-                <w:rFonts w:ascii="BRH Devanagari Extra" w:hAnsi="BRH Devanagari Extra" w:cs="BRH Devanagari Extra"/>
-                <w:color w:val="000000"/>
-                <w:sz w:val="40"/>
-                <w:szCs w:val="40"/>
+                <w:cs/>
+                <w:lang w:bidi="ta-IN"/>
+              </w:rPr>
+              <w:t>தீ</w:t>
+            </w:r>
+            <w:r>
+              <w:rPr>
+                <w:rFonts w:ascii="BRH Tamil Tab Extra" w:hAnsi="BRH Tamil Tab Extra" w:cs="Latha"/>
+                <w:b/>
+                <w:sz w:val="32"/>
+                <w:szCs w:val="28"/>
+                <w:lang w:bidi="ta-IN"/>
+              </w:rPr>
+              <w:t>…</w:t>
+            </w:r>
+            <w:r>
+              <w:rPr>
+                <w:rFonts w:ascii="Latha" w:hAnsi="Latha" w:cs="Latha"/>
+                <w:sz w:val="28"/>
+                <w:szCs w:val="28"/>
+                <w:cs/>
+                <w:lang w:bidi="ta-IN"/>
+              </w:rPr>
+              <w:t>மே</w:t>
+            </w:r>
+            <w:r>
+              <w:rPr>
+                <w:rFonts w:ascii="Latha" w:hAnsi="Latha" w:cs="Latha"/>
+                <w:sz w:val="28"/>
+                <w:szCs w:val="28"/>
+                <w:lang w:bidi="ta-IN"/>
               </w:rPr>
               <w:t xml:space="preserve"> |</w:t>
             </w:r>
@@ -2994,19 +2858,8 @@
                 <w:sz w:val="28"/>
                 <w:szCs w:val="32"/>
               </w:rPr>
-              <w:t xml:space="preserve">T.S.6.1.6.1 – </w:t>
-            </w:r>
-            <w:proofErr w:type="spellStart"/>
-            <w:r>
-              <w:rPr>
-                <w:rFonts w:cs="Arial"/>
-                <w:b/>
-                <w:sz w:val="28"/>
-                <w:szCs w:val="32"/>
-              </w:rPr>
-              <w:t>Kramam</w:t>
-            </w:r>
-            <w:proofErr w:type="spellEnd"/>
+              <w:t>T.S.6.1.6.1 – Kramam</w:t>
+            </w:r>
           </w:p>
           <w:p>
             <w:pPr>
@@ -3026,45 +2879,14 @@
                 <w:szCs w:val="32"/>
               </w:rPr>
             </w:pPr>
-            <w:proofErr w:type="spellStart"/>
-            <w:r>
-              <w:rPr>
-                <w:rFonts w:cs="Arial"/>
-                <w:b/>
-                <w:sz w:val="28"/>
-                <w:szCs w:val="32"/>
-              </w:rPr>
-              <w:t>Krama</w:t>
-            </w:r>
-            <w:proofErr w:type="spellEnd"/>
-            <w:r>
-              <w:rPr>
-                <w:rFonts w:cs="Arial"/>
-                <w:b/>
-                <w:sz w:val="28"/>
-                <w:szCs w:val="32"/>
-              </w:rPr>
-              <w:t xml:space="preserve"> </w:t>
-            </w:r>
-            <w:proofErr w:type="spellStart"/>
-            <w:r>
-              <w:rPr>
-                <w:rFonts w:cs="Arial"/>
-                <w:b/>
-                <w:sz w:val="28"/>
-                <w:szCs w:val="32"/>
-              </w:rPr>
-              <w:t>Vaakyam</w:t>
-            </w:r>
-            <w:proofErr w:type="spellEnd"/>
-            <w:r>
-              <w:rPr>
-                <w:rFonts w:cs="Arial"/>
-                <w:b/>
-                <w:sz w:val="28"/>
-                <w:szCs w:val="32"/>
-              </w:rPr>
-              <w:t xml:space="preserve"> No.– 25</w:t>
+            <w:r>
+              <w:rPr>
+                <w:rFonts w:cs="Arial"/>
+                <w:b/>
+                <w:sz w:val="28"/>
+                <w:szCs w:val="32"/>
+              </w:rPr>
+              <w:t>Krama Vaakyam No.– 25</w:t>
             </w:r>
           </w:p>
           <w:p>
@@ -3082,25 +2904,14 @@
                 <w:szCs w:val="36"/>
               </w:rPr>
             </w:pPr>
-            <w:proofErr w:type="spellStart"/>
-            <w:r>
-              <w:rPr>
-                <w:rFonts w:cs="Arial"/>
-                <w:b/>
-                <w:sz w:val="28"/>
-                <w:szCs w:val="32"/>
-              </w:rPr>
-              <w:t>Panchaati</w:t>
-            </w:r>
-            <w:proofErr w:type="spellEnd"/>
-            <w:r>
-              <w:rPr>
-                <w:rFonts w:cs="Arial"/>
-                <w:b/>
-                <w:sz w:val="28"/>
-                <w:szCs w:val="32"/>
-              </w:rPr>
-              <w:t xml:space="preserve"> No</w:t>
+            <w:r>
+              <w:rPr>
+                <w:rFonts w:cs="Arial"/>
+                <w:b/>
+                <w:sz w:val="28"/>
+                <w:szCs w:val="32"/>
+              </w:rPr>
+              <w:t>Panchaati No</w:t>
             </w:r>
             <w:r>
               <w:rPr>
@@ -3443,19 +3254,8 @@
                 <w:szCs w:val="32"/>
               </w:rPr>
               <w:lastRenderedPageBreak/>
-              <w:t xml:space="preserve">T.S.6.1.8.4 – </w:t>
-            </w:r>
-            <w:proofErr w:type="spellStart"/>
-            <w:r>
-              <w:rPr>
-                <w:rFonts w:cs="Arial"/>
-                <w:b/>
-                <w:sz w:val="28"/>
-                <w:szCs w:val="32"/>
-              </w:rPr>
-              <w:t>Kramam</w:t>
-            </w:r>
-            <w:proofErr w:type="spellEnd"/>
+              <w:t>T.S.6.1.8.4 – Kramam</w:t>
+            </w:r>
           </w:p>
           <w:p>
             <w:pPr>
@@ -3475,45 +3275,14 @@
                 <w:szCs w:val="32"/>
               </w:rPr>
             </w:pPr>
-            <w:proofErr w:type="spellStart"/>
-            <w:r>
-              <w:rPr>
-                <w:rFonts w:cs="Arial"/>
-                <w:b/>
-                <w:sz w:val="28"/>
-                <w:szCs w:val="32"/>
-              </w:rPr>
-              <w:t>Krama</w:t>
-            </w:r>
-            <w:proofErr w:type="spellEnd"/>
-            <w:r>
-              <w:rPr>
-                <w:rFonts w:cs="Arial"/>
-                <w:b/>
-                <w:sz w:val="28"/>
-                <w:szCs w:val="32"/>
-              </w:rPr>
-              <w:t xml:space="preserve"> </w:t>
-            </w:r>
-            <w:proofErr w:type="spellStart"/>
-            <w:r>
-              <w:rPr>
-                <w:rFonts w:cs="Arial"/>
-                <w:b/>
-                <w:sz w:val="28"/>
-                <w:szCs w:val="32"/>
-              </w:rPr>
-              <w:t>Vaakyam</w:t>
-            </w:r>
-            <w:proofErr w:type="spellEnd"/>
-            <w:r>
-              <w:rPr>
-                <w:rFonts w:cs="Arial"/>
-                <w:b/>
-                <w:sz w:val="28"/>
-                <w:szCs w:val="32"/>
-              </w:rPr>
-              <w:t xml:space="preserve"> No.– 37</w:t>
+            <w:r>
+              <w:rPr>
+                <w:rFonts w:cs="Arial"/>
+                <w:b/>
+                <w:sz w:val="28"/>
+                <w:szCs w:val="32"/>
+              </w:rPr>
+              <w:t>Krama Vaakyam No.– 37</w:t>
             </w:r>
           </w:p>
           <w:p>
@@ -3531,25 +3300,14 @@
                 <w:szCs w:val="36"/>
               </w:rPr>
             </w:pPr>
-            <w:proofErr w:type="spellStart"/>
-            <w:r>
-              <w:rPr>
-                <w:rFonts w:cs="Arial"/>
-                <w:b/>
-                <w:sz w:val="28"/>
-                <w:szCs w:val="32"/>
-              </w:rPr>
-              <w:t>Panchaati</w:t>
-            </w:r>
-            <w:proofErr w:type="spellEnd"/>
-            <w:r>
-              <w:rPr>
-                <w:rFonts w:cs="Arial"/>
-                <w:b/>
-                <w:sz w:val="28"/>
-                <w:szCs w:val="32"/>
-              </w:rPr>
-              <w:t xml:space="preserve"> No</w:t>
+            <w:r>
+              <w:rPr>
+                <w:rFonts w:cs="Arial"/>
+                <w:b/>
+                <w:sz w:val="28"/>
+                <w:szCs w:val="32"/>
+              </w:rPr>
+              <w:t>Panchaati No</w:t>
             </w:r>
             <w:r>
               <w:rPr>
@@ -4134,19 +3892,8 @@
                 <w:sz w:val="28"/>
                 <w:szCs w:val="32"/>
               </w:rPr>
-              <w:t xml:space="preserve">T.S.6.1.9.2 – </w:t>
-            </w:r>
-            <w:proofErr w:type="spellStart"/>
-            <w:r>
-              <w:rPr>
-                <w:rFonts w:cs="Arial"/>
-                <w:b/>
-                <w:sz w:val="28"/>
-                <w:szCs w:val="32"/>
-              </w:rPr>
-              <w:t>Kramam</w:t>
-            </w:r>
-            <w:proofErr w:type="spellEnd"/>
+              <w:t>T.S.6.1.9.2 – Kramam</w:t>
+            </w:r>
           </w:p>
           <w:p>
             <w:pPr>
@@ -4166,45 +3913,14 @@
                 <w:szCs w:val="32"/>
               </w:rPr>
             </w:pPr>
-            <w:proofErr w:type="spellStart"/>
-            <w:r>
-              <w:rPr>
-                <w:rFonts w:cs="Arial"/>
-                <w:b/>
-                <w:sz w:val="28"/>
-                <w:szCs w:val="32"/>
-              </w:rPr>
-              <w:t>Krama</w:t>
-            </w:r>
-            <w:proofErr w:type="spellEnd"/>
-            <w:r>
-              <w:rPr>
-                <w:rFonts w:cs="Arial"/>
-                <w:b/>
-                <w:sz w:val="28"/>
-                <w:szCs w:val="32"/>
-              </w:rPr>
-              <w:t xml:space="preserve"> </w:t>
-            </w:r>
-            <w:proofErr w:type="spellStart"/>
-            <w:r>
-              <w:rPr>
-                <w:rFonts w:cs="Arial"/>
-                <w:b/>
-                <w:sz w:val="28"/>
-                <w:szCs w:val="32"/>
-              </w:rPr>
-              <w:t>Vaakyam</w:t>
-            </w:r>
-            <w:proofErr w:type="spellEnd"/>
-            <w:r>
-              <w:rPr>
-                <w:rFonts w:cs="Arial"/>
-                <w:b/>
-                <w:sz w:val="28"/>
-                <w:szCs w:val="32"/>
-              </w:rPr>
-              <w:t xml:space="preserve"> No.– 34</w:t>
+            <w:r>
+              <w:rPr>
+                <w:rFonts w:cs="Arial"/>
+                <w:b/>
+                <w:sz w:val="28"/>
+                <w:szCs w:val="32"/>
+              </w:rPr>
+              <w:t>Krama Vaakyam No.– 34</w:t>
             </w:r>
           </w:p>
           <w:p>
@@ -4222,25 +3938,14 @@
                 <w:szCs w:val="36"/>
               </w:rPr>
             </w:pPr>
-            <w:proofErr w:type="spellStart"/>
-            <w:r>
-              <w:rPr>
-                <w:rFonts w:cs="Arial"/>
-                <w:b/>
-                <w:sz w:val="28"/>
-                <w:szCs w:val="32"/>
-              </w:rPr>
-              <w:t>Panchaati</w:t>
-            </w:r>
-            <w:proofErr w:type="spellEnd"/>
-            <w:r>
-              <w:rPr>
-                <w:rFonts w:cs="Arial"/>
-                <w:b/>
-                <w:sz w:val="28"/>
-                <w:szCs w:val="32"/>
-              </w:rPr>
-              <w:t xml:space="preserve"> No</w:t>
+            <w:r>
+              <w:rPr>
+                <w:rFonts w:cs="Arial"/>
+                <w:b/>
+                <w:sz w:val="28"/>
+                <w:szCs w:val="32"/>
+              </w:rPr>
+              <w:t>Panchaati No</w:t>
             </w:r>
             <w:r>
               <w:rPr>
@@ -4761,19 +4466,8 @@
                 <w:sz w:val="28"/>
                 <w:szCs w:val="32"/>
               </w:rPr>
-              <w:t xml:space="preserve">T.S.6.1.9.5 – </w:t>
-            </w:r>
-            <w:proofErr w:type="spellStart"/>
-            <w:r>
-              <w:rPr>
-                <w:rFonts w:cs="Arial"/>
-                <w:b/>
-                <w:sz w:val="28"/>
-                <w:szCs w:val="32"/>
-              </w:rPr>
-              <w:t>Kramam</w:t>
-            </w:r>
-            <w:proofErr w:type="spellEnd"/>
+              <w:t>T.S.6.1.9.5 – Kramam</w:t>
+            </w:r>
           </w:p>
           <w:p>
             <w:pPr>
@@ -4793,45 +4487,14 @@
                 <w:szCs w:val="32"/>
               </w:rPr>
             </w:pPr>
-            <w:proofErr w:type="spellStart"/>
-            <w:r>
-              <w:rPr>
-                <w:rFonts w:cs="Arial"/>
-                <w:b/>
-                <w:sz w:val="28"/>
-                <w:szCs w:val="32"/>
-              </w:rPr>
-              <w:t>Krama</w:t>
-            </w:r>
-            <w:proofErr w:type="spellEnd"/>
-            <w:r>
-              <w:rPr>
-                <w:rFonts w:cs="Arial"/>
-                <w:b/>
-                <w:sz w:val="28"/>
-                <w:szCs w:val="32"/>
-              </w:rPr>
-              <w:t xml:space="preserve"> </w:t>
-            </w:r>
-            <w:proofErr w:type="spellStart"/>
-            <w:r>
-              <w:rPr>
-                <w:rFonts w:cs="Arial"/>
-                <w:b/>
-                <w:sz w:val="28"/>
-                <w:szCs w:val="32"/>
-              </w:rPr>
-              <w:t>Vaakyam</w:t>
-            </w:r>
-            <w:proofErr w:type="spellEnd"/>
-            <w:r>
-              <w:rPr>
-                <w:rFonts w:cs="Arial"/>
-                <w:b/>
-                <w:sz w:val="28"/>
-                <w:szCs w:val="32"/>
-              </w:rPr>
-              <w:t xml:space="preserve"> No.– 7</w:t>
+            <w:r>
+              <w:rPr>
+                <w:rFonts w:cs="Arial"/>
+                <w:b/>
+                <w:sz w:val="28"/>
+                <w:szCs w:val="32"/>
+              </w:rPr>
+              <w:t>Krama Vaakyam No.– 7</w:t>
             </w:r>
           </w:p>
           <w:p>
@@ -4849,25 +4512,14 @@
                 <w:szCs w:val="36"/>
               </w:rPr>
             </w:pPr>
-            <w:proofErr w:type="spellStart"/>
-            <w:r>
-              <w:rPr>
-                <w:rFonts w:cs="Arial"/>
-                <w:b/>
-                <w:sz w:val="28"/>
-                <w:szCs w:val="32"/>
-              </w:rPr>
-              <w:t>Panchaati</w:t>
-            </w:r>
-            <w:proofErr w:type="spellEnd"/>
-            <w:r>
-              <w:rPr>
-                <w:rFonts w:cs="Arial"/>
-                <w:b/>
-                <w:sz w:val="28"/>
-                <w:szCs w:val="32"/>
-              </w:rPr>
-              <w:t xml:space="preserve"> No</w:t>
+            <w:r>
+              <w:rPr>
+                <w:rFonts w:cs="Arial"/>
+                <w:b/>
+                <w:sz w:val="28"/>
+                <w:szCs w:val="32"/>
+              </w:rPr>
+              <w:t>Panchaati No</w:t>
             </w:r>
             <w:r>
               <w:rPr>
@@ -5431,19 +5083,8 @@
                 <w:sz w:val="28"/>
                 <w:szCs w:val="32"/>
               </w:rPr>
-              <w:t xml:space="preserve">T.S.6.1.9.5 – </w:t>
-            </w:r>
-            <w:proofErr w:type="spellStart"/>
-            <w:r>
-              <w:rPr>
-                <w:rFonts w:cs="Arial"/>
-                <w:b/>
-                <w:sz w:val="28"/>
-                <w:szCs w:val="32"/>
-              </w:rPr>
-              <w:t>Kramam</w:t>
-            </w:r>
-            <w:proofErr w:type="spellEnd"/>
+              <w:t>T.S.6.1.9.5 – Kramam</w:t>
+            </w:r>
           </w:p>
           <w:p>
             <w:pPr>
@@ -5463,45 +5104,14 @@
                 <w:szCs w:val="32"/>
               </w:rPr>
             </w:pPr>
-            <w:proofErr w:type="spellStart"/>
-            <w:r>
-              <w:rPr>
-                <w:rFonts w:cs="Arial"/>
-                <w:b/>
-                <w:sz w:val="28"/>
-                <w:szCs w:val="32"/>
-              </w:rPr>
-              <w:t>Krama</w:t>
-            </w:r>
-            <w:proofErr w:type="spellEnd"/>
-            <w:r>
-              <w:rPr>
-                <w:rFonts w:cs="Arial"/>
-                <w:b/>
-                <w:sz w:val="28"/>
-                <w:szCs w:val="32"/>
-              </w:rPr>
-              <w:t xml:space="preserve"> </w:t>
-            </w:r>
-            <w:proofErr w:type="spellStart"/>
-            <w:r>
-              <w:rPr>
-                <w:rFonts w:cs="Arial"/>
-                <w:b/>
-                <w:sz w:val="28"/>
-                <w:szCs w:val="32"/>
-              </w:rPr>
-              <w:t>Vaakyam</w:t>
-            </w:r>
-            <w:proofErr w:type="spellEnd"/>
-            <w:r>
-              <w:rPr>
-                <w:rFonts w:cs="Arial"/>
-                <w:b/>
-                <w:sz w:val="28"/>
-                <w:szCs w:val="32"/>
-              </w:rPr>
-              <w:t xml:space="preserve"> No.– 42</w:t>
+            <w:r>
+              <w:rPr>
+                <w:rFonts w:cs="Arial"/>
+                <w:b/>
+                <w:sz w:val="28"/>
+                <w:szCs w:val="32"/>
+              </w:rPr>
+              <w:t>Krama Vaakyam No.– 42</w:t>
             </w:r>
           </w:p>
           <w:p>
@@ -5522,25 +5132,14 @@
                 <w:szCs w:val="32"/>
               </w:rPr>
             </w:pPr>
-            <w:proofErr w:type="spellStart"/>
-            <w:r>
-              <w:rPr>
-                <w:rFonts w:cs="Arial"/>
-                <w:b/>
-                <w:sz w:val="28"/>
-                <w:szCs w:val="32"/>
-              </w:rPr>
-              <w:t>Panchaati</w:t>
-            </w:r>
-            <w:proofErr w:type="spellEnd"/>
-            <w:r>
-              <w:rPr>
-                <w:rFonts w:cs="Arial"/>
-                <w:b/>
-                <w:sz w:val="28"/>
-                <w:szCs w:val="32"/>
-              </w:rPr>
-              <w:t xml:space="preserve"> No</w:t>
+            <w:r>
+              <w:rPr>
+                <w:rFonts w:cs="Arial"/>
+                <w:b/>
+                <w:sz w:val="28"/>
+                <w:szCs w:val="32"/>
+              </w:rPr>
+              <w:t>Panchaati No</w:t>
             </w:r>
             <w:r>
               <w:rPr>
@@ -6023,20 +5622,8 @@
                 <w:sz w:val="28"/>
                 <w:szCs w:val="32"/>
               </w:rPr>
-              <w:t xml:space="preserve"> – </w:t>
-            </w:r>
-            <w:proofErr w:type="spellStart"/>
-            <w:r>
-              <w:rPr>
-                <w:rFonts w:cs="Arial"/>
-                <w:b/>
-                <w:color w:val="000000"/>
-                <w:sz w:val="28"/>
-                <w:szCs w:val="32"/>
-              </w:rPr>
-              <w:t>Kramam</w:t>
-            </w:r>
-            <w:proofErr w:type="spellEnd"/>
+              <w:t xml:space="preserve"> – Kramam</w:t>
+            </w:r>
           </w:p>
           <w:p>
             <w:pPr>
@@ -6057,7 +5644,6 @@
                 <w:szCs w:val="32"/>
               </w:rPr>
             </w:pPr>
-            <w:proofErr w:type="spellStart"/>
             <w:r>
               <w:rPr>
                 <w:rFonts w:cs="Arial"/>
@@ -6066,40 +5652,7 @@
                 <w:sz w:val="28"/>
                 <w:szCs w:val="32"/>
               </w:rPr>
-              <w:t>Krama</w:t>
-            </w:r>
-            <w:proofErr w:type="spellEnd"/>
-            <w:r>
-              <w:rPr>
-                <w:rFonts w:cs="Arial"/>
-                <w:b/>
-                <w:color w:val="000000"/>
-                <w:sz w:val="28"/>
-                <w:szCs w:val="32"/>
-              </w:rPr>
-              <w:t xml:space="preserve"> </w:t>
-            </w:r>
-            <w:proofErr w:type="spellStart"/>
-            <w:r>
-              <w:rPr>
-                <w:rFonts w:cs="Arial"/>
-                <w:b/>
-                <w:color w:val="000000"/>
-                <w:sz w:val="28"/>
-                <w:szCs w:val="32"/>
-              </w:rPr>
-              <w:t>Vaakyam</w:t>
-            </w:r>
-            <w:proofErr w:type="spellEnd"/>
-            <w:r>
-              <w:rPr>
-                <w:rFonts w:cs="Arial"/>
-                <w:b/>
-                <w:color w:val="000000"/>
-                <w:sz w:val="28"/>
-                <w:szCs w:val="32"/>
-              </w:rPr>
-              <w:t xml:space="preserve"> No.– </w:t>
+              <w:t xml:space="preserve">Krama Vaakyam No.– </w:t>
             </w:r>
             <w:r>
               <w:rPr>
@@ -6127,7 +5680,6 @@
                 <w:szCs w:val="36"/>
               </w:rPr>
             </w:pPr>
-            <w:proofErr w:type="spellStart"/>
             <w:r>
               <w:rPr>
                 <w:rFonts w:cs="Arial"/>
@@ -6136,18 +5688,7 @@
                 <w:sz w:val="28"/>
                 <w:szCs w:val="32"/>
               </w:rPr>
-              <w:t>Panchaati</w:t>
-            </w:r>
-            <w:proofErr w:type="spellEnd"/>
-            <w:r>
-              <w:rPr>
-                <w:rFonts w:cs="Arial"/>
-                <w:b/>
-                <w:color w:val="000000"/>
-                <w:sz w:val="28"/>
-                <w:szCs w:val="32"/>
-              </w:rPr>
-              <w:t xml:space="preserve"> No</w:t>
+              <w:t>Panchaati No</w:t>
             </w:r>
             <w:r>
               <w:rPr>
@@ -6717,8 +6258,6 @@
           <w:u w:val="single"/>
         </w:rPr>
       </w:pPr>
-      <w:bookmarkStart w:id="0" w:name="_GoBack"/>
-      <w:bookmarkEnd w:id="0"/>
     </w:p>
     <w:p>
       <w:pPr>
@@ -6742,7 +6281,6 @@
         <w:lastRenderedPageBreak/>
         <w:t xml:space="preserve">TS </w:t>
       </w:r>
-      <w:proofErr w:type="spellStart"/>
       <w:r>
         <w:rPr>
           <w:b/>
@@ -6753,7 +6291,6 @@
         </w:rPr>
         <w:t>Krama</w:t>
       </w:r>
-      <w:proofErr w:type="spellEnd"/>
       <w:r>
         <w:rPr>
           <w:b/>
@@ -6762,29 +6299,7 @@
           <w:szCs w:val="32"/>
           <w:u w:val="single"/>
         </w:rPr>
-        <w:t xml:space="preserve"> </w:t>
-      </w:r>
-      <w:proofErr w:type="spellStart"/>
-      <w:r>
-        <w:rPr>
-          <w:b/>
-          <w:bCs/>
-          <w:sz w:val="32"/>
-          <w:szCs w:val="32"/>
-          <w:u w:val="single"/>
-        </w:rPr>
-        <w:t>Paatam</w:t>
-      </w:r>
-      <w:proofErr w:type="spellEnd"/>
-      <w:r>
-        <w:rPr>
-          <w:b/>
-          <w:bCs/>
-          <w:sz w:val="32"/>
-          <w:szCs w:val="32"/>
-          <w:u w:val="single"/>
-        </w:rPr>
-        <w:t xml:space="preserve"> – TS </w:t>
+        <w:t xml:space="preserve"> Paatam – TS </w:t>
       </w:r>
       <w:r>
         <w:rPr>
@@ -7097,7 +6612,7 @@
 </file>
 
 <file path=word/endnotes.xml><?xml version="1.0" encoding="utf-8"?>
-<w:endnotes xmlns:wpc="http://schemas.microsoft.com/office/word/2010/wordprocessingCanvas" xmlns:cx="http://schemas.microsoft.com/office/drawing/2014/chartex" xmlns:cx1="http://schemas.microsoft.com/office/drawing/2015/9/8/chartex" xmlns:mc="http://schemas.openxmlformats.org/markup-compatibility/2006" xmlns:o="urn:schemas-microsoft-com:office:office" xmlns:r="http://schemas.openxmlformats.org/officeDocument/2006/relationships" xmlns:m="http://schemas.openxmlformats.org/officeDocument/2006/math" xmlns:v="urn:schemas-microsoft-com:vml" xmlns:wp14="http://schemas.microsoft.com/office/word/2010/wordprocessingDrawing" xmlns:wp="http://schemas.openxmlformats.org/drawingml/2006/wordprocessingDrawing" xmlns:w10="urn:schemas-microsoft-com:office:word" xmlns:w="http://schemas.openxmlformats.org/wordprocessingml/2006/main" xmlns:w14="http://schemas.microsoft.com/office/word/2010/wordml" xmlns:w15="http://schemas.microsoft.com/office/word/2012/wordml" xmlns:w16se="http://schemas.microsoft.com/office/word/2015/wordml/symex" xmlns:wpg="http://schemas.microsoft.com/office/word/2010/wordprocessingGroup" xmlns:wpi="http://schemas.microsoft.com/office/word/2010/wordprocessingInk" xmlns:wne="http://schemas.microsoft.com/office/word/2006/wordml" xmlns:wps="http://schemas.microsoft.com/office/word/2010/wordprocessingShape" mc:Ignorable="w14 w15 w16se wp14">
+<w:endnotes xmlns:wpc="http://schemas.microsoft.com/office/word/2010/wordprocessingCanvas" xmlns:cx="http://schemas.microsoft.com/office/drawing/2014/chartex" xmlns:cx1="http://schemas.microsoft.com/office/drawing/2015/9/8/chartex" xmlns:cx2="http://schemas.microsoft.com/office/drawing/2015/10/21/chartex" xmlns:cx3="http://schemas.microsoft.com/office/drawing/2016/5/9/chartex" xmlns:cx4="http://schemas.microsoft.com/office/drawing/2016/5/10/chartex" xmlns:cx5="http://schemas.microsoft.com/office/drawing/2016/5/11/chartex" xmlns:cx6="http://schemas.microsoft.com/office/drawing/2016/5/12/chartex" xmlns:cx7="http://schemas.microsoft.com/office/drawing/2016/5/13/chartex" xmlns:cx8="http://schemas.microsoft.com/office/drawing/2016/5/14/chartex" xmlns:mc="http://schemas.openxmlformats.org/markup-compatibility/2006" xmlns:aink="http://schemas.microsoft.com/office/drawing/2016/ink" xmlns:am3d="http://schemas.microsoft.com/office/drawing/2017/model3d" xmlns:o="urn:schemas-microsoft-com:office:office" xmlns:r="http://schemas.openxmlformats.org/officeDocument/2006/relationships" xmlns:m="http://schemas.openxmlformats.org/officeDocument/2006/math" xmlns:v="urn:schemas-microsoft-com:vml" xmlns:wp14="http://schemas.microsoft.com/office/word/2010/wordprocessingDrawing" xmlns:wp="http://schemas.openxmlformats.org/drawingml/2006/wordprocessingDrawing" xmlns:w10="urn:schemas-microsoft-com:office:word" xmlns:w="http://schemas.openxmlformats.org/wordprocessingml/2006/main" xmlns:w14="http://schemas.microsoft.com/office/word/2010/wordml" xmlns:w15="http://schemas.microsoft.com/office/word/2012/wordml" xmlns:w16cex="http://schemas.microsoft.com/office/word/2018/wordml/cex" xmlns:w16cid="http://schemas.microsoft.com/office/word/2016/wordml/cid" xmlns:w16="http://schemas.microsoft.com/office/word/2018/wordml" xmlns:w16sdtdh="http://schemas.microsoft.com/office/word/2020/wordml/sdtdatahash" xmlns:w16se="http://schemas.microsoft.com/office/word/2015/wordml/symex" xmlns:wpg="http://schemas.microsoft.com/office/word/2010/wordprocessingGroup" xmlns:wpi="http://schemas.microsoft.com/office/word/2010/wordprocessingInk" xmlns:wne="http://schemas.microsoft.com/office/word/2006/wordml" xmlns:wps="http://schemas.microsoft.com/office/word/2010/wordprocessingShape" mc:Ignorable="w14 w15 w16se w16cid w16 w16cex w16sdtdh wp14">
   <w:endnote w:type="separator" w:id="-1">
     <w:p>
       <w:pPr>
@@ -7122,7 +6637,7 @@
 </file>
 
 <file path=word/footer1.xml><?xml version="1.0" encoding="utf-8"?>
-<w:ftr xmlns:wpc="http://schemas.microsoft.com/office/word/2010/wordprocessingCanvas" xmlns:cx="http://schemas.microsoft.com/office/drawing/2014/chartex" xmlns:cx1="http://schemas.microsoft.com/office/drawing/2015/9/8/chartex" xmlns:mc="http://schemas.openxmlformats.org/markup-compatibility/2006" xmlns:o="urn:schemas-microsoft-com:office:office" xmlns:r="http://schemas.openxmlformats.org/officeDocument/2006/relationships" xmlns:m="http://schemas.openxmlformats.org/officeDocument/2006/math" xmlns:v="urn:schemas-microsoft-com:vml" xmlns:wp14="http://schemas.microsoft.com/office/word/2010/wordprocessingDrawing" xmlns:wp="http://schemas.openxmlformats.org/drawingml/2006/wordprocessingDrawing" xmlns:w10="urn:schemas-microsoft-com:office:word" xmlns:w="http://schemas.openxmlformats.org/wordprocessingml/2006/main" xmlns:w14="http://schemas.microsoft.com/office/word/2010/wordml" xmlns:w15="http://schemas.microsoft.com/office/word/2012/wordml" xmlns:w16se="http://schemas.microsoft.com/office/word/2015/wordml/symex" xmlns:wpg="http://schemas.microsoft.com/office/word/2010/wordprocessingGroup" xmlns:wpi="http://schemas.microsoft.com/office/word/2010/wordprocessingInk" xmlns:wne="http://schemas.microsoft.com/office/word/2006/wordml" xmlns:wps="http://schemas.microsoft.com/office/word/2010/wordprocessingShape" mc:Ignorable="w14 w15 w16se wp14">
+<w:ftr xmlns:wpc="http://schemas.microsoft.com/office/word/2010/wordprocessingCanvas" xmlns:cx="http://schemas.microsoft.com/office/drawing/2014/chartex" xmlns:cx1="http://schemas.microsoft.com/office/drawing/2015/9/8/chartex" xmlns:cx2="http://schemas.microsoft.com/office/drawing/2015/10/21/chartex" xmlns:cx3="http://schemas.microsoft.com/office/drawing/2016/5/9/chartex" xmlns:cx4="http://schemas.microsoft.com/office/drawing/2016/5/10/chartex" xmlns:cx5="http://schemas.microsoft.com/office/drawing/2016/5/11/chartex" xmlns:cx6="http://schemas.microsoft.com/office/drawing/2016/5/12/chartex" xmlns:cx7="http://schemas.microsoft.com/office/drawing/2016/5/13/chartex" xmlns:cx8="http://schemas.microsoft.com/office/drawing/2016/5/14/chartex" xmlns:mc="http://schemas.openxmlformats.org/markup-compatibility/2006" xmlns:aink="http://schemas.microsoft.com/office/drawing/2016/ink" xmlns:am3d="http://schemas.microsoft.com/office/drawing/2017/model3d" xmlns:o="urn:schemas-microsoft-com:office:office" xmlns:r="http://schemas.openxmlformats.org/officeDocument/2006/relationships" xmlns:m="http://schemas.openxmlformats.org/officeDocument/2006/math" xmlns:v="urn:schemas-microsoft-com:vml" xmlns:wp14="http://schemas.microsoft.com/office/word/2010/wordprocessingDrawing" xmlns:wp="http://schemas.openxmlformats.org/drawingml/2006/wordprocessingDrawing" xmlns:w10="urn:schemas-microsoft-com:office:word" xmlns:w="http://schemas.openxmlformats.org/wordprocessingml/2006/main" xmlns:w14="http://schemas.microsoft.com/office/word/2010/wordml" xmlns:w15="http://schemas.microsoft.com/office/word/2012/wordml" xmlns:w16cex="http://schemas.microsoft.com/office/word/2018/wordml/cex" xmlns:w16cid="http://schemas.microsoft.com/office/word/2016/wordml/cid" xmlns:w16="http://schemas.microsoft.com/office/word/2018/wordml" xmlns:w16sdtdh="http://schemas.microsoft.com/office/word/2020/wordml/sdtdatahash" xmlns:w16se="http://schemas.microsoft.com/office/word/2015/wordml/symex" xmlns:wpg="http://schemas.microsoft.com/office/word/2010/wordprocessingGroup" xmlns:wpi="http://schemas.microsoft.com/office/word/2010/wordprocessingInk" xmlns:wne="http://schemas.microsoft.com/office/word/2006/wordml" xmlns:wps="http://schemas.microsoft.com/office/word/2010/wordprocessingShape" mc:Ignorable="w14 w15 w16se w16cid w16 w16cex w16sdtdh wp14">
   <w:p>
     <w:pPr>
       <w:pBdr>
@@ -7303,7 +6818,7 @@
 </file>
 
 <file path=word/footer2.xml><?xml version="1.0" encoding="utf-8"?>
-<w:ftr xmlns:wpc="http://schemas.microsoft.com/office/word/2010/wordprocessingCanvas" xmlns:cx="http://schemas.microsoft.com/office/drawing/2014/chartex" xmlns:cx1="http://schemas.microsoft.com/office/drawing/2015/9/8/chartex" xmlns:mc="http://schemas.openxmlformats.org/markup-compatibility/2006" xmlns:o="urn:schemas-microsoft-com:office:office" xmlns:r="http://schemas.openxmlformats.org/officeDocument/2006/relationships" xmlns:m="http://schemas.openxmlformats.org/officeDocument/2006/math" xmlns:v="urn:schemas-microsoft-com:vml" xmlns:wp14="http://schemas.microsoft.com/office/word/2010/wordprocessingDrawing" xmlns:wp="http://schemas.openxmlformats.org/drawingml/2006/wordprocessingDrawing" xmlns:w10="urn:schemas-microsoft-com:office:word" xmlns:w="http://schemas.openxmlformats.org/wordprocessingml/2006/main" xmlns:w14="http://schemas.microsoft.com/office/word/2010/wordml" xmlns:w15="http://schemas.microsoft.com/office/word/2012/wordml" xmlns:w16se="http://schemas.microsoft.com/office/word/2015/wordml/symex" xmlns:wpg="http://schemas.microsoft.com/office/word/2010/wordprocessingGroup" xmlns:wpi="http://schemas.microsoft.com/office/word/2010/wordprocessingInk" xmlns:wne="http://schemas.microsoft.com/office/word/2006/wordml" xmlns:wps="http://schemas.microsoft.com/office/word/2010/wordprocessingShape" mc:Ignorable="w14 w15 w16se wp14">
+<w:ftr xmlns:wpc="http://schemas.microsoft.com/office/word/2010/wordprocessingCanvas" xmlns:cx="http://schemas.microsoft.com/office/drawing/2014/chartex" xmlns:cx1="http://schemas.microsoft.com/office/drawing/2015/9/8/chartex" xmlns:cx2="http://schemas.microsoft.com/office/drawing/2015/10/21/chartex" xmlns:cx3="http://schemas.microsoft.com/office/drawing/2016/5/9/chartex" xmlns:cx4="http://schemas.microsoft.com/office/drawing/2016/5/10/chartex" xmlns:cx5="http://schemas.microsoft.com/office/drawing/2016/5/11/chartex" xmlns:cx6="http://schemas.microsoft.com/office/drawing/2016/5/12/chartex" xmlns:cx7="http://schemas.microsoft.com/office/drawing/2016/5/13/chartex" xmlns:cx8="http://schemas.microsoft.com/office/drawing/2016/5/14/chartex" xmlns:mc="http://schemas.openxmlformats.org/markup-compatibility/2006" xmlns:aink="http://schemas.microsoft.com/office/drawing/2016/ink" xmlns:am3d="http://schemas.microsoft.com/office/drawing/2017/model3d" xmlns:o="urn:schemas-microsoft-com:office:office" xmlns:r="http://schemas.openxmlformats.org/officeDocument/2006/relationships" xmlns:m="http://schemas.openxmlformats.org/officeDocument/2006/math" xmlns:v="urn:schemas-microsoft-com:vml" xmlns:wp14="http://schemas.microsoft.com/office/word/2010/wordprocessingDrawing" xmlns:wp="http://schemas.openxmlformats.org/drawingml/2006/wordprocessingDrawing" xmlns:w10="urn:schemas-microsoft-com:office:word" xmlns:w="http://schemas.openxmlformats.org/wordprocessingml/2006/main" xmlns:w14="http://schemas.microsoft.com/office/word/2010/wordml" xmlns:w15="http://schemas.microsoft.com/office/word/2012/wordml" xmlns:w16cex="http://schemas.microsoft.com/office/word/2018/wordml/cex" xmlns:w16cid="http://schemas.microsoft.com/office/word/2016/wordml/cid" xmlns:w16="http://schemas.microsoft.com/office/word/2018/wordml" xmlns:w16sdtdh="http://schemas.microsoft.com/office/word/2020/wordml/sdtdatahash" xmlns:w16se="http://schemas.microsoft.com/office/word/2015/wordml/symex" xmlns:wpg="http://schemas.microsoft.com/office/word/2010/wordprocessingGroup" xmlns:wpi="http://schemas.microsoft.com/office/word/2010/wordprocessingInk" xmlns:wne="http://schemas.microsoft.com/office/word/2006/wordml" xmlns:wps="http://schemas.microsoft.com/office/word/2010/wordprocessingShape" mc:Ignorable="w14 w15 w16se w16cid w16 w16cex w16sdtdh wp14">
   <w:p>
     <w:pPr>
       <w:pBdr>
@@ -7505,7 +7020,7 @@
 </file>
 
 <file path=word/footnotes.xml><?xml version="1.0" encoding="utf-8"?>
-<w:footnotes xmlns:wpc="http://schemas.microsoft.com/office/word/2010/wordprocessingCanvas" xmlns:cx="http://schemas.microsoft.com/office/drawing/2014/chartex" xmlns:cx1="http://schemas.microsoft.com/office/drawing/2015/9/8/chartex" xmlns:mc="http://schemas.openxmlformats.org/markup-compatibility/2006" xmlns:o="urn:schemas-microsoft-com:office:office" xmlns:r="http://schemas.openxmlformats.org/officeDocument/2006/relationships" xmlns:m="http://schemas.openxmlformats.org/officeDocument/2006/math" xmlns:v="urn:schemas-microsoft-com:vml" xmlns:wp14="http://schemas.microsoft.com/office/word/2010/wordprocessingDrawing" xmlns:wp="http://schemas.openxmlformats.org/drawingml/2006/wordprocessingDrawing" xmlns:w10="urn:schemas-microsoft-com:office:word" xmlns:w="http://schemas.openxmlformats.org/wordprocessingml/2006/main" xmlns:w14="http://schemas.microsoft.com/office/word/2010/wordml" xmlns:w15="http://schemas.microsoft.com/office/word/2012/wordml" xmlns:w16se="http://schemas.microsoft.com/office/word/2015/wordml/symex" xmlns:wpg="http://schemas.microsoft.com/office/word/2010/wordprocessingGroup" xmlns:wpi="http://schemas.microsoft.com/office/word/2010/wordprocessingInk" xmlns:wne="http://schemas.microsoft.com/office/word/2006/wordml" xmlns:wps="http://schemas.microsoft.com/office/word/2010/wordprocessingShape" mc:Ignorable="w14 w15 w16se wp14">
+<w:footnotes xmlns:wpc="http://schemas.microsoft.com/office/word/2010/wordprocessingCanvas" xmlns:cx="http://schemas.microsoft.com/office/drawing/2014/chartex" xmlns:cx1="http://schemas.microsoft.com/office/drawing/2015/9/8/chartex" xmlns:cx2="http://schemas.microsoft.com/office/drawing/2015/10/21/chartex" xmlns:cx3="http://schemas.microsoft.com/office/drawing/2016/5/9/chartex" xmlns:cx4="http://schemas.microsoft.com/office/drawing/2016/5/10/chartex" xmlns:cx5="http://schemas.microsoft.com/office/drawing/2016/5/11/chartex" xmlns:cx6="http://schemas.microsoft.com/office/drawing/2016/5/12/chartex" xmlns:cx7="http://schemas.microsoft.com/office/drawing/2016/5/13/chartex" xmlns:cx8="http://schemas.microsoft.com/office/drawing/2016/5/14/chartex" xmlns:mc="http://schemas.openxmlformats.org/markup-compatibility/2006" xmlns:aink="http://schemas.microsoft.com/office/drawing/2016/ink" xmlns:am3d="http://schemas.microsoft.com/office/drawing/2017/model3d" xmlns:o="urn:schemas-microsoft-com:office:office" xmlns:r="http://schemas.openxmlformats.org/officeDocument/2006/relationships" xmlns:m="http://schemas.openxmlformats.org/officeDocument/2006/math" xmlns:v="urn:schemas-microsoft-com:vml" xmlns:wp14="http://schemas.microsoft.com/office/word/2010/wordprocessingDrawing" xmlns:wp="http://schemas.openxmlformats.org/drawingml/2006/wordprocessingDrawing" xmlns:w10="urn:schemas-microsoft-com:office:word" xmlns:w="http://schemas.openxmlformats.org/wordprocessingml/2006/main" xmlns:w14="http://schemas.microsoft.com/office/word/2010/wordml" xmlns:w15="http://schemas.microsoft.com/office/word/2012/wordml" xmlns:w16cex="http://schemas.microsoft.com/office/word/2018/wordml/cex" xmlns:w16cid="http://schemas.microsoft.com/office/word/2016/wordml/cid" xmlns:w16="http://schemas.microsoft.com/office/word/2018/wordml" xmlns:w16sdtdh="http://schemas.microsoft.com/office/word/2020/wordml/sdtdatahash" xmlns:w16se="http://schemas.microsoft.com/office/word/2015/wordml/symex" xmlns:wpg="http://schemas.microsoft.com/office/word/2010/wordprocessingGroup" xmlns:wpi="http://schemas.microsoft.com/office/word/2010/wordprocessingInk" xmlns:wne="http://schemas.microsoft.com/office/word/2006/wordml" xmlns:wps="http://schemas.microsoft.com/office/word/2010/wordprocessingShape" mc:Ignorable="w14 w15 w16se w16cid w16 w16cex w16sdtdh wp14">
   <w:footnote w:type="separator" w:id="-1">
     <w:p>
       <w:pPr>
@@ -7530,7 +7045,7 @@
 </file>
 
 <file path=word/header1.xml><?xml version="1.0" encoding="utf-8"?>
-<w:hdr xmlns:wpc="http://schemas.microsoft.com/office/word/2010/wordprocessingCanvas" xmlns:cx="http://schemas.microsoft.com/office/drawing/2014/chartex" xmlns:cx1="http://schemas.microsoft.com/office/drawing/2015/9/8/chartex" xmlns:mc="http://schemas.openxmlformats.org/markup-compatibility/2006" xmlns:o="urn:schemas-microsoft-com:office:office" xmlns:r="http://schemas.openxmlformats.org/officeDocument/2006/relationships" xmlns:m="http://schemas.openxmlformats.org/officeDocument/2006/math" xmlns:v="urn:schemas-microsoft-com:vml" xmlns:wp14="http://schemas.microsoft.com/office/word/2010/wordprocessingDrawing" xmlns:wp="http://schemas.openxmlformats.org/drawingml/2006/wordprocessingDrawing" xmlns:w10="urn:schemas-microsoft-com:office:word" xmlns:w="http://schemas.openxmlformats.org/wordprocessingml/2006/main" xmlns:w14="http://schemas.microsoft.com/office/word/2010/wordml" xmlns:w15="http://schemas.microsoft.com/office/word/2012/wordml" xmlns:w16se="http://schemas.microsoft.com/office/word/2015/wordml/symex" xmlns:wpg="http://schemas.microsoft.com/office/word/2010/wordprocessingGroup" xmlns:wpi="http://schemas.microsoft.com/office/word/2010/wordprocessingInk" xmlns:wne="http://schemas.microsoft.com/office/word/2006/wordml" xmlns:wps="http://schemas.microsoft.com/office/word/2010/wordprocessingShape" mc:Ignorable="w14 w15 w16se wp14">
+<w:hdr xmlns:wpc="http://schemas.microsoft.com/office/word/2010/wordprocessingCanvas" xmlns:cx="http://schemas.microsoft.com/office/drawing/2014/chartex" xmlns:cx1="http://schemas.microsoft.com/office/drawing/2015/9/8/chartex" xmlns:cx2="http://schemas.microsoft.com/office/drawing/2015/10/21/chartex" xmlns:cx3="http://schemas.microsoft.com/office/drawing/2016/5/9/chartex" xmlns:cx4="http://schemas.microsoft.com/office/drawing/2016/5/10/chartex" xmlns:cx5="http://schemas.microsoft.com/office/drawing/2016/5/11/chartex" xmlns:cx6="http://schemas.microsoft.com/office/drawing/2016/5/12/chartex" xmlns:cx7="http://schemas.microsoft.com/office/drawing/2016/5/13/chartex" xmlns:cx8="http://schemas.microsoft.com/office/drawing/2016/5/14/chartex" xmlns:mc="http://schemas.openxmlformats.org/markup-compatibility/2006" xmlns:aink="http://schemas.microsoft.com/office/drawing/2016/ink" xmlns:am3d="http://schemas.microsoft.com/office/drawing/2017/model3d" xmlns:o="urn:schemas-microsoft-com:office:office" xmlns:r="http://schemas.openxmlformats.org/officeDocument/2006/relationships" xmlns:m="http://schemas.openxmlformats.org/officeDocument/2006/math" xmlns:v="urn:schemas-microsoft-com:vml" xmlns:wp14="http://schemas.microsoft.com/office/word/2010/wordprocessingDrawing" xmlns:wp="http://schemas.openxmlformats.org/drawingml/2006/wordprocessingDrawing" xmlns:w10="urn:schemas-microsoft-com:office:word" xmlns:w="http://schemas.openxmlformats.org/wordprocessingml/2006/main" xmlns:w14="http://schemas.microsoft.com/office/word/2010/wordml" xmlns:w15="http://schemas.microsoft.com/office/word/2012/wordml" xmlns:w16cex="http://schemas.microsoft.com/office/word/2018/wordml/cex" xmlns:w16cid="http://schemas.microsoft.com/office/word/2016/wordml/cid" xmlns:w16="http://schemas.microsoft.com/office/word/2018/wordml" xmlns:w16sdtdh="http://schemas.microsoft.com/office/word/2020/wordml/sdtdatahash" xmlns:w16se="http://schemas.microsoft.com/office/word/2015/wordml/symex" xmlns:wpg="http://schemas.microsoft.com/office/word/2010/wordprocessingGroup" xmlns:wpi="http://schemas.microsoft.com/office/word/2010/wordprocessingInk" xmlns:wne="http://schemas.microsoft.com/office/word/2006/wordml" xmlns:wps="http://schemas.microsoft.com/office/word/2010/wordprocessingShape" mc:Ignorable="w14 w15 w16se w16cid w16 w16cex w16sdtdh wp14">
   <w:p>
     <w:pPr>
       <w:pStyle w:val="Header"/>
@@ -7543,7 +7058,7 @@
 </file>
 
 <file path=word/header2.xml><?xml version="1.0" encoding="utf-8"?>
-<w:hdr xmlns:wpc="http://schemas.microsoft.com/office/word/2010/wordprocessingCanvas" xmlns:cx="http://schemas.microsoft.com/office/drawing/2014/chartex" xmlns:cx1="http://schemas.microsoft.com/office/drawing/2015/9/8/chartex" xmlns:mc="http://schemas.openxmlformats.org/markup-compatibility/2006" xmlns:o="urn:schemas-microsoft-com:office:office" xmlns:r="http://schemas.openxmlformats.org/officeDocument/2006/relationships" xmlns:m="http://schemas.openxmlformats.org/officeDocument/2006/math" xmlns:v="urn:schemas-microsoft-com:vml" xmlns:wp14="http://schemas.microsoft.com/office/word/2010/wordprocessingDrawing" xmlns:wp="http://schemas.openxmlformats.org/drawingml/2006/wordprocessingDrawing" xmlns:w10="urn:schemas-microsoft-com:office:word" xmlns:w="http://schemas.openxmlformats.org/wordprocessingml/2006/main" xmlns:w14="http://schemas.microsoft.com/office/word/2010/wordml" xmlns:w15="http://schemas.microsoft.com/office/word/2012/wordml" xmlns:w16se="http://schemas.microsoft.com/office/word/2015/wordml/symex" xmlns:wpg="http://schemas.microsoft.com/office/word/2010/wordprocessingGroup" xmlns:wpi="http://schemas.microsoft.com/office/word/2010/wordprocessingInk" xmlns:wne="http://schemas.microsoft.com/office/word/2006/wordml" xmlns:wps="http://schemas.microsoft.com/office/word/2010/wordprocessingShape" mc:Ignorable="w14 w15 w16se wp14">
+<w:hdr xmlns:wpc="http://schemas.microsoft.com/office/word/2010/wordprocessingCanvas" xmlns:cx="http://schemas.microsoft.com/office/drawing/2014/chartex" xmlns:cx1="http://schemas.microsoft.com/office/drawing/2015/9/8/chartex" xmlns:cx2="http://schemas.microsoft.com/office/drawing/2015/10/21/chartex" xmlns:cx3="http://schemas.microsoft.com/office/drawing/2016/5/9/chartex" xmlns:cx4="http://schemas.microsoft.com/office/drawing/2016/5/10/chartex" xmlns:cx5="http://schemas.microsoft.com/office/drawing/2016/5/11/chartex" xmlns:cx6="http://schemas.microsoft.com/office/drawing/2016/5/12/chartex" xmlns:cx7="http://schemas.microsoft.com/office/drawing/2016/5/13/chartex" xmlns:cx8="http://schemas.microsoft.com/office/drawing/2016/5/14/chartex" xmlns:mc="http://schemas.openxmlformats.org/markup-compatibility/2006" xmlns:aink="http://schemas.microsoft.com/office/drawing/2016/ink" xmlns:am3d="http://schemas.microsoft.com/office/drawing/2017/model3d" xmlns:o="urn:schemas-microsoft-com:office:office" xmlns:r="http://schemas.openxmlformats.org/officeDocument/2006/relationships" xmlns:m="http://schemas.openxmlformats.org/officeDocument/2006/math" xmlns:v="urn:schemas-microsoft-com:vml" xmlns:wp14="http://schemas.microsoft.com/office/word/2010/wordprocessingDrawing" xmlns:wp="http://schemas.openxmlformats.org/drawingml/2006/wordprocessingDrawing" xmlns:w10="urn:schemas-microsoft-com:office:word" xmlns:w="http://schemas.openxmlformats.org/wordprocessingml/2006/main" xmlns:w14="http://schemas.microsoft.com/office/word/2010/wordml" xmlns:w15="http://schemas.microsoft.com/office/word/2012/wordml" xmlns:w16cex="http://schemas.microsoft.com/office/word/2018/wordml/cex" xmlns:w16cid="http://schemas.microsoft.com/office/word/2016/wordml/cid" xmlns:w16="http://schemas.microsoft.com/office/word/2018/wordml" xmlns:w16sdtdh="http://schemas.microsoft.com/office/word/2020/wordml/sdtdatahash" xmlns:w16se="http://schemas.microsoft.com/office/word/2015/wordml/symex" xmlns:wpg="http://schemas.microsoft.com/office/word/2010/wordprocessingGroup" xmlns:wpi="http://schemas.microsoft.com/office/word/2010/wordprocessingInk" xmlns:wne="http://schemas.microsoft.com/office/word/2006/wordml" xmlns:wps="http://schemas.microsoft.com/office/word/2010/wordprocessingShape" mc:Ignorable="w14 w15 w16se w16cid w16 w16cex w16sdtdh wp14">
   <w:p>
     <w:pPr>
       <w:pStyle w:val="Header"/>
@@ -7556,7 +7071,7 @@
 </file>
 
 <file path=word/styles.xml><?xml version="1.0" encoding="utf-8"?>
-<w:styles xmlns:mc="http://schemas.openxmlformats.org/markup-compatibility/2006" xmlns:r="http://schemas.openxmlformats.org/officeDocument/2006/relationships" xmlns:w="http://schemas.openxmlformats.org/wordprocessingml/2006/main" xmlns:w14="http://schemas.microsoft.com/office/word/2010/wordml" xmlns:w15="http://schemas.microsoft.com/office/word/2012/wordml" xmlns:w16se="http://schemas.microsoft.com/office/word/2015/wordml/symex" mc:Ignorable="w14 w15 w16se">
+<w:styles xmlns:mc="http://schemas.openxmlformats.org/markup-compatibility/2006" xmlns:r="http://schemas.openxmlformats.org/officeDocument/2006/relationships" xmlns:w="http://schemas.openxmlformats.org/wordprocessingml/2006/main" xmlns:w14="http://schemas.microsoft.com/office/word/2010/wordml" xmlns:w15="http://schemas.microsoft.com/office/word/2012/wordml" xmlns:w16cex="http://schemas.microsoft.com/office/word/2018/wordml/cex" xmlns:w16cid="http://schemas.microsoft.com/office/word/2016/wordml/cid" xmlns:w16="http://schemas.microsoft.com/office/word/2018/wordml" xmlns:w16sdtdh="http://schemas.microsoft.com/office/word/2020/wordml/sdtdatahash" xmlns:w16se="http://schemas.microsoft.com/office/word/2015/wordml/symex" mc:Ignorable="w14 w15 w16se w16cid w16 w16cex w16sdtdh">
   <w:docDefaults>
     <w:rPrDefault>
       <w:rPr>
@@ -7566,7 +7081,7 @@
     </w:rPrDefault>
     <w:pPrDefault/>
   </w:docDefaults>
-  <w:latentStyles w:defLockedState="0" w:defUIPriority="99" w:defSemiHidden="0" w:defUnhideWhenUsed="0" w:defQFormat="0" w:count="371">
+  <w:latentStyles w:defLockedState="0" w:defUIPriority="99" w:defSemiHidden="0" w:defUnhideWhenUsed="0" w:defQFormat="0" w:count="376">
     <w:lsdException w:name="Normal" w:uiPriority="0" w:qFormat="1"/>
     <w:lsdException w:name="heading 1" w:uiPriority="9" w:qFormat="1"/>
     <w:lsdException w:name="heading 2" w:semiHidden="1" w:uiPriority="9" w:unhideWhenUsed="1" w:qFormat="1"/>
@@ -7672,7 +7187,6 @@
     <w:lsdException w:name="HTML Sample" w:semiHidden="1" w:unhideWhenUsed="1"/>
     <w:lsdException w:name="HTML Typewriter" w:semiHidden="1" w:unhideWhenUsed="1"/>
     <w:lsdException w:name="HTML Variable" w:semiHidden="1" w:unhideWhenUsed="1"/>
-    <w:lsdException w:name="Normal Table" w:semiHidden="1" w:unhideWhenUsed="1"/>
     <w:lsdException w:name="annotation subject" w:semiHidden="1" w:unhideWhenUsed="1"/>
     <w:lsdException w:name="No List" w:semiHidden="1" w:unhideWhenUsed="1"/>
     <w:lsdException w:name="Outline List 1" w:semiHidden="1" w:unhideWhenUsed="1"/>
@@ -7715,11 +7229,8 @@
     <w:lsdException w:name="Table Contemporary" w:semiHidden="1" w:unhideWhenUsed="1"/>
     <w:lsdException w:name="Table Elegant" w:semiHidden="1" w:unhideWhenUsed="1"/>
     <w:lsdException w:name="Table Professional" w:semiHidden="1" w:unhideWhenUsed="1"/>
-    <w:lsdException w:name="Table Subtle 1" w:semiHidden="1" w:unhideWhenUsed="1"/>
     <w:lsdException w:name="Table Subtle 2" w:semiHidden="1" w:unhideWhenUsed="1"/>
     <w:lsdException w:name="Table Web 1" w:semiHidden="1" w:unhideWhenUsed="1"/>
-    <w:lsdException w:name="Table Web 2" w:semiHidden="1" w:unhideWhenUsed="1"/>
-    <w:lsdException w:name="Table Web 3" w:semiHidden="1" w:unhideWhenUsed="1"/>
     <w:lsdException w:name="Balloon Text" w:semiHidden="1" w:unhideWhenUsed="1"/>
     <w:lsdException w:name="Table Grid" w:uiPriority="59"/>
     <w:lsdException w:name="Table Theme" w:semiHidden="1" w:unhideWhenUsed="1"/>
@@ -7938,6 +7449,11 @@
     <w:lsdException w:name="List Table 5 Dark Accent 6" w:uiPriority="50"/>
     <w:lsdException w:name="List Table 6 Colorful Accent 6" w:uiPriority="51"/>
     <w:lsdException w:name="List Table 7 Colorful Accent 6" w:uiPriority="52"/>
+    <w:lsdException w:name="Mention" w:semiHidden="1" w:unhideWhenUsed="1"/>
+    <w:lsdException w:name="Smart Hyperlink" w:semiHidden="1" w:unhideWhenUsed="1"/>
+    <w:lsdException w:name="Hashtag" w:semiHidden="1" w:unhideWhenUsed="1"/>
+    <w:lsdException w:name="Unresolved Mention" w:semiHidden="1" w:unhideWhenUsed="1"/>
+    <w:lsdException w:name="Smart Link" w:semiHidden="1" w:unhideWhenUsed="1"/>
   </w:latentStyles>
   <w:style w:type="paragraph" w:default="1" w:styleId="Normal">
     <w:name w:val="Normal"/>

</xml_diff>

<commit_message>
TS 6 Krama PAtam Tamil - 18/03/2022
</commit_message>
<xml_diff>
--- a/TS-Kramam/TS-6.1/TS 6.1 Tamil Krama Paatam Corrections.docx
+++ b/TS-Kramam/TS-6.1/TS 6.1 Tamil Krama Paatam Corrections.docx
@@ -101,9 +101,8 @@
           <w:szCs w:val="32"/>
           <w:u w:val="single"/>
         </w:rPr>
-        <w:t xml:space="preserve">Observed </w:t>
+        <w:t xml:space="preserve">Observed till </w:t>
       </w:r>
-      <w:proofErr w:type="gramStart"/>
       <w:r>
         <w:rPr>
           <w:b/>
@@ -112,20 +111,8 @@
           <w:szCs w:val="32"/>
           <w:u w:val="single"/>
         </w:rPr>
-        <w:t xml:space="preserve">till </w:t>
+        <w:t>31st March 2022</w:t>
       </w:r>
-      <w:r>
-        <w:rPr>
-          <w:b/>
-          <w:bCs/>
-          <w:sz w:val="32"/>
-          <w:szCs w:val="32"/>
-          <w:highlight w:val="red"/>
-          <w:u w:val="single"/>
-        </w:rPr>
-        <w:t>????</w:t>
-      </w:r>
-      <w:proofErr w:type="gramEnd"/>
     </w:p>
     <w:p>
       <w:pPr>
@@ -6123,16 +6110,7 @@
           <w:bCs/>
           <w:sz w:val="32"/>
         </w:rPr>
-        <w:t xml:space="preserve">replaced </w:t>
-      </w:r>
-      <w:proofErr w:type="gramStart"/>
-      <w:r>
-        <w:rPr>
-          <w:b/>
-          <w:bCs/>
-          <w:sz w:val="32"/>
-        </w:rPr>
-        <w:t>with</w:t>
+        <w:t>replaced with</w:t>
       </w:r>
       <w:r>
         <w:rPr>
@@ -6154,7 +6132,6 @@
         </w:rPr>
         <w:t>"</w:t>
       </w:r>
-      <w:proofErr w:type="gramEnd"/>
       <w:r>
         <w:rPr>
           <w:rFonts w:ascii="Latha" w:hAnsi="Latha" w:cs="Latha"/>
@@ -6341,7 +6318,6 @@
         </w:rPr>
         <w:t xml:space="preserve"> Corrections –Observed </w:t>
       </w:r>
-      <w:proofErr w:type="gramStart"/>
       <w:r>
         <w:rPr>
           <w:b/>
@@ -6350,7 +6326,7 @@
           <w:szCs w:val="32"/>
           <w:u w:val="single"/>
         </w:rPr>
-        <w:t xml:space="preserve">till </w:t>
+        <w:t xml:space="preserve">prior to </w:t>
       </w:r>
       <w:r>
         <w:rPr>
@@ -6358,12 +6334,20 @@
           <w:bCs/>
           <w:sz w:val="32"/>
           <w:szCs w:val="32"/>
-          <w:highlight w:val="red"/>
           <w:u w:val="single"/>
         </w:rPr>
-        <w:t>???</w:t>
+        <w:t>31st March 2022</w:t>
       </w:r>
-      <w:proofErr w:type="gramEnd"/>
+      <w:r>
+        <w:rPr>
+          <w:b/>
+          <w:bCs/>
+          <w:sz w:val="32"/>
+          <w:szCs w:val="32"/>
+          <w:u w:val="single"/>
+        </w:rPr>
+        <w:t xml:space="preserve"> </w:t>
+      </w:r>
     </w:p>
     <w:p>
       <w:pPr>
@@ -6410,12 +6394,16 @@
               <w:spacing w:before="0" w:line="240" w:lineRule="auto"/>
               <w:jc w:val="center"/>
               <w:rPr>
+                <w:b/>
+                <w:bCs/>
                 <w:sz w:val="32"/>
                 <w:szCs w:val="32"/>
               </w:rPr>
             </w:pPr>
             <w:r>
               <w:rPr>
+                <w:b/>
+                <w:bCs/>
                 <w:sz w:val="32"/>
                 <w:szCs w:val="32"/>
               </w:rPr>
@@ -6427,12 +6415,16 @@
               <w:spacing w:before="0" w:line="240" w:lineRule="auto"/>
               <w:jc w:val="center"/>
               <w:rPr>
+                <w:b/>
+                <w:bCs/>
                 <w:sz w:val="32"/>
                 <w:szCs w:val="32"/>
               </w:rPr>
             </w:pPr>
             <w:r>
               <w:rPr>
+                <w:b/>
+                <w:bCs/>
                 <w:sz w:val="32"/>
                 <w:szCs w:val="32"/>
               </w:rPr>
@@ -6449,12 +6441,16 @@
               <w:spacing w:before="0" w:line="240" w:lineRule="auto"/>
               <w:jc w:val="center"/>
               <w:rPr>
+                <w:b/>
+                <w:bCs/>
                 <w:sz w:val="32"/>
                 <w:szCs w:val="32"/>
               </w:rPr>
             </w:pPr>
             <w:r>
               <w:rPr>
+                <w:b/>
+                <w:bCs/>
                 <w:sz w:val="32"/>
                 <w:szCs w:val="32"/>
               </w:rPr>
@@ -6472,12 +6468,16 @@
               <w:ind w:right="-18"/>
               <w:jc w:val="center"/>
               <w:rPr>
+                <w:b/>
+                <w:bCs/>
                 <w:sz w:val="32"/>
                 <w:szCs w:val="32"/>
               </w:rPr>
             </w:pPr>
             <w:r>
               <w:rPr>
+                <w:b/>
+                <w:bCs/>
                 <w:sz w:val="32"/>
                 <w:szCs w:val="32"/>
               </w:rPr>
@@ -6602,6 +6602,8 @@
       <w:headerReference w:type="default" r:id="rId8"/>
       <w:footerReference w:type="even" r:id="rId9"/>
       <w:footerReference w:type="default" r:id="rId10"/>
+      <w:headerReference w:type="first" r:id="rId11"/>
+      <w:footerReference w:type="first" r:id="rId12"/>
       <w:pgSz w:w="15840" w:h="12240" w:orient="landscape"/>
       <w:pgMar w:top="1440" w:right="1440" w:bottom="1440" w:left="1440" w:header="720" w:footer="720" w:gutter="0"/>
       <w:cols w:space="720"/>
@@ -6824,6 +6826,7 @@
       <w:pBdr>
         <w:top w:val="single" w:sz="4" w:space="1" w:color="auto"/>
       </w:pBdr>
+      <w:jc w:val="right"/>
       <w:rPr>
         <w:b/>
         <w:bCs/>
@@ -6855,28 +6858,14 @@
         <w:b/>
         <w:bCs/>
       </w:rPr>
-      <w:tab/>
+      <w:t xml:space="preserve"> </w:t>
     </w:r>
     <w:r>
       <w:rPr>
         <w:b/>
         <w:bCs/>
       </w:rPr>
-      <w:tab/>
-    </w:r>
-    <w:r>
-      <w:rPr>
-        <w:b/>
-        <w:bCs/>
-      </w:rPr>
-      <w:tab/>
-    </w:r>
-    <w:r>
-      <w:rPr>
-        <w:b/>
-        <w:bCs/>
-      </w:rPr>
-      <w:t xml:space="preserve">              </w:t>
+      <w:t>www.</w:t>
     </w:r>
     <w:r>
       <w:rPr>
@@ -6890,7 +6879,14 @@
         <w:b/>
         <w:bCs/>
       </w:rPr>
-      <w:t>edavms@gmail.com</w:t>
+      <w:t>edavms</w:t>
+    </w:r>
+    <w:r>
+      <w:rPr>
+        <w:b/>
+        <w:bCs/>
+      </w:rPr>
+      <w:t>.in</w:t>
     </w:r>
     <w:r>
       <w:rPr>
@@ -7019,6 +7015,16 @@
 </w:ftr>
 </file>
 
+<file path=word/footer3.xml><?xml version="1.0" encoding="utf-8"?>
+<w:ftr xmlns:wpc="http://schemas.microsoft.com/office/word/2010/wordprocessingCanvas" xmlns:cx="http://schemas.microsoft.com/office/drawing/2014/chartex" xmlns:cx1="http://schemas.microsoft.com/office/drawing/2015/9/8/chartex" xmlns:cx2="http://schemas.microsoft.com/office/drawing/2015/10/21/chartex" xmlns:cx3="http://schemas.microsoft.com/office/drawing/2016/5/9/chartex" xmlns:cx4="http://schemas.microsoft.com/office/drawing/2016/5/10/chartex" xmlns:cx5="http://schemas.microsoft.com/office/drawing/2016/5/11/chartex" xmlns:cx6="http://schemas.microsoft.com/office/drawing/2016/5/12/chartex" xmlns:cx7="http://schemas.microsoft.com/office/drawing/2016/5/13/chartex" xmlns:cx8="http://schemas.microsoft.com/office/drawing/2016/5/14/chartex" xmlns:mc="http://schemas.openxmlformats.org/markup-compatibility/2006" xmlns:aink="http://schemas.microsoft.com/office/drawing/2016/ink" xmlns:am3d="http://schemas.microsoft.com/office/drawing/2017/model3d" xmlns:o="urn:schemas-microsoft-com:office:office" xmlns:r="http://schemas.openxmlformats.org/officeDocument/2006/relationships" xmlns:m="http://schemas.openxmlformats.org/officeDocument/2006/math" xmlns:v="urn:schemas-microsoft-com:vml" xmlns:wp14="http://schemas.microsoft.com/office/word/2010/wordprocessingDrawing" xmlns:wp="http://schemas.openxmlformats.org/drawingml/2006/wordprocessingDrawing" xmlns:w10="urn:schemas-microsoft-com:office:word" xmlns:w="http://schemas.openxmlformats.org/wordprocessingml/2006/main" xmlns:w14="http://schemas.microsoft.com/office/word/2010/wordml" xmlns:w15="http://schemas.microsoft.com/office/word/2012/wordml" xmlns:w16cex="http://schemas.microsoft.com/office/word/2018/wordml/cex" xmlns:w16cid="http://schemas.microsoft.com/office/word/2016/wordml/cid" xmlns:w16="http://schemas.microsoft.com/office/word/2018/wordml" xmlns:w16sdtdh="http://schemas.microsoft.com/office/word/2020/wordml/sdtdatahash" xmlns:w16se="http://schemas.microsoft.com/office/word/2015/wordml/symex" xmlns:wpg="http://schemas.microsoft.com/office/word/2010/wordprocessingGroup" xmlns:wpi="http://schemas.microsoft.com/office/word/2010/wordprocessingInk" xmlns:wne="http://schemas.microsoft.com/office/word/2006/wordml" xmlns:wps="http://schemas.microsoft.com/office/word/2010/wordprocessingShape" mc:Ignorable="w14 w15 w16se w16cid w16 w16cex w16sdtdh wp14">
+  <w:p>
+    <w:pPr>
+      <w:pStyle w:val="Footer"/>
+    </w:pPr>
+  </w:p>
+</w:ftr>
+</file>
+
 <file path=word/footnotes.xml><?xml version="1.0" encoding="utf-8"?>
 <w:footnotes xmlns:wpc="http://schemas.microsoft.com/office/word/2010/wordprocessingCanvas" xmlns:cx="http://schemas.microsoft.com/office/drawing/2014/chartex" xmlns:cx1="http://schemas.microsoft.com/office/drawing/2015/9/8/chartex" xmlns:cx2="http://schemas.microsoft.com/office/drawing/2015/10/21/chartex" xmlns:cx3="http://schemas.microsoft.com/office/drawing/2016/5/9/chartex" xmlns:cx4="http://schemas.microsoft.com/office/drawing/2016/5/10/chartex" xmlns:cx5="http://schemas.microsoft.com/office/drawing/2016/5/11/chartex" xmlns:cx6="http://schemas.microsoft.com/office/drawing/2016/5/12/chartex" xmlns:cx7="http://schemas.microsoft.com/office/drawing/2016/5/13/chartex" xmlns:cx8="http://schemas.microsoft.com/office/drawing/2016/5/14/chartex" xmlns:mc="http://schemas.openxmlformats.org/markup-compatibility/2006" xmlns:aink="http://schemas.microsoft.com/office/drawing/2016/ink" xmlns:am3d="http://schemas.microsoft.com/office/drawing/2017/model3d" xmlns:o="urn:schemas-microsoft-com:office:office" xmlns:r="http://schemas.openxmlformats.org/officeDocument/2006/relationships" xmlns:m="http://schemas.openxmlformats.org/officeDocument/2006/math" xmlns:v="urn:schemas-microsoft-com:vml" xmlns:wp14="http://schemas.microsoft.com/office/word/2010/wordprocessingDrawing" xmlns:wp="http://schemas.openxmlformats.org/drawingml/2006/wordprocessingDrawing" xmlns:w10="urn:schemas-microsoft-com:office:word" xmlns:w="http://schemas.openxmlformats.org/wordprocessingml/2006/main" xmlns:w14="http://schemas.microsoft.com/office/word/2010/wordml" xmlns:w15="http://schemas.microsoft.com/office/word/2012/wordml" xmlns:w16cex="http://schemas.microsoft.com/office/word/2018/wordml/cex" xmlns:w16cid="http://schemas.microsoft.com/office/word/2016/wordml/cid" xmlns:w16="http://schemas.microsoft.com/office/word/2018/wordml" xmlns:w16sdtdh="http://schemas.microsoft.com/office/word/2020/wordml/sdtdatahash" xmlns:w16se="http://schemas.microsoft.com/office/word/2015/wordml/symex" xmlns:wpg="http://schemas.microsoft.com/office/word/2010/wordprocessingGroup" xmlns:wpi="http://schemas.microsoft.com/office/word/2010/wordprocessingInk" xmlns:wne="http://schemas.microsoft.com/office/word/2006/wordml" xmlns:wps="http://schemas.microsoft.com/office/word/2010/wordprocessingShape" mc:Ignorable="w14 w15 w16se w16cid w16 w16cex w16sdtdh wp14">
   <w:footnote w:type="separator" w:id="-1">
@@ -7065,6 +7071,16 @@
       <w:pBdr>
         <w:bottom w:val="single" w:sz="4" w:space="1" w:color="auto"/>
       </w:pBdr>
+    </w:pPr>
+  </w:p>
+</w:hdr>
+</file>
+
+<file path=word/header3.xml><?xml version="1.0" encoding="utf-8"?>
+<w:hdr xmlns:wpc="http://schemas.microsoft.com/office/word/2010/wordprocessingCanvas" xmlns:cx="http://schemas.microsoft.com/office/drawing/2014/chartex" xmlns:cx1="http://schemas.microsoft.com/office/drawing/2015/9/8/chartex" xmlns:cx2="http://schemas.microsoft.com/office/drawing/2015/10/21/chartex" xmlns:cx3="http://schemas.microsoft.com/office/drawing/2016/5/9/chartex" xmlns:cx4="http://schemas.microsoft.com/office/drawing/2016/5/10/chartex" xmlns:cx5="http://schemas.microsoft.com/office/drawing/2016/5/11/chartex" xmlns:cx6="http://schemas.microsoft.com/office/drawing/2016/5/12/chartex" xmlns:cx7="http://schemas.microsoft.com/office/drawing/2016/5/13/chartex" xmlns:cx8="http://schemas.microsoft.com/office/drawing/2016/5/14/chartex" xmlns:mc="http://schemas.openxmlformats.org/markup-compatibility/2006" xmlns:aink="http://schemas.microsoft.com/office/drawing/2016/ink" xmlns:am3d="http://schemas.microsoft.com/office/drawing/2017/model3d" xmlns:o="urn:schemas-microsoft-com:office:office" xmlns:r="http://schemas.openxmlformats.org/officeDocument/2006/relationships" xmlns:m="http://schemas.openxmlformats.org/officeDocument/2006/math" xmlns:v="urn:schemas-microsoft-com:vml" xmlns:wp14="http://schemas.microsoft.com/office/word/2010/wordprocessingDrawing" xmlns:wp="http://schemas.openxmlformats.org/drawingml/2006/wordprocessingDrawing" xmlns:w10="urn:schemas-microsoft-com:office:word" xmlns:w="http://schemas.openxmlformats.org/wordprocessingml/2006/main" xmlns:w14="http://schemas.microsoft.com/office/word/2010/wordml" xmlns:w15="http://schemas.microsoft.com/office/word/2012/wordml" xmlns:w16cex="http://schemas.microsoft.com/office/word/2018/wordml/cex" xmlns:w16cid="http://schemas.microsoft.com/office/word/2016/wordml/cid" xmlns:w16="http://schemas.microsoft.com/office/word/2018/wordml" xmlns:w16sdtdh="http://schemas.microsoft.com/office/word/2020/wordml/sdtdatahash" xmlns:w16se="http://schemas.microsoft.com/office/word/2015/wordml/symex" xmlns:wpg="http://schemas.microsoft.com/office/word/2010/wordprocessingGroup" xmlns:wpi="http://schemas.microsoft.com/office/word/2010/wordprocessingInk" xmlns:wne="http://schemas.microsoft.com/office/word/2006/wordml" xmlns:wps="http://schemas.microsoft.com/office/word/2010/wordprocessingShape" mc:Ignorable="w14 w15 w16se w16cid w16 w16cex w16sdtdh wp14">
+  <w:p>
+    <w:pPr>
+      <w:pStyle w:val="Header"/>
     </w:pPr>
   </w:p>
 </w:hdr>
@@ -7187,6 +7203,7 @@
     <w:lsdException w:name="HTML Sample" w:semiHidden="1" w:unhideWhenUsed="1"/>
     <w:lsdException w:name="HTML Typewriter" w:semiHidden="1" w:unhideWhenUsed="1"/>
     <w:lsdException w:name="HTML Variable" w:semiHidden="1" w:unhideWhenUsed="1"/>
+    <w:lsdException w:name="Normal Table" w:semiHidden="1" w:unhideWhenUsed="1"/>
     <w:lsdException w:name="annotation subject" w:semiHidden="1" w:unhideWhenUsed="1"/>
     <w:lsdException w:name="No List" w:semiHidden="1" w:unhideWhenUsed="1"/>
     <w:lsdException w:name="Outline List 1" w:semiHidden="1" w:unhideWhenUsed="1"/>
@@ -7229,8 +7246,11 @@
     <w:lsdException w:name="Table Contemporary" w:semiHidden="1" w:unhideWhenUsed="1"/>
     <w:lsdException w:name="Table Elegant" w:semiHidden="1" w:unhideWhenUsed="1"/>
     <w:lsdException w:name="Table Professional" w:semiHidden="1" w:unhideWhenUsed="1"/>
+    <w:lsdException w:name="Table Subtle 1" w:semiHidden="1" w:unhideWhenUsed="1"/>
     <w:lsdException w:name="Table Subtle 2" w:semiHidden="1" w:unhideWhenUsed="1"/>
     <w:lsdException w:name="Table Web 1" w:semiHidden="1" w:unhideWhenUsed="1"/>
+    <w:lsdException w:name="Table Web 2" w:semiHidden="1" w:unhideWhenUsed="1"/>
+    <w:lsdException w:name="Table Web 3" w:semiHidden="1" w:unhideWhenUsed="1"/>
     <w:lsdException w:name="Balloon Text" w:semiHidden="1" w:unhideWhenUsed="1"/>
     <w:lsdException w:name="Table Grid" w:uiPriority="59"/>
     <w:lsdException w:name="Table Theme" w:semiHidden="1" w:unhideWhenUsed="1"/>

</xml_diff>

<commit_message>
TS 6.1 - 6.6 Tamil Final Sanskrit edits - 10/09/2022
</commit_message>
<xml_diff>
--- a/TS-Kramam/TS-6.1/TS 6.1 Tamil Krama Paatam Corrections.docx
+++ b/TS-Kramam/TS-6.1/TS 6.1 Tamil Krama Paatam Corrections.docx
@@ -1,6 +1,6 @@
 
 <file path=word/document.xml><?xml version="1.0" encoding="utf-8"?>
-<w:document xmlns:wpc="http://schemas.microsoft.com/office/word/2010/wordprocessingCanvas" xmlns:cx="http://schemas.microsoft.com/office/drawing/2014/chartex" xmlns:cx1="http://schemas.microsoft.com/office/drawing/2015/9/8/chartex" xmlns:mc="http://schemas.openxmlformats.org/markup-compatibility/2006" xmlns:o="urn:schemas-microsoft-com:office:office" xmlns:r="http://schemas.openxmlformats.org/officeDocument/2006/relationships" xmlns:m="http://schemas.openxmlformats.org/officeDocument/2006/math" xmlns:v="urn:schemas-microsoft-com:vml" xmlns:wp14="http://schemas.microsoft.com/office/word/2010/wordprocessingDrawing" xmlns:wp="http://schemas.openxmlformats.org/drawingml/2006/wordprocessingDrawing" xmlns:w10="urn:schemas-microsoft-com:office:word" xmlns:w="http://schemas.openxmlformats.org/wordprocessingml/2006/main" xmlns:w14="http://schemas.microsoft.com/office/word/2010/wordml" xmlns:w15="http://schemas.microsoft.com/office/word/2012/wordml" xmlns:w16se="http://schemas.microsoft.com/office/word/2015/wordml/symex" xmlns:wpg="http://schemas.microsoft.com/office/word/2010/wordprocessingGroup" xmlns:wpi="http://schemas.microsoft.com/office/word/2010/wordprocessingInk" xmlns:wne="http://schemas.microsoft.com/office/word/2006/wordml" xmlns:wps="http://schemas.microsoft.com/office/word/2010/wordprocessingShape" mc:Ignorable="w14 w15 w16se wp14">
+<w:document xmlns:wpc="http://schemas.microsoft.com/office/word/2010/wordprocessingCanvas" xmlns:cx="http://schemas.microsoft.com/office/drawing/2014/chartex" xmlns:cx1="http://schemas.microsoft.com/office/drawing/2015/9/8/chartex" xmlns:cx2="http://schemas.microsoft.com/office/drawing/2015/10/21/chartex" xmlns:cx3="http://schemas.microsoft.com/office/drawing/2016/5/9/chartex" xmlns:cx4="http://schemas.microsoft.com/office/drawing/2016/5/10/chartex" xmlns:cx5="http://schemas.microsoft.com/office/drawing/2016/5/11/chartex" xmlns:cx6="http://schemas.microsoft.com/office/drawing/2016/5/12/chartex" xmlns:cx7="http://schemas.microsoft.com/office/drawing/2016/5/13/chartex" xmlns:cx8="http://schemas.microsoft.com/office/drawing/2016/5/14/chartex" xmlns:mc="http://schemas.openxmlformats.org/markup-compatibility/2006" xmlns:aink="http://schemas.microsoft.com/office/drawing/2016/ink" xmlns:am3d="http://schemas.microsoft.com/office/drawing/2017/model3d" xmlns:o="urn:schemas-microsoft-com:office:office" xmlns:oel="http://schemas.microsoft.com/office/2019/extlst" xmlns:r="http://schemas.openxmlformats.org/officeDocument/2006/relationships" xmlns:m="http://schemas.openxmlformats.org/officeDocument/2006/math" xmlns:v="urn:schemas-microsoft-com:vml" xmlns:wp14="http://schemas.microsoft.com/office/word/2010/wordprocessingDrawing" xmlns:wp="http://schemas.openxmlformats.org/drawingml/2006/wordprocessingDrawing" xmlns:w10="urn:schemas-microsoft-com:office:word" xmlns:w="http://schemas.openxmlformats.org/wordprocessingml/2006/main" xmlns:w14="http://schemas.microsoft.com/office/word/2010/wordml" xmlns:w15="http://schemas.microsoft.com/office/word/2012/wordml" xmlns:w16cex="http://schemas.microsoft.com/office/word/2018/wordml/cex" xmlns:w16cid="http://schemas.microsoft.com/office/word/2016/wordml/cid" xmlns:w16="http://schemas.microsoft.com/office/word/2018/wordml" xmlns:w16sdtdh="http://schemas.microsoft.com/office/word/2020/wordml/sdtdatahash" xmlns:w16se="http://schemas.microsoft.com/office/word/2015/wordml/symex" xmlns:wpg="http://schemas.microsoft.com/office/word/2010/wordprocessingGroup" xmlns:wpi="http://schemas.microsoft.com/office/word/2010/wordprocessingInk" xmlns:wne="http://schemas.microsoft.com/office/word/2006/wordml" xmlns:wps="http://schemas.microsoft.com/office/word/2010/wordprocessingShape" mc:Ignorable="w14 w15 w16se w16cid w16 w16cex w16sdtdh wp14">
   <w:body>
     <w:p>
       <w:pPr>
@@ -23,7 +23,6 @@
         </w:rPr>
         <w:t xml:space="preserve">TS </w:t>
       </w:r>
-      <w:proofErr w:type="spellStart"/>
       <w:r>
         <w:rPr>
           <w:b/>
@@ -34,7 +33,6 @@
         </w:rPr>
         <w:t>Krama</w:t>
       </w:r>
-      <w:proofErr w:type="spellEnd"/>
       <w:r>
         <w:rPr>
           <w:b/>
@@ -43,29 +41,7 @@
           <w:szCs w:val="32"/>
           <w:u w:val="single"/>
         </w:rPr>
-        <w:t xml:space="preserve"> </w:t>
-      </w:r>
-      <w:proofErr w:type="spellStart"/>
-      <w:r>
-        <w:rPr>
-          <w:b/>
-          <w:bCs/>
-          <w:sz w:val="32"/>
-          <w:szCs w:val="32"/>
-          <w:u w:val="single"/>
-        </w:rPr>
-        <w:t>Paatam</w:t>
-      </w:r>
-      <w:proofErr w:type="spellEnd"/>
-      <w:r>
-        <w:rPr>
-          <w:b/>
-          <w:bCs/>
-          <w:sz w:val="32"/>
-          <w:szCs w:val="32"/>
-          <w:u w:val="single"/>
-        </w:rPr>
-        <w:t xml:space="preserve"> – TS </w:t>
+        <w:t xml:space="preserve"> Paatam – TS </w:t>
       </w:r>
       <w:r>
         <w:rPr>
@@ -97,8 +73,6 @@
         </w:rPr>
         <w:t>Tamil</w:t>
       </w:r>
-      <w:bookmarkStart w:id="0" w:name="_GoBack"/>
-      <w:bookmarkEnd w:id="0"/>
       <w:r>
         <w:rPr>
           <w:b/>
@@ -135,10 +109,30 @@
           <w:bCs/>
           <w:sz w:val="32"/>
           <w:szCs w:val="32"/>
-          <w:highlight w:val="red"/>
           <w:u w:val="single"/>
         </w:rPr>
-        <w:t>????</w:t>
+        <w:t>30</w:t>
+      </w:r>
+      <w:r>
+        <w:rPr>
+          <w:b/>
+          <w:bCs/>
+          <w:sz w:val="32"/>
+          <w:szCs w:val="32"/>
+          <w:u w:val="single"/>
+          <w:vertAlign w:val="superscript"/>
+        </w:rPr>
+        <w:t>th</w:t>
+      </w:r>
+      <w:r>
+        <w:rPr>
+          <w:b/>
+          <w:bCs/>
+          <w:sz w:val="32"/>
+          <w:szCs w:val="32"/>
+          <w:u w:val="single"/>
+        </w:rPr>
+        <w:t xml:space="preserve"> September 2022</w:t>
       </w:r>
     </w:p>
     <w:p>
@@ -155,7 +149,23 @@
           <w:b/>
           <w:szCs w:val="24"/>
         </w:rPr>
-        <w:t>(ignore those which are already incorporated in your book’s version and date)</w:t>
+        <w:t>(</w:t>
+      </w:r>
+      <w:proofErr w:type="gramStart"/>
+      <w:r>
+        <w:rPr>
+          <w:b/>
+          <w:szCs w:val="24"/>
+        </w:rPr>
+        <w:t>ignore</w:t>
+      </w:r>
+      <w:proofErr w:type="gramEnd"/>
+      <w:r>
+        <w:rPr>
+          <w:b/>
+          <w:szCs w:val="24"/>
+        </w:rPr>
+        <w:t xml:space="preserve"> those which are already incorporated in your book’s version and date)</w:t>
       </w:r>
     </w:p>
     <w:tbl>
@@ -474,7 +484,6 @@
         </w:rPr>
         <w:t xml:space="preserve">TS </w:t>
       </w:r>
-      <w:proofErr w:type="spellStart"/>
       <w:r>
         <w:rPr>
           <w:b/>
@@ -485,7 +494,6 @@
         </w:rPr>
         <w:t>Krama</w:t>
       </w:r>
-      <w:proofErr w:type="spellEnd"/>
       <w:r>
         <w:rPr>
           <w:b/>
@@ -494,29 +502,7 @@
           <w:szCs w:val="32"/>
           <w:u w:val="single"/>
         </w:rPr>
-        <w:t xml:space="preserve"> </w:t>
-      </w:r>
-      <w:proofErr w:type="spellStart"/>
-      <w:r>
-        <w:rPr>
-          <w:b/>
-          <w:bCs/>
-          <w:sz w:val="32"/>
-          <w:szCs w:val="32"/>
-          <w:u w:val="single"/>
-        </w:rPr>
-        <w:t>Paatam</w:t>
-      </w:r>
-      <w:proofErr w:type="spellEnd"/>
-      <w:r>
-        <w:rPr>
-          <w:b/>
-          <w:bCs/>
-          <w:sz w:val="32"/>
-          <w:szCs w:val="32"/>
-          <w:u w:val="single"/>
-        </w:rPr>
-        <w:t xml:space="preserve"> – TS </w:t>
+        <w:t xml:space="preserve"> Paatam – TS </w:t>
       </w:r>
       <w:r>
         <w:rPr>
@@ -4012,7 +3998,6 @@
               </w:rPr>
               <w:t>த</w:t>
             </w:r>
-            <w:proofErr w:type="spellStart"/>
             <w:r>
               <w:rPr>
                 <w:rFonts w:ascii="BRH Devanagari Extra" w:hAnsi="BRH Devanagari Extra" w:cs="Latha"/>
@@ -4023,7 +4008,6 @@
               </w:rPr>
               <w:t>óè</w:t>
             </w:r>
-            <w:proofErr w:type="spellEnd"/>
             <w:r>
               <w:rPr>
                 <w:rFonts w:ascii="Latha" w:hAnsi="Latha" w:cs="Latha"/>
@@ -4276,7 +4260,6 @@
               </w:rPr>
               <w:t>த</w:t>
             </w:r>
-            <w:proofErr w:type="spellStart"/>
             <w:r>
               <w:rPr>
                 <w:rFonts w:ascii="BRH Devanagari Extra" w:hAnsi="BRH Devanagari Extra" w:cs="Latha"/>
@@ -4287,7 +4270,6 @@
               </w:rPr>
               <w:t>óè</w:t>
             </w:r>
-            <w:proofErr w:type="spellEnd"/>
             <w:r>
               <w:rPr>
                 <w:rFonts w:ascii="Latha" w:hAnsi="Latha" w:cs="Latha"/>
@@ -7089,7 +7071,7 @@
 </file>
 
 <file path=word/endnotes.xml><?xml version="1.0" encoding="utf-8"?>
-<w:endnotes xmlns:wpc="http://schemas.microsoft.com/office/word/2010/wordprocessingCanvas" xmlns:cx="http://schemas.microsoft.com/office/drawing/2014/chartex" xmlns:cx1="http://schemas.microsoft.com/office/drawing/2015/9/8/chartex" xmlns:mc="http://schemas.openxmlformats.org/markup-compatibility/2006" xmlns:o="urn:schemas-microsoft-com:office:office" xmlns:r="http://schemas.openxmlformats.org/officeDocument/2006/relationships" xmlns:m="http://schemas.openxmlformats.org/officeDocument/2006/math" xmlns:v="urn:schemas-microsoft-com:vml" xmlns:wp14="http://schemas.microsoft.com/office/word/2010/wordprocessingDrawing" xmlns:wp="http://schemas.openxmlformats.org/drawingml/2006/wordprocessingDrawing" xmlns:w10="urn:schemas-microsoft-com:office:word" xmlns:w="http://schemas.openxmlformats.org/wordprocessingml/2006/main" xmlns:w14="http://schemas.microsoft.com/office/word/2010/wordml" xmlns:w15="http://schemas.microsoft.com/office/word/2012/wordml" xmlns:w16se="http://schemas.microsoft.com/office/word/2015/wordml/symex" xmlns:wpg="http://schemas.microsoft.com/office/word/2010/wordprocessingGroup" xmlns:wpi="http://schemas.microsoft.com/office/word/2010/wordprocessingInk" xmlns:wne="http://schemas.microsoft.com/office/word/2006/wordml" xmlns:wps="http://schemas.microsoft.com/office/word/2010/wordprocessingShape" mc:Ignorable="w14 w15 w16se wp14">
+<w:endnotes xmlns:wpc="http://schemas.microsoft.com/office/word/2010/wordprocessingCanvas" xmlns:cx="http://schemas.microsoft.com/office/drawing/2014/chartex" xmlns:cx1="http://schemas.microsoft.com/office/drawing/2015/9/8/chartex" xmlns:cx2="http://schemas.microsoft.com/office/drawing/2015/10/21/chartex" xmlns:cx3="http://schemas.microsoft.com/office/drawing/2016/5/9/chartex" xmlns:cx4="http://schemas.microsoft.com/office/drawing/2016/5/10/chartex" xmlns:cx5="http://schemas.microsoft.com/office/drawing/2016/5/11/chartex" xmlns:cx6="http://schemas.microsoft.com/office/drawing/2016/5/12/chartex" xmlns:cx7="http://schemas.microsoft.com/office/drawing/2016/5/13/chartex" xmlns:cx8="http://schemas.microsoft.com/office/drawing/2016/5/14/chartex" xmlns:mc="http://schemas.openxmlformats.org/markup-compatibility/2006" xmlns:aink="http://schemas.microsoft.com/office/drawing/2016/ink" xmlns:am3d="http://schemas.microsoft.com/office/drawing/2017/model3d" xmlns:o="urn:schemas-microsoft-com:office:office" xmlns:oel="http://schemas.microsoft.com/office/2019/extlst" xmlns:r="http://schemas.openxmlformats.org/officeDocument/2006/relationships" xmlns:m="http://schemas.openxmlformats.org/officeDocument/2006/math" xmlns:v="urn:schemas-microsoft-com:vml" xmlns:wp14="http://schemas.microsoft.com/office/word/2010/wordprocessingDrawing" xmlns:wp="http://schemas.openxmlformats.org/drawingml/2006/wordprocessingDrawing" xmlns:w10="urn:schemas-microsoft-com:office:word" xmlns:w="http://schemas.openxmlformats.org/wordprocessingml/2006/main" xmlns:w14="http://schemas.microsoft.com/office/word/2010/wordml" xmlns:w15="http://schemas.microsoft.com/office/word/2012/wordml" xmlns:w16cex="http://schemas.microsoft.com/office/word/2018/wordml/cex" xmlns:w16cid="http://schemas.microsoft.com/office/word/2016/wordml/cid" xmlns:w16="http://schemas.microsoft.com/office/word/2018/wordml" xmlns:w16sdtdh="http://schemas.microsoft.com/office/word/2020/wordml/sdtdatahash" xmlns:w16se="http://schemas.microsoft.com/office/word/2015/wordml/symex" xmlns:wpg="http://schemas.microsoft.com/office/word/2010/wordprocessingGroup" xmlns:wpi="http://schemas.microsoft.com/office/word/2010/wordprocessingInk" xmlns:wne="http://schemas.microsoft.com/office/word/2006/wordml" xmlns:wps="http://schemas.microsoft.com/office/word/2010/wordprocessingShape" mc:Ignorable="w14 w15 w16se w16cid w16 w16cex w16sdtdh wp14">
   <w:endnote w:type="separator" w:id="-1">
     <w:p>
       <w:pPr>
@@ -7114,7 +7096,7 @@
 </file>
 
 <file path=word/footer1.xml><?xml version="1.0" encoding="utf-8"?>
-<w:ftr xmlns:wpc="http://schemas.microsoft.com/office/word/2010/wordprocessingCanvas" xmlns:cx="http://schemas.microsoft.com/office/drawing/2014/chartex" xmlns:cx1="http://schemas.microsoft.com/office/drawing/2015/9/8/chartex" xmlns:mc="http://schemas.openxmlformats.org/markup-compatibility/2006" xmlns:o="urn:schemas-microsoft-com:office:office" xmlns:r="http://schemas.openxmlformats.org/officeDocument/2006/relationships" xmlns:m="http://schemas.openxmlformats.org/officeDocument/2006/math" xmlns:v="urn:schemas-microsoft-com:vml" xmlns:wp14="http://schemas.microsoft.com/office/word/2010/wordprocessingDrawing" xmlns:wp="http://schemas.openxmlformats.org/drawingml/2006/wordprocessingDrawing" xmlns:w10="urn:schemas-microsoft-com:office:word" xmlns:w="http://schemas.openxmlformats.org/wordprocessingml/2006/main" xmlns:w14="http://schemas.microsoft.com/office/word/2010/wordml" xmlns:w15="http://schemas.microsoft.com/office/word/2012/wordml" xmlns:w16se="http://schemas.microsoft.com/office/word/2015/wordml/symex" xmlns:wpg="http://schemas.microsoft.com/office/word/2010/wordprocessingGroup" xmlns:wpi="http://schemas.microsoft.com/office/word/2010/wordprocessingInk" xmlns:wne="http://schemas.microsoft.com/office/word/2006/wordml" xmlns:wps="http://schemas.microsoft.com/office/word/2010/wordprocessingShape" mc:Ignorable="w14 w15 w16se wp14">
+<w:ftr xmlns:wpc="http://schemas.microsoft.com/office/word/2010/wordprocessingCanvas" xmlns:cx="http://schemas.microsoft.com/office/drawing/2014/chartex" xmlns:cx1="http://schemas.microsoft.com/office/drawing/2015/9/8/chartex" xmlns:cx2="http://schemas.microsoft.com/office/drawing/2015/10/21/chartex" xmlns:cx3="http://schemas.microsoft.com/office/drawing/2016/5/9/chartex" xmlns:cx4="http://schemas.microsoft.com/office/drawing/2016/5/10/chartex" xmlns:cx5="http://schemas.microsoft.com/office/drawing/2016/5/11/chartex" xmlns:cx6="http://schemas.microsoft.com/office/drawing/2016/5/12/chartex" xmlns:cx7="http://schemas.microsoft.com/office/drawing/2016/5/13/chartex" xmlns:cx8="http://schemas.microsoft.com/office/drawing/2016/5/14/chartex" xmlns:mc="http://schemas.openxmlformats.org/markup-compatibility/2006" xmlns:aink="http://schemas.microsoft.com/office/drawing/2016/ink" xmlns:am3d="http://schemas.microsoft.com/office/drawing/2017/model3d" xmlns:o="urn:schemas-microsoft-com:office:office" xmlns:oel="http://schemas.microsoft.com/office/2019/extlst" xmlns:r="http://schemas.openxmlformats.org/officeDocument/2006/relationships" xmlns:m="http://schemas.openxmlformats.org/officeDocument/2006/math" xmlns:v="urn:schemas-microsoft-com:vml" xmlns:wp14="http://schemas.microsoft.com/office/word/2010/wordprocessingDrawing" xmlns:wp="http://schemas.openxmlformats.org/drawingml/2006/wordprocessingDrawing" xmlns:w10="urn:schemas-microsoft-com:office:word" xmlns:w="http://schemas.openxmlformats.org/wordprocessingml/2006/main" xmlns:w14="http://schemas.microsoft.com/office/word/2010/wordml" xmlns:w15="http://schemas.microsoft.com/office/word/2012/wordml" xmlns:w16cex="http://schemas.microsoft.com/office/word/2018/wordml/cex" xmlns:w16cid="http://schemas.microsoft.com/office/word/2016/wordml/cid" xmlns:w16="http://schemas.microsoft.com/office/word/2018/wordml" xmlns:w16sdtdh="http://schemas.microsoft.com/office/word/2020/wordml/sdtdatahash" xmlns:w16se="http://schemas.microsoft.com/office/word/2015/wordml/symex" xmlns:wpg="http://schemas.microsoft.com/office/word/2010/wordprocessingGroup" xmlns:wpi="http://schemas.microsoft.com/office/word/2010/wordprocessingInk" xmlns:wne="http://schemas.microsoft.com/office/word/2006/wordml" xmlns:wps="http://schemas.microsoft.com/office/word/2010/wordprocessingShape" mc:Ignorable="w14 w15 w16se w16cid w16 w16cex w16sdtdh wp14">
   <w:p>
     <w:pPr>
       <w:pBdr>
@@ -7295,7 +7277,7 @@
 </file>
 
 <file path=word/footer2.xml><?xml version="1.0" encoding="utf-8"?>
-<w:ftr xmlns:wpc="http://schemas.microsoft.com/office/word/2010/wordprocessingCanvas" xmlns:cx="http://schemas.microsoft.com/office/drawing/2014/chartex" xmlns:cx1="http://schemas.microsoft.com/office/drawing/2015/9/8/chartex" xmlns:mc="http://schemas.openxmlformats.org/markup-compatibility/2006" xmlns:o="urn:schemas-microsoft-com:office:office" xmlns:r="http://schemas.openxmlformats.org/officeDocument/2006/relationships" xmlns:m="http://schemas.openxmlformats.org/officeDocument/2006/math" xmlns:v="urn:schemas-microsoft-com:vml" xmlns:wp14="http://schemas.microsoft.com/office/word/2010/wordprocessingDrawing" xmlns:wp="http://schemas.openxmlformats.org/drawingml/2006/wordprocessingDrawing" xmlns:w10="urn:schemas-microsoft-com:office:word" xmlns:w="http://schemas.openxmlformats.org/wordprocessingml/2006/main" xmlns:w14="http://schemas.microsoft.com/office/word/2010/wordml" xmlns:w15="http://schemas.microsoft.com/office/word/2012/wordml" xmlns:w16se="http://schemas.microsoft.com/office/word/2015/wordml/symex" xmlns:wpg="http://schemas.microsoft.com/office/word/2010/wordprocessingGroup" xmlns:wpi="http://schemas.microsoft.com/office/word/2010/wordprocessingInk" xmlns:wne="http://schemas.microsoft.com/office/word/2006/wordml" xmlns:wps="http://schemas.microsoft.com/office/word/2010/wordprocessingShape" mc:Ignorable="w14 w15 w16se wp14">
+<w:ftr xmlns:wpc="http://schemas.microsoft.com/office/word/2010/wordprocessingCanvas" xmlns:cx="http://schemas.microsoft.com/office/drawing/2014/chartex" xmlns:cx1="http://schemas.microsoft.com/office/drawing/2015/9/8/chartex" xmlns:cx2="http://schemas.microsoft.com/office/drawing/2015/10/21/chartex" xmlns:cx3="http://schemas.microsoft.com/office/drawing/2016/5/9/chartex" xmlns:cx4="http://schemas.microsoft.com/office/drawing/2016/5/10/chartex" xmlns:cx5="http://schemas.microsoft.com/office/drawing/2016/5/11/chartex" xmlns:cx6="http://schemas.microsoft.com/office/drawing/2016/5/12/chartex" xmlns:cx7="http://schemas.microsoft.com/office/drawing/2016/5/13/chartex" xmlns:cx8="http://schemas.microsoft.com/office/drawing/2016/5/14/chartex" xmlns:mc="http://schemas.openxmlformats.org/markup-compatibility/2006" xmlns:aink="http://schemas.microsoft.com/office/drawing/2016/ink" xmlns:am3d="http://schemas.microsoft.com/office/drawing/2017/model3d" xmlns:o="urn:schemas-microsoft-com:office:office" xmlns:oel="http://schemas.microsoft.com/office/2019/extlst" xmlns:r="http://schemas.openxmlformats.org/officeDocument/2006/relationships" xmlns:m="http://schemas.openxmlformats.org/officeDocument/2006/math" xmlns:v="urn:schemas-microsoft-com:vml" xmlns:wp14="http://schemas.microsoft.com/office/word/2010/wordprocessingDrawing" xmlns:wp="http://schemas.openxmlformats.org/drawingml/2006/wordprocessingDrawing" xmlns:w10="urn:schemas-microsoft-com:office:word" xmlns:w="http://schemas.openxmlformats.org/wordprocessingml/2006/main" xmlns:w14="http://schemas.microsoft.com/office/word/2010/wordml" xmlns:w15="http://schemas.microsoft.com/office/word/2012/wordml" xmlns:w16cex="http://schemas.microsoft.com/office/word/2018/wordml/cex" xmlns:w16cid="http://schemas.microsoft.com/office/word/2016/wordml/cid" xmlns:w16="http://schemas.microsoft.com/office/word/2018/wordml" xmlns:w16sdtdh="http://schemas.microsoft.com/office/word/2020/wordml/sdtdatahash" xmlns:w16se="http://schemas.microsoft.com/office/word/2015/wordml/symex" xmlns:wpg="http://schemas.microsoft.com/office/word/2010/wordprocessingGroup" xmlns:wpi="http://schemas.microsoft.com/office/word/2010/wordprocessingInk" xmlns:wne="http://schemas.microsoft.com/office/word/2006/wordml" xmlns:wps="http://schemas.microsoft.com/office/word/2010/wordprocessingShape" mc:Ignorable="w14 w15 w16se w16cid w16 w16cex w16sdtdh wp14">
   <w:p>
     <w:pPr>
       <w:pBdr>
@@ -7491,7 +7473,7 @@
 </file>
 
 <file path=word/footer3.xml><?xml version="1.0" encoding="utf-8"?>
-<w:ftr xmlns:wpc="http://schemas.microsoft.com/office/word/2010/wordprocessingCanvas" xmlns:cx="http://schemas.microsoft.com/office/drawing/2014/chartex" xmlns:cx1="http://schemas.microsoft.com/office/drawing/2015/9/8/chartex" xmlns:mc="http://schemas.openxmlformats.org/markup-compatibility/2006" xmlns:o="urn:schemas-microsoft-com:office:office" xmlns:r="http://schemas.openxmlformats.org/officeDocument/2006/relationships" xmlns:m="http://schemas.openxmlformats.org/officeDocument/2006/math" xmlns:v="urn:schemas-microsoft-com:vml" xmlns:wp14="http://schemas.microsoft.com/office/word/2010/wordprocessingDrawing" xmlns:wp="http://schemas.openxmlformats.org/drawingml/2006/wordprocessingDrawing" xmlns:w10="urn:schemas-microsoft-com:office:word" xmlns:w="http://schemas.openxmlformats.org/wordprocessingml/2006/main" xmlns:w14="http://schemas.microsoft.com/office/word/2010/wordml" xmlns:w15="http://schemas.microsoft.com/office/word/2012/wordml" xmlns:w16se="http://schemas.microsoft.com/office/word/2015/wordml/symex" xmlns:wpg="http://schemas.microsoft.com/office/word/2010/wordprocessingGroup" xmlns:wpi="http://schemas.microsoft.com/office/word/2010/wordprocessingInk" xmlns:wne="http://schemas.microsoft.com/office/word/2006/wordml" xmlns:wps="http://schemas.microsoft.com/office/word/2010/wordprocessingShape" mc:Ignorable="w14 w15 w16se wp14">
+<w:ftr xmlns:wpc="http://schemas.microsoft.com/office/word/2010/wordprocessingCanvas" xmlns:cx="http://schemas.microsoft.com/office/drawing/2014/chartex" xmlns:cx1="http://schemas.microsoft.com/office/drawing/2015/9/8/chartex" xmlns:cx2="http://schemas.microsoft.com/office/drawing/2015/10/21/chartex" xmlns:cx3="http://schemas.microsoft.com/office/drawing/2016/5/9/chartex" xmlns:cx4="http://schemas.microsoft.com/office/drawing/2016/5/10/chartex" xmlns:cx5="http://schemas.microsoft.com/office/drawing/2016/5/11/chartex" xmlns:cx6="http://schemas.microsoft.com/office/drawing/2016/5/12/chartex" xmlns:cx7="http://schemas.microsoft.com/office/drawing/2016/5/13/chartex" xmlns:cx8="http://schemas.microsoft.com/office/drawing/2016/5/14/chartex" xmlns:mc="http://schemas.openxmlformats.org/markup-compatibility/2006" xmlns:aink="http://schemas.microsoft.com/office/drawing/2016/ink" xmlns:am3d="http://schemas.microsoft.com/office/drawing/2017/model3d" xmlns:o="urn:schemas-microsoft-com:office:office" xmlns:oel="http://schemas.microsoft.com/office/2019/extlst" xmlns:r="http://schemas.openxmlformats.org/officeDocument/2006/relationships" xmlns:m="http://schemas.openxmlformats.org/officeDocument/2006/math" xmlns:v="urn:schemas-microsoft-com:vml" xmlns:wp14="http://schemas.microsoft.com/office/word/2010/wordprocessingDrawing" xmlns:wp="http://schemas.openxmlformats.org/drawingml/2006/wordprocessingDrawing" xmlns:w10="urn:schemas-microsoft-com:office:word" xmlns:w="http://schemas.openxmlformats.org/wordprocessingml/2006/main" xmlns:w14="http://schemas.microsoft.com/office/word/2010/wordml" xmlns:w15="http://schemas.microsoft.com/office/word/2012/wordml" xmlns:w16cex="http://schemas.microsoft.com/office/word/2018/wordml/cex" xmlns:w16cid="http://schemas.microsoft.com/office/word/2016/wordml/cid" xmlns:w16="http://schemas.microsoft.com/office/word/2018/wordml" xmlns:w16sdtdh="http://schemas.microsoft.com/office/word/2020/wordml/sdtdatahash" xmlns:w16se="http://schemas.microsoft.com/office/word/2015/wordml/symex" xmlns:wpg="http://schemas.microsoft.com/office/word/2010/wordprocessingGroup" xmlns:wpi="http://schemas.microsoft.com/office/word/2010/wordprocessingInk" xmlns:wne="http://schemas.microsoft.com/office/word/2006/wordml" xmlns:wps="http://schemas.microsoft.com/office/word/2010/wordprocessingShape" mc:Ignorable="w14 w15 w16se w16cid w16 w16cex w16sdtdh wp14">
   <w:p>
     <w:pPr>
       <w:pStyle w:val="Footer"/>
@@ -7501,7 +7483,7 @@
 </file>
 
 <file path=word/footnotes.xml><?xml version="1.0" encoding="utf-8"?>
-<w:footnotes xmlns:wpc="http://schemas.microsoft.com/office/word/2010/wordprocessingCanvas" xmlns:cx="http://schemas.microsoft.com/office/drawing/2014/chartex" xmlns:cx1="http://schemas.microsoft.com/office/drawing/2015/9/8/chartex" xmlns:mc="http://schemas.openxmlformats.org/markup-compatibility/2006" xmlns:o="urn:schemas-microsoft-com:office:office" xmlns:r="http://schemas.openxmlformats.org/officeDocument/2006/relationships" xmlns:m="http://schemas.openxmlformats.org/officeDocument/2006/math" xmlns:v="urn:schemas-microsoft-com:vml" xmlns:wp14="http://schemas.microsoft.com/office/word/2010/wordprocessingDrawing" xmlns:wp="http://schemas.openxmlformats.org/drawingml/2006/wordprocessingDrawing" xmlns:w10="urn:schemas-microsoft-com:office:word" xmlns:w="http://schemas.openxmlformats.org/wordprocessingml/2006/main" xmlns:w14="http://schemas.microsoft.com/office/word/2010/wordml" xmlns:w15="http://schemas.microsoft.com/office/word/2012/wordml" xmlns:w16se="http://schemas.microsoft.com/office/word/2015/wordml/symex" xmlns:wpg="http://schemas.microsoft.com/office/word/2010/wordprocessingGroup" xmlns:wpi="http://schemas.microsoft.com/office/word/2010/wordprocessingInk" xmlns:wne="http://schemas.microsoft.com/office/word/2006/wordml" xmlns:wps="http://schemas.microsoft.com/office/word/2010/wordprocessingShape" mc:Ignorable="w14 w15 w16se wp14">
+<w:footnotes xmlns:wpc="http://schemas.microsoft.com/office/word/2010/wordprocessingCanvas" xmlns:cx="http://schemas.microsoft.com/office/drawing/2014/chartex" xmlns:cx1="http://schemas.microsoft.com/office/drawing/2015/9/8/chartex" xmlns:cx2="http://schemas.microsoft.com/office/drawing/2015/10/21/chartex" xmlns:cx3="http://schemas.microsoft.com/office/drawing/2016/5/9/chartex" xmlns:cx4="http://schemas.microsoft.com/office/drawing/2016/5/10/chartex" xmlns:cx5="http://schemas.microsoft.com/office/drawing/2016/5/11/chartex" xmlns:cx6="http://schemas.microsoft.com/office/drawing/2016/5/12/chartex" xmlns:cx7="http://schemas.microsoft.com/office/drawing/2016/5/13/chartex" xmlns:cx8="http://schemas.microsoft.com/office/drawing/2016/5/14/chartex" xmlns:mc="http://schemas.openxmlformats.org/markup-compatibility/2006" xmlns:aink="http://schemas.microsoft.com/office/drawing/2016/ink" xmlns:am3d="http://schemas.microsoft.com/office/drawing/2017/model3d" xmlns:o="urn:schemas-microsoft-com:office:office" xmlns:oel="http://schemas.microsoft.com/office/2019/extlst" xmlns:r="http://schemas.openxmlformats.org/officeDocument/2006/relationships" xmlns:m="http://schemas.openxmlformats.org/officeDocument/2006/math" xmlns:v="urn:schemas-microsoft-com:vml" xmlns:wp14="http://schemas.microsoft.com/office/word/2010/wordprocessingDrawing" xmlns:wp="http://schemas.openxmlformats.org/drawingml/2006/wordprocessingDrawing" xmlns:w10="urn:schemas-microsoft-com:office:word" xmlns:w="http://schemas.openxmlformats.org/wordprocessingml/2006/main" xmlns:w14="http://schemas.microsoft.com/office/word/2010/wordml" xmlns:w15="http://schemas.microsoft.com/office/word/2012/wordml" xmlns:w16cex="http://schemas.microsoft.com/office/word/2018/wordml/cex" xmlns:w16cid="http://schemas.microsoft.com/office/word/2016/wordml/cid" xmlns:w16="http://schemas.microsoft.com/office/word/2018/wordml" xmlns:w16sdtdh="http://schemas.microsoft.com/office/word/2020/wordml/sdtdatahash" xmlns:w16se="http://schemas.microsoft.com/office/word/2015/wordml/symex" xmlns:wpg="http://schemas.microsoft.com/office/word/2010/wordprocessingGroup" xmlns:wpi="http://schemas.microsoft.com/office/word/2010/wordprocessingInk" xmlns:wne="http://schemas.microsoft.com/office/word/2006/wordml" xmlns:wps="http://schemas.microsoft.com/office/word/2010/wordprocessingShape" mc:Ignorable="w14 w15 w16se w16cid w16 w16cex w16sdtdh wp14">
   <w:footnote w:type="separator" w:id="-1">
     <w:p>
       <w:pPr>
@@ -7526,7 +7508,7 @@
 </file>
 
 <file path=word/header1.xml><?xml version="1.0" encoding="utf-8"?>
-<w:hdr xmlns:wpc="http://schemas.microsoft.com/office/word/2010/wordprocessingCanvas" xmlns:cx="http://schemas.microsoft.com/office/drawing/2014/chartex" xmlns:cx1="http://schemas.microsoft.com/office/drawing/2015/9/8/chartex" xmlns:mc="http://schemas.openxmlformats.org/markup-compatibility/2006" xmlns:o="urn:schemas-microsoft-com:office:office" xmlns:r="http://schemas.openxmlformats.org/officeDocument/2006/relationships" xmlns:m="http://schemas.openxmlformats.org/officeDocument/2006/math" xmlns:v="urn:schemas-microsoft-com:vml" xmlns:wp14="http://schemas.microsoft.com/office/word/2010/wordprocessingDrawing" xmlns:wp="http://schemas.openxmlformats.org/drawingml/2006/wordprocessingDrawing" xmlns:w10="urn:schemas-microsoft-com:office:word" xmlns:w="http://schemas.openxmlformats.org/wordprocessingml/2006/main" xmlns:w14="http://schemas.microsoft.com/office/word/2010/wordml" xmlns:w15="http://schemas.microsoft.com/office/word/2012/wordml" xmlns:w16se="http://schemas.microsoft.com/office/word/2015/wordml/symex" xmlns:wpg="http://schemas.microsoft.com/office/word/2010/wordprocessingGroup" xmlns:wpi="http://schemas.microsoft.com/office/word/2010/wordprocessingInk" xmlns:wne="http://schemas.microsoft.com/office/word/2006/wordml" xmlns:wps="http://schemas.microsoft.com/office/word/2010/wordprocessingShape" mc:Ignorable="w14 w15 w16se wp14">
+<w:hdr xmlns:wpc="http://schemas.microsoft.com/office/word/2010/wordprocessingCanvas" xmlns:cx="http://schemas.microsoft.com/office/drawing/2014/chartex" xmlns:cx1="http://schemas.microsoft.com/office/drawing/2015/9/8/chartex" xmlns:cx2="http://schemas.microsoft.com/office/drawing/2015/10/21/chartex" xmlns:cx3="http://schemas.microsoft.com/office/drawing/2016/5/9/chartex" xmlns:cx4="http://schemas.microsoft.com/office/drawing/2016/5/10/chartex" xmlns:cx5="http://schemas.microsoft.com/office/drawing/2016/5/11/chartex" xmlns:cx6="http://schemas.microsoft.com/office/drawing/2016/5/12/chartex" xmlns:cx7="http://schemas.microsoft.com/office/drawing/2016/5/13/chartex" xmlns:cx8="http://schemas.microsoft.com/office/drawing/2016/5/14/chartex" xmlns:mc="http://schemas.openxmlformats.org/markup-compatibility/2006" xmlns:aink="http://schemas.microsoft.com/office/drawing/2016/ink" xmlns:am3d="http://schemas.microsoft.com/office/drawing/2017/model3d" xmlns:o="urn:schemas-microsoft-com:office:office" xmlns:oel="http://schemas.microsoft.com/office/2019/extlst" xmlns:r="http://schemas.openxmlformats.org/officeDocument/2006/relationships" xmlns:m="http://schemas.openxmlformats.org/officeDocument/2006/math" xmlns:v="urn:schemas-microsoft-com:vml" xmlns:wp14="http://schemas.microsoft.com/office/word/2010/wordprocessingDrawing" xmlns:wp="http://schemas.openxmlformats.org/drawingml/2006/wordprocessingDrawing" xmlns:w10="urn:schemas-microsoft-com:office:word" xmlns:w="http://schemas.openxmlformats.org/wordprocessingml/2006/main" xmlns:w14="http://schemas.microsoft.com/office/word/2010/wordml" xmlns:w15="http://schemas.microsoft.com/office/word/2012/wordml" xmlns:w16cex="http://schemas.microsoft.com/office/word/2018/wordml/cex" xmlns:w16cid="http://schemas.microsoft.com/office/word/2016/wordml/cid" xmlns:w16="http://schemas.microsoft.com/office/word/2018/wordml" xmlns:w16sdtdh="http://schemas.microsoft.com/office/word/2020/wordml/sdtdatahash" xmlns:w16se="http://schemas.microsoft.com/office/word/2015/wordml/symex" xmlns:wpg="http://schemas.microsoft.com/office/word/2010/wordprocessingGroup" xmlns:wpi="http://schemas.microsoft.com/office/word/2010/wordprocessingInk" xmlns:wne="http://schemas.microsoft.com/office/word/2006/wordml" xmlns:wps="http://schemas.microsoft.com/office/word/2010/wordprocessingShape" mc:Ignorable="w14 w15 w16se w16cid w16 w16cex w16sdtdh wp14">
   <w:p>
     <w:pPr>
       <w:pStyle w:val="Header"/>
@@ -7539,7 +7521,7 @@
 </file>
 
 <file path=word/header2.xml><?xml version="1.0" encoding="utf-8"?>
-<w:hdr xmlns:wpc="http://schemas.microsoft.com/office/word/2010/wordprocessingCanvas" xmlns:cx="http://schemas.microsoft.com/office/drawing/2014/chartex" xmlns:cx1="http://schemas.microsoft.com/office/drawing/2015/9/8/chartex" xmlns:mc="http://schemas.openxmlformats.org/markup-compatibility/2006" xmlns:o="urn:schemas-microsoft-com:office:office" xmlns:r="http://schemas.openxmlformats.org/officeDocument/2006/relationships" xmlns:m="http://schemas.openxmlformats.org/officeDocument/2006/math" xmlns:v="urn:schemas-microsoft-com:vml" xmlns:wp14="http://schemas.microsoft.com/office/word/2010/wordprocessingDrawing" xmlns:wp="http://schemas.openxmlformats.org/drawingml/2006/wordprocessingDrawing" xmlns:w10="urn:schemas-microsoft-com:office:word" xmlns:w="http://schemas.openxmlformats.org/wordprocessingml/2006/main" xmlns:w14="http://schemas.microsoft.com/office/word/2010/wordml" xmlns:w15="http://schemas.microsoft.com/office/word/2012/wordml" xmlns:w16se="http://schemas.microsoft.com/office/word/2015/wordml/symex" xmlns:wpg="http://schemas.microsoft.com/office/word/2010/wordprocessingGroup" xmlns:wpi="http://schemas.microsoft.com/office/word/2010/wordprocessingInk" xmlns:wne="http://schemas.microsoft.com/office/word/2006/wordml" xmlns:wps="http://schemas.microsoft.com/office/word/2010/wordprocessingShape" mc:Ignorable="w14 w15 w16se wp14">
+<w:hdr xmlns:wpc="http://schemas.microsoft.com/office/word/2010/wordprocessingCanvas" xmlns:cx="http://schemas.microsoft.com/office/drawing/2014/chartex" xmlns:cx1="http://schemas.microsoft.com/office/drawing/2015/9/8/chartex" xmlns:cx2="http://schemas.microsoft.com/office/drawing/2015/10/21/chartex" xmlns:cx3="http://schemas.microsoft.com/office/drawing/2016/5/9/chartex" xmlns:cx4="http://schemas.microsoft.com/office/drawing/2016/5/10/chartex" xmlns:cx5="http://schemas.microsoft.com/office/drawing/2016/5/11/chartex" xmlns:cx6="http://schemas.microsoft.com/office/drawing/2016/5/12/chartex" xmlns:cx7="http://schemas.microsoft.com/office/drawing/2016/5/13/chartex" xmlns:cx8="http://schemas.microsoft.com/office/drawing/2016/5/14/chartex" xmlns:mc="http://schemas.openxmlformats.org/markup-compatibility/2006" xmlns:aink="http://schemas.microsoft.com/office/drawing/2016/ink" xmlns:am3d="http://schemas.microsoft.com/office/drawing/2017/model3d" xmlns:o="urn:schemas-microsoft-com:office:office" xmlns:oel="http://schemas.microsoft.com/office/2019/extlst" xmlns:r="http://schemas.openxmlformats.org/officeDocument/2006/relationships" xmlns:m="http://schemas.openxmlformats.org/officeDocument/2006/math" xmlns:v="urn:schemas-microsoft-com:vml" xmlns:wp14="http://schemas.microsoft.com/office/word/2010/wordprocessingDrawing" xmlns:wp="http://schemas.openxmlformats.org/drawingml/2006/wordprocessingDrawing" xmlns:w10="urn:schemas-microsoft-com:office:word" xmlns:w="http://schemas.openxmlformats.org/wordprocessingml/2006/main" xmlns:w14="http://schemas.microsoft.com/office/word/2010/wordml" xmlns:w15="http://schemas.microsoft.com/office/word/2012/wordml" xmlns:w16cex="http://schemas.microsoft.com/office/word/2018/wordml/cex" xmlns:w16cid="http://schemas.microsoft.com/office/word/2016/wordml/cid" xmlns:w16="http://schemas.microsoft.com/office/word/2018/wordml" xmlns:w16sdtdh="http://schemas.microsoft.com/office/word/2020/wordml/sdtdatahash" xmlns:w16se="http://schemas.microsoft.com/office/word/2015/wordml/symex" xmlns:wpg="http://schemas.microsoft.com/office/word/2010/wordprocessingGroup" xmlns:wpi="http://schemas.microsoft.com/office/word/2010/wordprocessingInk" xmlns:wne="http://schemas.microsoft.com/office/word/2006/wordml" xmlns:wps="http://schemas.microsoft.com/office/word/2010/wordprocessingShape" mc:Ignorable="w14 w15 w16se w16cid w16 w16cex w16sdtdh wp14">
   <w:p>
     <w:pPr>
       <w:pStyle w:val="Header"/>
@@ -7552,7 +7534,7 @@
 </file>
 
 <file path=word/header3.xml><?xml version="1.0" encoding="utf-8"?>
-<w:hdr xmlns:wpc="http://schemas.microsoft.com/office/word/2010/wordprocessingCanvas" xmlns:cx="http://schemas.microsoft.com/office/drawing/2014/chartex" xmlns:cx1="http://schemas.microsoft.com/office/drawing/2015/9/8/chartex" xmlns:mc="http://schemas.openxmlformats.org/markup-compatibility/2006" xmlns:o="urn:schemas-microsoft-com:office:office" xmlns:r="http://schemas.openxmlformats.org/officeDocument/2006/relationships" xmlns:m="http://schemas.openxmlformats.org/officeDocument/2006/math" xmlns:v="urn:schemas-microsoft-com:vml" xmlns:wp14="http://schemas.microsoft.com/office/word/2010/wordprocessingDrawing" xmlns:wp="http://schemas.openxmlformats.org/drawingml/2006/wordprocessingDrawing" xmlns:w10="urn:schemas-microsoft-com:office:word" xmlns:w="http://schemas.openxmlformats.org/wordprocessingml/2006/main" xmlns:w14="http://schemas.microsoft.com/office/word/2010/wordml" xmlns:w15="http://schemas.microsoft.com/office/word/2012/wordml" xmlns:w16se="http://schemas.microsoft.com/office/word/2015/wordml/symex" xmlns:wpg="http://schemas.microsoft.com/office/word/2010/wordprocessingGroup" xmlns:wpi="http://schemas.microsoft.com/office/word/2010/wordprocessingInk" xmlns:wne="http://schemas.microsoft.com/office/word/2006/wordml" xmlns:wps="http://schemas.microsoft.com/office/word/2010/wordprocessingShape" mc:Ignorable="w14 w15 w16se wp14">
+<w:hdr xmlns:wpc="http://schemas.microsoft.com/office/word/2010/wordprocessingCanvas" xmlns:cx="http://schemas.microsoft.com/office/drawing/2014/chartex" xmlns:cx1="http://schemas.microsoft.com/office/drawing/2015/9/8/chartex" xmlns:cx2="http://schemas.microsoft.com/office/drawing/2015/10/21/chartex" xmlns:cx3="http://schemas.microsoft.com/office/drawing/2016/5/9/chartex" xmlns:cx4="http://schemas.microsoft.com/office/drawing/2016/5/10/chartex" xmlns:cx5="http://schemas.microsoft.com/office/drawing/2016/5/11/chartex" xmlns:cx6="http://schemas.microsoft.com/office/drawing/2016/5/12/chartex" xmlns:cx7="http://schemas.microsoft.com/office/drawing/2016/5/13/chartex" xmlns:cx8="http://schemas.microsoft.com/office/drawing/2016/5/14/chartex" xmlns:mc="http://schemas.openxmlformats.org/markup-compatibility/2006" xmlns:aink="http://schemas.microsoft.com/office/drawing/2016/ink" xmlns:am3d="http://schemas.microsoft.com/office/drawing/2017/model3d" xmlns:o="urn:schemas-microsoft-com:office:office" xmlns:oel="http://schemas.microsoft.com/office/2019/extlst" xmlns:r="http://schemas.openxmlformats.org/officeDocument/2006/relationships" xmlns:m="http://schemas.openxmlformats.org/officeDocument/2006/math" xmlns:v="urn:schemas-microsoft-com:vml" xmlns:wp14="http://schemas.microsoft.com/office/word/2010/wordprocessingDrawing" xmlns:wp="http://schemas.openxmlformats.org/drawingml/2006/wordprocessingDrawing" xmlns:w10="urn:schemas-microsoft-com:office:word" xmlns:w="http://schemas.openxmlformats.org/wordprocessingml/2006/main" xmlns:w14="http://schemas.microsoft.com/office/word/2010/wordml" xmlns:w15="http://schemas.microsoft.com/office/word/2012/wordml" xmlns:w16cex="http://schemas.microsoft.com/office/word/2018/wordml/cex" xmlns:w16cid="http://schemas.microsoft.com/office/word/2016/wordml/cid" xmlns:w16="http://schemas.microsoft.com/office/word/2018/wordml" xmlns:w16sdtdh="http://schemas.microsoft.com/office/word/2020/wordml/sdtdatahash" xmlns:w16se="http://schemas.microsoft.com/office/word/2015/wordml/symex" xmlns:wpg="http://schemas.microsoft.com/office/word/2010/wordprocessingGroup" xmlns:wpi="http://schemas.microsoft.com/office/word/2010/wordprocessingInk" xmlns:wne="http://schemas.microsoft.com/office/word/2006/wordml" xmlns:wps="http://schemas.microsoft.com/office/word/2010/wordprocessingShape" mc:Ignorable="w14 w15 w16se w16cid w16 w16cex w16sdtdh wp14">
   <w:p>
     <w:pPr>
       <w:pStyle w:val="Header"/>
@@ -7562,7 +7544,7 @@
 </file>
 
 <file path=word/styles.xml><?xml version="1.0" encoding="utf-8"?>
-<w:styles xmlns:mc="http://schemas.openxmlformats.org/markup-compatibility/2006" xmlns:r="http://schemas.openxmlformats.org/officeDocument/2006/relationships" xmlns:w="http://schemas.openxmlformats.org/wordprocessingml/2006/main" xmlns:w14="http://schemas.microsoft.com/office/word/2010/wordml" xmlns:w15="http://schemas.microsoft.com/office/word/2012/wordml" xmlns:w16se="http://schemas.microsoft.com/office/word/2015/wordml/symex" mc:Ignorable="w14 w15 w16se">
+<w:styles xmlns:mc="http://schemas.openxmlformats.org/markup-compatibility/2006" xmlns:r="http://schemas.openxmlformats.org/officeDocument/2006/relationships" xmlns:w="http://schemas.openxmlformats.org/wordprocessingml/2006/main" xmlns:w14="http://schemas.microsoft.com/office/word/2010/wordml" xmlns:w15="http://schemas.microsoft.com/office/word/2012/wordml" xmlns:w16cex="http://schemas.microsoft.com/office/word/2018/wordml/cex" xmlns:w16cid="http://schemas.microsoft.com/office/word/2016/wordml/cid" xmlns:w16="http://schemas.microsoft.com/office/word/2018/wordml" xmlns:w16sdtdh="http://schemas.microsoft.com/office/word/2020/wordml/sdtdatahash" xmlns:w16se="http://schemas.microsoft.com/office/word/2015/wordml/symex" mc:Ignorable="w14 w15 w16se w16cid w16 w16cex w16sdtdh">
   <w:docDefaults>
     <w:rPrDefault>
       <w:rPr>
@@ -7572,7 +7554,7 @@
     </w:rPrDefault>
     <w:pPrDefault/>
   </w:docDefaults>
-  <w:latentStyles w:defLockedState="0" w:defUIPriority="99" w:defSemiHidden="0" w:defUnhideWhenUsed="0" w:defQFormat="0" w:count="371">
+  <w:latentStyles w:defLockedState="0" w:defUIPriority="99" w:defSemiHidden="0" w:defUnhideWhenUsed="0" w:defQFormat="0" w:count="376">
     <w:lsdException w:name="Normal" w:uiPriority="0" w:qFormat="1"/>
     <w:lsdException w:name="heading 1" w:uiPriority="9" w:qFormat="1"/>
     <w:lsdException w:name="heading 2" w:semiHidden="1" w:uiPriority="9" w:unhideWhenUsed="1" w:qFormat="1"/>
@@ -7678,7 +7660,6 @@
     <w:lsdException w:name="HTML Sample" w:semiHidden="1" w:unhideWhenUsed="1"/>
     <w:lsdException w:name="HTML Typewriter" w:semiHidden="1" w:unhideWhenUsed="1"/>
     <w:lsdException w:name="HTML Variable" w:semiHidden="1" w:unhideWhenUsed="1"/>
-    <w:lsdException w:name="Normal Table" w:semiHidden="1" w:unhideWhenUsed="1"/>
     <w:lsdException w:name="annotation subject" w:semiHidden="1" w:unhideWhenUsed="1"/>
     <w:lsdException w:name="No List" w:semiHidden="1" w:unhideWhenUsed="1"/>
     <w:lsdException w:name="Outline List 1" w:semiHidden="1" w:unhideWhenUsed="1"/>
@@ -7721,11 +7702,8 @@
     <w:lsdException w:name="Table Contemporary" w:semiHidden="1" w:unhideWhenUsed="1"/>
     <w:lsdException w:name="Table Elegant" w:semiHidden="1" w:unhideWhenUsed="1"/>
     <w:lsdException w:name="Table Professional" w:semiHidden="1" w:unhideWhenUsed="1"/>
-    <w:lsdException w:name="Table Subtle 1" w:semiHidden="1" w:unhideWhenUsed="1"/>
     <w:lsdException w:name="Table Subtle 2" w:semiHidden="1" w:unhideWhenUsed="1"/>
     <w:lsdException w:name="Table Web 1" w:semiHidden="1" w:unhideWhenUsed="1"/>
-    <w:lsdException w:name="Table Web 2" w:semiHidden="1" w:unhideWhenUsed="1"/>
-    <w:lsdException w:name="Table Web 3" w:semiHidden="1" w:unhideWhenUsed="1"/>
     <w:lsdException w:name="Balloon Text" w:semiHidden="1" w:unhideWhenUsed="1"/>
     <w:lsdException w:name="Table Grid" w:uiPriority="59"/>
     <w:lsdException w:name="Table Theme" w:semiHidden="1" w:unhideWhenUsed="1"/>
@@ -7944,6 +7922,11 @@
     <w:lsdException w:name="List Table 5 Dark Accent 6" w:uiPriority="50"/>
     <w:lsdException w:name="List Table 6 Colorful Accent 6" w:uiPriority="51"/>
     <w:lsdException w:name="List Table 7 Colorful Accent 6" w:uiPriority="52"/>
+    <w:lsdException w:name="Mention" w:semiHidden="1" w:unhideWhenUsed="1"/>
+    <w:lsdException w:name="Smart Hyperlink" w:semiHidden="1" w:unhideWhenUsed="1"/>
+    <w:lsdException w:name="Hashtag" w:semiHidden="1" w:unhideWhenUsed="1"/>
+    <w:lsdException w:name="Unresolved Mention" w:semiHidden="1" w:unhideWhenUsed="1"/>
+    <w:lsdException w:name="Smart Link" w:semiHidden="1" w:unhideWhenUsed="1"/>
   </w:latentStyles>
   <w:style w:type="paragraph" w:default="1" w:styleId="Normal">
     <w:name w:val="Normal"/>

</xml_diff>